<commit_message>
lots of work done.pinch working fine
</commit_message>
<xml_diff>
--- a/reports/RelatorioFinalNunoVivas74799.docx
+++ b/reports/RelatorioFinalNunoVivas74799.docx
@@ -66,38 +66,28 @@
         <w:ind w:firstLine="0"/>
       </w:pPr>
       <w:r>
-        <w:t xml:space="preserve">O </w:t>
+        <w:t xml:space="preserve">O objetivo deste trabalho é apresentar, em forma de jogo, as várias tecnologias aprendidas no decorrer da cadeira de Computação Visual. Estabeleceram-se metas iniciais, em forma de documento-proposta, as quais foram enviadas ao Professor e posteriormente, aprovadas. De forma incremental, foram-se completando os desafios no código e o resultado final é um jogo funcional. No final é </w:t>
+      </w:r>
+      <w:r>
+        <w:t>percetível</w:t>
+      </w:r>
+      <w:r>
+        <w:t xml:space="preserve"> que o modelo de </w:t>
+      </w:r>
+      <w:r>
+        <w:t xml:space="preserve">computação visual </w:t>
       </w:r>
       <w:proofErr w:type="spellStart"/>
-      <w:r>
-        <w:t>objectivo</w:t>
-      </w:r>
-      <w:proofErr w:type="spellEnd"/>
-      <w:r>
-        <w:t xml:space="preserve"> deste trabalho é apresentar, em forma de jogo, as várias tecnologias aprendidas no decorrer da cadeira de Computação Visual. Estabeleceram-se metas iniciais, em forma de documento-proposta, as quais foram enviadas ao Professor e posteriormente, aprovadas. De forma incremental, foram-se completando os desafios no código e o resultado final é um jogo funcional. No final é </w:t>
-      </w:r>
-      <w:proofErr w:type="spellStart"/>
-      <w:r>
-        <w:t>percetivel</w:t>
-      </w:r>
-      <w:proofErr w:type="spellEnd"/>
-      <w:r>
-        <w:t xml:space="preserve"> que o modelo de AI </w:t>
-      </w:r>
-      <w:proofErr w:type="spellStart"/>
-      <w:r>
-        <w:t>MediaPipe</w:t>
-      </w:r>
-      <w:proofErr w:type="spellEnd"/>
-      <w:r>
-        <w:t xml:space="preserve"> está bastante avançado e consegue, de forma mais ou menos estável, apresentar uma </w:t>
-      </w:r>
       <w:r>
         <w:rPr>
           <w:i/>
           <w:iCs/>
         </w:rPr>
-        <w:t>“</w:t>
+        <w:t>MediaPipe</w:t>
+      </w:r>
+      <w:proofErr w:type="spellEnd"/>
+      <w:r>
+        <w:t xml:space="preserve"> está bastante avançado e consegue, de forma mais ou menos estável, apresentar uma </w:t>
       </w:r>
       <w:proofErr w:type="spellStart"/>
       <w:r>
@@ -113,163 +103,158 @@
           <w:i/>
           <w:iCs/>
         </w:rPr>
-        <w:t>”</w:t>
-      </w:r>
+        <w:t xml:space="preserve"> </w:t>
+      </w:r>
+      <w:r>
+        <w:t>bastante alta no que se refere</w:t>
+      </w:r>
+      <w:r>
+        <w:t xml:space="preserve"> a identificação de </w:t>
+      </w:r>
+      <w:proofErr w:type="spellStart"/>
       <w:r>
         <w:rPr>
           <w:i/>
           <w:iCs/>
         </w:rPr>
-        <w:t xml:space="preserve"> </w:t>
-      </w:r>
-      <w:r>
-        <w:t>bastante alta no que se refere</w:t>
-      </w:r>
-      <w:r>
-        <w:t xml:space="preserve"> a identificação de </w:t>
-      </w:r>
+        <w:t>features</w:t>
+      </w:r>
+      <w:proofErr w:type="spellEnd"/>
+      <w:r>
+        <w:t xml:space="preserve"> do corpo humano. Usaram-se dois processamentos diferentes, um para processar apenas mãos e outro para processar cara, pois foi estabelecido como objetivo pelo Professor fazer identificação da cara também. </w:t>
+      </w:r>
+      <w:r>
+        <w:t xml:space="preserve">É a melhor solução para este tipo de trabalho, não obstante </w:t>
+      </w:r>
+      <w:proofErr w:type="spellStart"/>
       <w:r>
         <w:rPr>
           <w:i/>
           <w:iCs/>
         </w:rPr>
-        <w:t>“</w:t>
-      </w:r>
-      <w:proofErr w:type="spellStart"/>
+        <w:t>P</w:t>
+      </w:r>
       <w:r>
         <w:rPr>
           <w:i/>
           <w:iCs/>
         </w:rPr>
-        <w:t>features</w:t>
+        <w:t>ython</w:t>
       </w:r>
       <w:proofErr w:type="spellEnd"/>
+      <w:r>
+        <w:t xml:space="preserve"> não suportar nativamente </w:t>
+      </w:r>
       <w:r>
         <w:rPr>
           <w:i/>
           <w:iCs/>
         </w:rPr>
+        <w:t>“</w:t>
+      </w:r>
+      <w:proofErr w:type="spellStart"/>
+      <w:r>
+        <w:rPr>
+          <w:i/>
+          <w:iCs/>
+        </w:rPr>
+        <w:t>event</w:t>
+      </w:r>
+      <w:proofErr w:type="spellEnd"/>
+      <w:r>
+        <w:rPr>
+          <w:i/>
+          <w:iCs/>
+        </w:rPr>
+        <w:t xml:space="preserve"> </w:t>
+      </w:r>
+      <w:proofErr w:type="spellStart"/>
+      <w:r>
+        <w:rPr>
+          <w:i/>
+          <w:iCs/>
+        </w:rPr>
+        <w:t>driven</w:t>
+      </w:r>
+      <w:proofErr w:type="spellEnd"/>
+      <w:r>
+        <w:rPr>
+          <w:i/>
+          <w:iCs/>
+        </w:rPr>
+        <w:t xml:space="preserve"> </w:t>
+      </w:r>
+      <w:proofErr w:type="spellStart"/>
+      <w:r>
+        <w:rPr>
+          <w:i/>
+          <w:iCs/>
+        </w:rPr>
+        <w:t>development</w:t>
+      </w:r>
+      <w:proofErr w:type="spellEnd"/>
+      <w:r>
+        <w:rPr>
+          <w:i/>
+          <w:iCs/>
+        </w:rPr>
         <w:t>”</w:t>
       </w:r>
-      <w:r>
-        <w:t xml:space="preserve"> do corpo humano. Usaram-se dois processamentos diferentes, um para processar apenas </w:t>
+    </w:p>
+    <w:p>
+      <w:pPr>
+        <w:pStyle w:val="Heading1"/>
+      </w:pPr>
+      <w:r>
+        <w:t>Introdução</w:t>
+      </w:r>
+    </w:p>
+    <w:p>
+      <w:pPr>
+        <w:ind w:firstLine="0"/>
+      </w:pPr>
+      <w:r>
+        <w:t xml:space="preserve">O problema apresentado resume-se em conseguir demonstrar, de forma mais ou menos simples, o uso de técnicas aprendidas no decorrer da disciplina de Computação Visual. Estas técnicas focam-se, como o próprio nome da disciplina indica, no processamento de imagens usando, sobretudo, técnicas de Inteligência Artificial, mas também outras </w:t>
       </w:r>
       <w:proofErr w:type="spellStart"/>
       <w:r>
-        <w:t>mãoes</w:t>
+        <w:rPr>
+          <w:i/>
+          <w:iCs/>
+        </w:rPr>
+        <w:t>libraries</w:t>
       </w:r>
       <w:proofErr w:type="spellEnd"/>
       <w:r>
-        <w:t xml:space="preserve"> e outro para processar cara, pois foi estabelecido como </w:t>
+        <w:t xml:space="preserve">, como o </w:t>
       </w:r>
       <w:proofErr w:type="spellStart"/>
       <w:r>
+        <w:t>openCV</w:t>
+      </w:r>
+      <w:proofErr w:type="spellEnd"/>
+      <w:r>
+        <w:t xml:space="preserve">, de modo a fazer um </w:t>
+      </w:r>
+      <w:r>
+        <w:t>número</w:t>
+      </w:r>
+      <w:r>
+        <w:t xml:space="preserve"> grande de operações e transformações sobre as imagens para conseguir determinado </w:t>
+      </w:r>
+      <w:proofErr w:type="spellStart"/>
+      <w:r>
         <w:t>objectivo</w:t>
       </w:r>
       <w:proofErr w:type="spellEnd"/>
       <w:r>
-        <w:t xml:space="preserve"> pelo Professor fazer identificação da cara também. Isto atrasa numa ordem </w:t>
-      </w:r>
-    </w:p>
-    <w:p>
-      <w:pPr>
-        <w:ind w:firstLine="0"/>
-      </w:pPr>
-      <w:r>
-        <w:t xml:space="preserve">O resumo é uma síntese breve e precisa do relatório, geralmente tendo entre 100 e 200 palavras. Deve incluir o objetivo do estudo, a metodologia utilizada, os principais resultados e as conclusões finais, sendo compreensível por si só, sem referências a outras partes do relatório. </w:t>
-      </w:r>
-      <w:r>
-        <w:t xml:space="preserve">Deve responder </w:t>
-      </w:r>
-      <w:r>
-        <w:t xml:space="preserve">sempre </w:t>
-      </w:r>
-      <w:r>
-        <w:t>a quatro questões essenciais</w:t>
-      </w:r>
-      <w:r>
-        <w:t xml:space="preserve">: (1) </w:t>
-      </w:r>
-      <w:r>
-        <w:t>q</w:t>
-      </w:r>
-      <w:r>
-        <w:t xml:space="preserve">ual é o problema em estudo? (2) </w:t>
-      </w:r>
-      <w:r>
-        <w:t>P</w:t>
-      </w:r>
-      <w:r>
-        <w:t xml:space="preserve">orque é um problema? (3) </w:t>
-      </w:r>
-      <w:r>
-        <w:t>Q</w:t>
-      </w:r>
-      <w:r>
-        <w:t xml:space="preserve">ual é a solução </w:t>
-      </w:r>
-      <w:r>
-        <w:t xml:space="preserve">que </w:t>
-      </w:r>
-      <w:r>
-        <w:t xml:space="preserve">aqui </w:t>
-      </w:r>
-      <w:r>
-        <w:t>apresenta</w:t>
-      </w:r>
-      <w:r>
-        <w:t xml:space="preserve">? (4) </w:t>
-      </w:r>
-      <w:r>
-        <w:t>P</w:t>
-      </w:r>
-      <w:r>
-        <w:t xml:space="preserve">orque é </w:t>
-      </w:r>
-      <w:r>
-        <w:t xml:space="preserve">esta uma </w:t>
-      </w:r>
-      <w:r>
-        <w:t>“boa” solução?</w:t>
-      </w:r>
-    </w:p>
-    <w:p>
-      <w:pPr>
-        <w:pStyle w:val="Heading1"/>
-      </w:pPr>
-      <w:r>
-        <w:t>Introdução</w:t>
-      </w:r>
-    </w:p>
-    <w:p>
-      <w:pPr>
-        <w:ind w:firstLine="0"/>
-      </w:pPr>
+        <w:t>.</w:t>
+      </w:r>
+      <w:r>
+        <w:t xml:space="preserve"> </w:t>
+      </w:r>
       <w:r>
         <w:t>A introdução fornece o contexto para o estudo. Define a questão de investigação, a sua relevância e como o estudo pretende abordá-la. Deve atrair o interesse do leitor, estabelecendo o cenário para o que virá a seguir.</w:t>
-      </w:r>
-    </w:p>
-    <w:p>
-      <w:r>
-        <w:t xml:space="preserve">O nível de detalhe desta </w:t>
-      </w:r>
-      <w:r>
-        <w:t>secção</w:t>
-      </w:r>
-      <w:r>
-        <w:t xml:space="preserve"> depende do âmbito do trabalho. No caso de relatório de </w:t>
-      </w:r>
-      <w:r>
-        <w:t xml:space="preserve">experiência didática, um resumo dos conceitos fundamentais costuma ser suficiente. Neste item, os problemas </w:t>
-      </w:r>
-      <w:r>
-        <w:rPr>
-          <w:u w:val="single"/>
-        </w:rPr>
-        <w:t>a evitar</w:t>
-      </w:r>
-      <w:r>
-        <w:t xml:space="preserve"> são relacionados com a cópia integral de livros e a erros de tradução.</w:t>
       </w:r>
     </w:p>
     <w:p>
@@ -426,24 +411,21 @@
         <w:t xml:space="preserve">os </w:t>
       </w:r>
       <w:r>
-        <w:t xml:space="preserve">erros serão mais frequentes), mas aqui </w:t>
-      </w:r>
-      <w:r>
+        <w:t>erros serão mais frequentes), mas aqui sim podemos observar um processo de aprendizagem em andamento.</w:t>
+      </w:r>
+    </w:p>
+    <w:p>
+      <w:pPr>
+        <w:pStyle w:val="Heading2"/>
+        <w:rPr>
+          <w:lang w:val="pt-PT"/>
+        </w:rPr>
+      </w:pPr>
+      <w:r>
+        <w:rPr>
+          <w:lang w:val="pt-PT"/>
+        </w:rPr>
         <w:lastRenderedPageBreak/>
-        <w:t>sim podemos observar um processo de aprendizagem em andamento.</w:t>
-      </w:r>
-    </w:p>
-    <w:p>
-      <w:pPr>
-        <w:pStyle w:val="Heading2"/>
-        <w:rPr>
-          <w:lang w:val="pt-PT"/>
-        </w:rPr>
-      </w:pPr>
-      <w:r>
-        <w:rPr>
-          <w:lang w:val="pt-PT"/>
-        </w:rPr>
         <w:t>Tradução</w:t>
       </w:r>
     </w:p>
@@ -611,13 +593,264 @@
         <w:ind w:firstLine="0"/>
       </w:pPr>
       <w:r>
-        <w:t xml:space="preserve">A revisão da literatura é uma análise crítica e sintetizada dos trabalhos anteriores relevantes para a temática do relatório. Esta </w:t>
+        <w:t xml:space="preserve">Durante o semestre, procurou-se </w:t>
+      </w:r>
+      <w:r>
+        <w:t>percorrer</w:t>
+      </w:r>
+      <w:r>
+        <w:t xml:space="preserve"> um pouco </w:t>
+      </w:r>
+      <w:r>
+        <w:t>a</w:t>
+      </w:r>
+      <w:r>
+        <w:t xml:space="preserve"> história da computação visual, começando-se por usar modelos mais antigos, para terminar em modelos já recentes e com muito maior capacidade. Esta evolução é notória neste trabalho o qual seria impossível de realizar, pelo menos de forma pratica, usando modelos com 10 ou mais anos. Em termos práticos, se fosse opção teria optado pelo uso de apenas um modelo (e assim, um único processamento) para realizar este trabalho. Deixando de fora reconhecimentos de faces e outro tipo de processamentos. Permitiu-me perceber estas “</w:t>
+      </w:r>
+      <w:proofErr w:type="spellStart"/>
+      <w:r>
+        <w:rPr>
+          <w:i/>
+          <w:iCs/>
+        </w:rPr>
+        <w:t>frameworks</w:t>
+      </w:r>
+      <w:proofErr w:type="spellEnd"/>
+      <w:r>
+        <w:t xml:space="preserve">” de uma forma, pelo menos, </w:t>
+      </w:r>
+      <w:r>
+        <w:t>introdutória o que facilitará não só o planeamento como eventual trabalho futuro na área, caso surja.</w:t>
+      </w:r>
+    </w:p>
+    <w:p>
+      <w:pPr>
+        <w:pStyle w:val="Heading1"/>
+      </w:pPr>
+      <w:r>
+        <w:t>Materiais e Métodos</w:t>
+      </w:r>
+    </w:p>
+    <w:p>
+      <w:pPr>
+        <w:ind w:firstLine="0"/>
+      </w:pPr>
+    </w:p>
+    <w:p>
+      <w:pPr>
+        <w:ind w:firstLine="0"/>
+      </w:pPr>
+      <w:r>
+        <w:t xml:space="preserve">Esta </w:t>
       </w:r>
       <w:r>
         <w:t>secção</w:t>
       </w:r>
       <w:r>
-        <w:t xml:space="preserve"> deve mostrar a evolução do conhecimento na área, identificar lacunas que o seu trabalho pretende preencher e posicionar o estudo no contexto da literatura existente.</w:t>
+        <w:t xml:space="preserve"> descreve os métodos e técnicas utilizados para recolher, analisar e interpretar os dados. Deve ser detalhada o suficiente para que outros possam replicar o estudo. Deve incluir informações sobre o design do estudo, a seleção de participantes, os instrumentos e procedimentos utilizados, os métodos de análise dos dados, etc.</w:t>
+      </w:r>
+    </w:p>
+    <w:p>
+      <w:pPr>
+        <w:pStyle w:val="Heading2"/>
+        <w:rPr>
+          <w:lang w:val="pt-PT"/>
+        </w:rPr>
+      </w:pPr>
+      <w:r>
+        <w:rPr>
+          <w:lang w:val="pt-PT"/>
+        </w:rPr>
+        <w:t>Metodologia</w:t>
+      </w:r>
+    </w:p>
+    <w:p>
+      <w:pPr>
+        <w:ind w:firstLine="0"/>
+      </w:pPr>
+      <w:r>
+        <w:t>A metodologia usada em programação foi do tipo incremental, pretendendo dividir os problemas em problemas mais pequenos e resolvendo-os um</w:t>
+      </w:r>
+      <w:r>
+        <w:t xml:space="preserve"> a </w:t>
+      </w:r>
+      <w:proofErr w:type="gramStart"/>
+      <w:r>
+        <w:t>um ,</w:t>
+      </w:r>
+      <w:proofErr w:type="gramEnd"/>
+      <w:r>
+        <w:t xml:space="preserve"> de forma intercalada. Sempre que possível, foram usadas funções para aplicar as mesmas soluções em várias zonas do código. O projeto teve 3 fases, a saber:</w:t>
+      </w:r>
+    </w:p>
+    <w:p>
+      <w:pPr>
+        <w:ind w:firstLine="0"/>
+      </w:pPr>
+      <w:r>
+        <w:t xml:space="preserve"> </w:t>
+      </w:r>
+      <w:r>
+        <w:rPr>
+          <w:noProof/>
+        </w:rPr>
+        <w:drawing>
+          <wp:inline distT="0" distB="0" distL="0" distR="0" wp14:anchorId="7B026417" wp14:editId="5B1B1773">
+            <wp:extent cx="2607733" cy="1009226"/>
+            <wp:effectExtent l="0" t="0" r="8890" b="0"/>
+            <wp:docPr id="208693285" name="Diagram 1"/>
+            <wp:cNvGraphicFramePr/>
+            <a:graphic xmlns:a="http://schemas.openxmlformats.org/drawingml/2006/main">
+              <a:graphicData uri="http://schemas.openxmlformats.org/drawingml/2006/diagram">
+                <dgm:relIds xmlns:dgm="http://schemas.openxmlformats.org/drawingml/2006/diagram" xmlns:r="http://schemas.openxmlformats.org/officeDocument/2006/relationships" r:dm="rId11" r:lo="rId12" r:qs="rId13" r:cs="rId14"/>
+              </a:graphicData>
+            </a:graphic>
+          </wp:inline>
+        </w:drawing>
+      </w:r>
+      <w:r>
+        <w:t xml:space="preserve"> </w:t>
+      </w:r>
+    </w:p>
+    <w:p>
+      <w:pPr>
+        <w:pStyle w:val="Heading2"/>
+        <w:rPr>
+          <w:lang w:val="pt-PT"/>
+        </w:rPr>
+      </w:pPr>
+      <w:r>
+        <w:rPr>
+          <w:lang w:val="pt-PT"/>
+        </w:rPr>
+        <w:t>Equipamento</w:t>
+      </w:r>
+      <w:r>
+        <w:rPr>
+          <w:lang w:val="pt-PT"/>
+        </w:rPr>
+        <w:t xml:space="preserve"> e ferramentas utilizadas</w:t>
+      </w:r>
+    </w:p>
+    <w:p>
+      <w:pPr>
+        <w:ind w:firstLine="0"/>
+      </w:pPr>
+      <w:r>
+        <w:t>Este projeto foi inteiramente desenvolvido utilizando um Apple M1</w:t>
+      </w:r>
+      <w:r>
+        <w:t xml:space="preserve"> como computador de trabalho</w:t>
+      </w:r>
+      <w:r>
+        <w:t xml:space="preserve">. Como ferramentas, foram </w:t>
+      </w:r>
+      <w:proofErr w:type="spellStart"/>
+      <w:r>
+        <w:t>utilziadas</w:t>
+      </w:r>
+      <w:proofErr w:type="spellEnd"/>
+      <w:r>
+        <w:t xml:space="preserve"> o </w:t>
+      </w:r>
+      <w:r>
+        <w:rPr>
+          <w:i/>
+          <w:iCs/>
+        </w:rPr>
+        <w:t>Blender</w:t>
+      </w:r>
+      <w:r>
+        <w:rPr>
+          <w:i/>
+          <w:iCs/>
+        </w:rPr>
+        <w:t xml:space="preserve"> </w:t>
+      </w:r>
+      <w:r>
+        <w:t xml:space="preserve">para criação de imagens </w:t>
+      </w:r>
+      <w:r>
+        <w:t>em três dimensões</w:t>
+      </w:r>
+      <w:r>
+        <w:t xml:space="preserve">, </w:t>
+      </w:r>
+      <w:r>
+        <w:rPr>
+          <w:i/>
+          <w:iCs/>
+        </w:rPr>
+        <w:t xml:space="preserve">Visual </w:t>
+      </w:r>
+      <w:proofErr w:type="spellStart"/>
+      <w:r>
+        <w:rPr>
+          <w:i/>
+          <w:iCs/>
+        </w:rPr>
+        <w:t>Studio</w:t>
+      </w:r>
+      <w:proofErr w:type="spellEnd"/>
+      <w:r>
+        <w:rPr>
+          <w:i/>
+          <w:iCs/>
+        </w:rPr>
+        <w:t xml:space="preserve"> </w:t>
+      </w:r>
+      <w:proofErr w:type="spellStart"/>
+      <w:r>
+        <w:rPr>
+          <w:i/>
+          <w:iCs/>
+        </w:rPr>
+        <w:t>Code</w:t>
+      </w:r>
+      <w:proofErr w:type="spellEnd"/>
+      <w:r>
+        <w:t xml:space="preserve"> como IDE, </w:t>
+      </w:r>
+      <w:proofErr w:type="spellStart"/>
+      <w:r>
+        <w:rPr>
+          <w:i/>
+          <w:iCs/>
+        </w:rPr>
+        <w:t>Gimp</w:t>
+      </w:r>
+      <w:proofErr w:type="spellEnd"/>
+      <w:r>
+        <w:t xml:space="preserve"> para processamento de imagem, </w:t>
+      </w:r>
+      <w:proofErr w:type="spellStart"/>
+      <w:r>
+        <w:rPr>
+          <w:i/>
+          <w:iCs/>
+        </w:rPr>
+        <w:t>chatGPT</w:t>
+      </w:r>
+      <w:proofErr w:type="spellEnd"/>
+      <w:r>
+        <w:t xml:space="preserve"> (versão 3.5) para produção de código</w:t>
+      </w:r>
+      <w:r>
+        <w:t>, Microsoft Word como processador de texto</w:t>
+      </w:r>
+      <w:r>
+        <w:t xml:space="preserve"> e </w:t>
+      </w:r>
+      <w:proofErr w:type="spellStart"/>
+      <w:r>
+        <w:t>Github</w:t>
+      </w:r>
+      <w:proofErr w:type="spellEnd"/>
+      <w:r>
+        <w:t xml:space="preserve"> como repositório.</w:t>
+      </w:r>
+      <w:r>
+        <w:t xml:space="preserve"> </w:t>
       </w:r>
     </w:p>
     <w:p>
@@ -625,7 +858,7 @@
         <w:pStyle w:val="Heading1"/>
       </w:pPr>
       <w:r>
-        <w:t>Materiais e Métodos</w:t>
+        <w:t>Resultados e Discussão</w:t>
       </w:r>
     </w:p>
     <w:p>
@@ -633,30 +866,7 @@
         <w:ind w:firstLine="0"/>
       </w:pPr>
       <w:r>
-        <w:t xml:space="preserve">Esta </w:t>
-      </w:r>
-      <w:r>
-        <w:t>secção</w:t>
-      </w:r>
-      <w:r>
-        <w:t xml:space="preserve"> descreve os métodos e técnicas utilizados para recolher, analisar e interpretar os dados. Deve ser detalhada o suficiente para que outros </w:t>
-      </w:r>
-      <w:r>
-        <w:t>possam replicar o estudo. Deve incluir informações sobre o design do estudo, a seleção de participantes, os instrumentos e procedimentos utilizados, os métodos de análise dos dados, etc.</w:t>
-      </w:r>
-    </w:p>
-    <w:p>
-      <w:pPr>
-        <w:pStyle w:val="Heading2"/>
-        <w:rPr>
-          <w:lang w:val="pt-PT"/>
-        </w:rPr>
-      </w:pPr>
-      <w:r>
-        <w:rPr>
-          <w:lang w:val="pt-PT"/>
-        </w:rPr>
-        <w:t>Metodologia</w:t>
+        <w:t>Os objetivos foram conseguidos e o projeto implementa um jogo de “basquetebol virtual” onde o jogador apanha numa bola com qualquer uma das mãos e a transporta para um cesto, colocado ao acaso, no ecrã.</w:t>
       </w:r>
     </w:p>
     <w:p>
@@ -664,56 +874,7 @@
         <w:ind w:firstLine="0"/>
       </w:pPr>
       <w:r>
-        <w:t xml:space="preserve">Pode ser apresentado um diagrama de blocos e </w:t>
-      </w:r>
-      <w:r>
-        <w:t xml:space="preserve">a </w:t>
-      </w:r>
-      <w:r>
-        <w:t xml:space="preserve">descrição de cada bloco. Descrição dos testes a serem efetuados durante a experiência. </w:t>
-      </w:r>
-    </w:p>
-    <w:p>
-      <w:pPr>
-        <w:pStyle w:val="Heading2"/>
-        <w:rPr>
-          <w:lang w:val="pt-PT"/>
-        </w:rPr>
-      </w:pPr>
-      <w:r>
-        <w:rPr>
-          <w:lang w:val="pt-PT"/>
-        </w:rPr>
-        <w:t>Equipamento utilizado</w:t>
-      </w:r>
-    </w:p>
-    <w:p>
-      <w:pPr>
-        <w:ind w:firstLine="0"/>
-      </w:pPr>
-      <w:r>
-        <w:t xml:space="preserve">A capacidade de reproduzir um trabalho é a base do conhecimento tecnológico e da </w:t>
-      </w:r>
-      <w:r>
-        <w:t>investigação</w:t>
-      </w:r>
-      <w:r>
-        <w:t xml:space="preserve"> científica. Se algum resultado específico é devido a uma característica do equipamento utilizado, isto deve estar claramente indicado.</w:t>
-      </w:r>
-    </w:p>
-    <w:p>
-      <w:pPr>
-        <w:pStyle w:val="Heading1"/>
-      </w:pPr>
-      <w:r>
-        <w:t>Resultados e Discussão</w:t>
-      </w:r>
-    </w:p>
-    <w:p>
-      <w:pPr>
-        <w:ind w:firstLine="0"/>
-      </w:pPr>
-      <w:r>
+        <w:lastRenderedPageBreak/>
         <w:t xml:space="preserve">Os resultados são apresentados nesta </w:t>
       </w:r>
       <w:r>
@@ -1305,109 +1466,135 @@
     </w:tbl>
     <w:p/>
     <w:p>
-      <w:hyperlink r:id="rId11" w:history="1">
-        <w:hyperlink r:id="rId12" w:history="1">
-          <w:r>
-            <w:fldChar w:fldCharType="begin"/>
-          </w:r>
-          <w:r>
-            <w:instrText xml:space="preserve"> INCLUDEPICTURE "https://apastyle.apa.org/images/table-setup-image_tcm11-262906_w1024_n.jpg" \* MERGEFORMATINET </w:instrText>
-          </w:r>
-          <w:r>
-            <w:fldChar w:fldCharType="separate"/>
-          </w:r>
-          <w:r>
-            <w:fldChar w:fldCharType="begin"/>
-          </w:r>
-          <w:r>
-            <w:instrText xml:space="preserve"> INCLUDEPICTURE  "https://apastyle.apa.org/images/table-setup-image_tcm11-262906_w1024_n.jpg" \* MERGEFORMATINET </w:instrText>
-          </w:r>
-          <w:r>
-            <w:fldChar w:fldCharType="separate"/>
-          </w:r>
-          <w:r>
-            <w:fldChar w:fldCharType="begin"/>
-          </w:r>
-          <w:r>
-            <w:instrText xml:space="preserve"> INCLUDEPICTURE  "https://apastyle.apa.org/images/table-setup-image_tcm11-262906_w1024_n.jpg" \* MERGEFORMATINET </w:instrText>
-          </w:r>
-          <w:r>
-            <w:fldChar w:fldCharType="separate"/>
-          </w:r>
-          <w:r>
-            <w:fldChar w:fldCharType="begin"/>
-          </w:r>
-          <w:r>
-            <w:instrText xml:space="preserve"> INCLUDEPICTURE  "https://apastyle.apa.org/images/table-setup-image_tcm11-262906_w1024_n.jpg" \* MERGEFORMATINET </w:instrText>
-          </w:r>
-          <w:r>
-            <w:fldChar w:fldCharType="separate"/>
-          </w:r>
-          <w:r>
-            <w:fldChar w:fldCharType="begin"/>
-          </w:r>
-          <w:r>
-            <w:instrText xml:space="preserve"> INCLUDEPICTURE  "https://apastyle.apa.org/images/table-setup-image_tcm11-262906_w1024_n.jpg" \* MERGEFORMATINET </w:instrText>
-          </w:r>
-          <w:r>
-            <w:fldChar w:fldCharType="separate"/>
-          </w:r>
-          <w:r>
-            <w:fldChar w:fldCharType="begin"/>
-          </w:r>
-          <w:r>
-            <w:instrText xml:space="preserve"> INCLUDEPICTURE  "https://apastyle.apa.org/images/table-setup-image_tcm11-262906_w1024_n.jpg" \* MERGEFORMATINET </w:instrText>
-          </w:r>
-          <w:r>
-            <w:fldChar w:fldCharType="separate"/>
-          </w:r>
-          <w:r>
-            <w:rPr>
-              <w:noProof/>
-            </w:rPr>
-            <w:pict w14:anchorId="1827D5CC">
-              <v:shapetype id="_x0000_t75" coordsize="21600,21600" o:spt="75" o:preferrelative="t" path="m@4@5l@4@11@9@11@9@5xe" filled="f" stroked="f">
-                <v:stroke joinstyle="miter"/>
-                <v:formulas>
-                  <v:f eqn="if lineDrawn pixelLineWidth 0"/>
-                  <v:f eqn="sum @0 1 0"/>
-                  <v:f eqn="sum 0 0 @1"/>
-                  <v:f eqn="prod @2 1 2"/>
-                  <v:f eqn="prod @3 21600 pixelWidth"/>
-                  <v:f eqn="prod @3 21600 pixelHeight"/>
-                  <v:f eqn="sum @0 0 1"/>
-                  <v:f eqn="prod @6 1 2"/>
-                  <v:f eqn="prod @7 21600 pixelWidth"/>
-                  <v:f eqn="sum @8 21600 0"/>
-                  <v:f eqn="prod @7 21600 pixelHeight"/>
-                  <v:f eqn="sum @10 21600 0"/>
-                </v:formulas>
-                <v:path o:extrusionok="f" gradientshapeok="t" o:connecttype="rect"/>
-                <o:lock v:ext="edit" aspectratio="t"/>
-              </v:shapetype>
-              <v:shape id="_x0000_i1025" type="#_x0000_t75" alt="Tables &amp; Figures - APA Help (7th Edition) - LibGuides at West Coast ..." style="width:218.15pt;height:215.45pt;mso-width-percent:0;mso-height-percent:0;mso-width-percent:0;mso-height-percent:0">
-                <v:imagedata r:id="rId13" r:href="rId14"/>
-              </v:shape>
-            </w:pict>
-          </w:r>
-          <w:r>
-            <w:fldChar w:fldCharType="end"/>
-          </w:r>
-          <w:r>
-            <w:fldChar w:fldCharType="end"/>
-          </w:r>
-          <w:r>
-            <w:fldChar w:fldCharType="end"/>
-          </w:r>
-          <w:r>
-            <w:fldChar w:fldCharType="end"/>
-          </w:r>
-          <w:r>
-            <w:fldChar w:fldCharType="end"/>
-          </w:r>
-          <w:r>
-            <w:fldChar w:fldCharType="end"/>
-          </w:r>
+      <w:hyperlink r:id="rId16" w:history="1">
+        <w:hyperlink r:id="rId17" w:history="1">
+          <w:hyperlink r:id="rId18" w:history="1">
+            <w:r>
+              <w:fldChar w:fldCharType="begin"/>
+            </w:r>
+            <w:r>
+              <w:instrText xml:space="preserve"> INCLUDEPICTURE "https://apastyle.apa.org/images/table-setup-image_tcm11-262906_w1024_n.jpg" \* MERGEFORMATINET </w:instrText>
+            </w:r>
+            <w:r>
+              <w:fldChar w:fldCharType="separate"/>
+            </w:r>
+            <w:r>
+              <w:fldChar w:fldCharType="begin"/>
+            </w:r>
+            <w:r>
+              <w:instrText xml:space="preserve"> INCLUDEPICTURE  "https://apastyle.apa.org/images/table-setup-image_tcm11-262906_w1024_n.jpg" \* MERGEFORMATINET </w:instrText>
+            </w:r>
+            <w:r>
+              <w:fldChar w:fldCharType="separate"/>
+            </w:r>
+            <w:r>
+              <w:fldChar w:fldCharType="begin"/>
+            </w:r>
+            <w:r>
+              <w:instrText xml:space="preserve"> INCLUDEPICTURE  "https://apastyle.apa.org/images/table-setup-image_tcm11-262906_w1024_n.jpg" \* MERGEFORMATINET </w:instrText>
+            </w:r>
+            <w:r>
+              <w:fldChar w:fldCharType="separate"/>
+            </w:r>
+            <w:r>
+              <w:fldChar w:fldCharType="begin"/>
+            </w:r>
+            <w:r>
+              <w:instrText xml:space="preserve"> INCLUDEPICTURE  "https://apastyle.apa.org/images/table-setup-image_tcm11-262906_w1024_n.jpg" \* MERGEFORMATINET </w:instrText>
+            </w:r>
+            <w:r>
+              <w:fldChar w:fldCharType="separate"/>
+            </w:r>
+            <w:r>
+              <w:fldChar w:fldCharType="begin"/>
+            </w:r>
+            <w:r>
+              <w:instrText xml:space="preserve"> INCLUDEPICTURE  "https://apastyle.apa.org/images/table-setup-image_tcm11-262906_w1024_n.jpg" \* MERGEFORMATINET </w:instrText>
+            </w:r>
+            <w:r>
+              <w:fldChar w:fldCharType="separate"/>
+            </w:r>
+            <w:r>
+              <w:fldChar w:fldCharType="begin"/>
+            </w:r>
+            <w:r>
+              <w:instrText xml:space="preserve"> INCLUDEPICTURE  "https://apastyle.apa.org/images/table-setup-image_tcm11-262906_w1024_n.jpg" \* MERGEFORMATINET </w:instrText>
+            </w:r>
+            <w:r>
+              <w:fldChar w:fldCharType="separate"/>
+            </w:r>
+            <w:r>
+              <w:rPr>
+                <w:noProof/>
+              </w:rPr>
+              <w:fldChar w:fldCharType="begin"/>
+            </w:r>
+            <w:r>
+              <w:rPr>
+                <w:noProof/>
+              </w:rPr>
+              <w:instrText xml:space="preserve"> INCLUDEPICTURE  "https://apastyle.apa.org/images/table-setup-image_tcm11-262906_w1024_n.jpg" \* MERGEFORMATINET </w:instrText>
+            </w:r>
+            <w:r>
+              <w:rPr>
+                <w:noProof/>
+              </w:rPr>
+              <w:fldChar w:fldCharType="separate"/>
+            </w:r>
+            <w:r>
+              <w:rPr>
+                <w:noProof/>
+              </w:rPr>
+              <w:pict w14:anchorId="1827D5CC">
+                <v:shapetype id="_x0000_t75" coordsize="21600,21600" o:spt="75" o:preferrelative="t" path="m@4@5l@4@11@9@11@9@5xe" filled="f" stroked="f">
+                  <v:stroke joinstyle="miter"/>
+                  <v:formulas>
+                    <v:f eqn="if lineDrawn pixelLineWidth 0"/>
+                    <v:f eqn="sum @0 1 0"/>
+                    <v:f eqn="sum 0 0 @1"/>
+                    <v:f eqn="prod @2 1 2"/>
+                    <v:f eqn="prod @3 21600 pixelWidth"/>
+                    <v:f eqn="prod @3 21600 pixelHeight"/>
+                    <v:f eqn="sum @0 0 1"/>
+                    <v:f eqn="prod @6 1 2"/>
+                    <v:f eqn="prod @7 21600 pixelWidth"/>
+                    <v:f eqn="sum @8 21600 0"/>
+                    <v:f eqn="prod @7 21600 pixelHeight"/>
+                    <v:f eqn="sum @10 21600 0"/>
+                  </v:formulas>
+                  <v:path o:extrusionok="f" gradientshapeok="t" o:connecttype="rect"/>
+                  <o:lock v:ext="edit" aspectratio="t"/>
+                </v:shapetype>
+                <v:shape id="_x0000_i1025" type="#_x0000_t75" alt="Tables &amp; Figures - APA Help (7th Edition) - LibGuides at West Coast ..." style="width:218.15pt;height:214.95pt;mso-width-percent:0;mso-height-percent:0;mso-width-percent:0;mso-height-percent:0">
+                  <v:imagedata r:id="rId19" r:href="rId20"/>
+                </v:shape>
+              </w:pict>
+            </w:r>
+            <w:r>
+              <w:rPr>
+                <w:noProof/>
+              </w:rPr>
+              <w:fldChar w:fldCharType="end"/>
+            </w:r>
+            <w:r>
+              <w:fldChar w:fldCharType="end"/>
+            </w:r>
+            <w:r>
+              <w:fldChar w:fldCharType="end"/>
+            </w:r>
+            <w:r>
+              <w:fldChar w:fldCharType="end"/>
+            </w:r>
+            <w:r>
+              <w:fldChar w:fldCharType="end"/>
+            </w:r>
+            <w:r>
+              <w:fldChar w:fldCharType="end"/>
+            </w:r>
+            <w:r>
+              <w:fldChar w:fldCharType="end"/>
+            </w:r>
+          </w:hyperlink>
         </w:hyperlink>
       </w:hyperlink>
     </w:p>
@@ -1427,7 +1614,7 @@
       <w:r>
         <w:t xml:space="preserve"> Retirado de </w:t>
       </w:r>
-      <w:hyperlink r:id="rId15" w:history="1">
+      <w:hyperlink r:id="rId21" w:history="1">
         <w:proofErr w:type="spellStart"/>
         <w:r>
           <w:rPr>
@@ -1500,11 +1687,182 @@
     <w:p>
       <w:pPr>
         <w:ind w:firstLine="0"/>
-      </w:pPr>
-      <w:r>
         <w:rPr>
           <w:u w:val="single"/>
         </w:rPr>
+      </w:pPr>
+      <w:r>
+        <w:rPr>
+          <w:u w:val="single"/>
+        </w:rPr>
+        <w:t xml:space="preserve">A ideia inicial – o </w:t>
+      </w:r>
+      <w:proofErr w:type="spellStart"/>
+      <w:r>
+        <w:rPr>
+          <w:i/>
+          <w:iCs/>
+          <w:u w:val="single"/>
+        </w:rPr>
+        <w:t>requirement</w:t>
+      </w:r>
+      <w:proofErr w:type="spellEnd"/>
+      <w:r>
+        <w:rPr>
+          <w:u w:val="single"/>
+        </w:rPr>
+        <w:t xml:space="preserve"> - de ter </w:t>
+      </w:r>
+      <w:proofErr w:type="spellStart"/>
+      <w:r>
+        <w:rPr>
+          <w:i/>
+          <w:iCs/>
+          <w:u w:val="single"/>
+        </w:rPr>
+        <w:t>swipes</w:t>
+      </w:r>
+      <w:proofErr w:type="spellEnd"/>
+      <w:r>
+        <w:rPr>
+          <w:u w:val="single"/>
+        </w:rPr>
+        <w:t xml:space="preserve"> para alterar a dificuldade provou criar muitas dificuldades na execução já que afeta diretamente o transporte da bola de basquetebol. Depois de várias iterações, concluiu-se que a melhor hipótese seria ter reconhecimento de gestos. Atualmente, o </w:t>
+      </w:r>
+      <w:proofErr w:type="spellStart"/>
+      <w:r>
+        <w:rPr>
+          <w:u w:val="single"/>
+        </w:rPr>
+        <w:t>MediaPipe</w:t>
+      </w:r>
+      <w:proofErr w:type="spellEnd"/>
+      <w:r>
+        <w:rPr>
+          <w:u w:val="single"/>
+        </w:rPr>
+        <w:t xml:space="preserve"> já oferece este tipo de reconhecimento, não utilizando diretamente a livraria, mas através de </w:t>
+      </w:r>
+      <w:proofErr w:type="spellStart"/>
+      <w:r>
+        <w:rPr>
+          <w:i/>
+          <w:iCs/>
+          <w:u w:val="single"/>
+        </w:rPr>
+        <w:t>tasks</w:t>
+      </w:r>
+      <w:proofErr w:type="spellEnd"/>
+      <w:r>
+        <w:rPr>
+          <w:u w:val="single"/>
+        </w:rPr>
+        <w:t xml:space="preserve"> e de modelos pré-treinados próprios. Se houver continuidade neste projeto esta será certamente uma opção a seguir até porque é computacionalmente mais eficiente.</w:t>
+      </w:r>
+    </w:p>
+    <w:p>
+      <w:pPr>
+        <w:ind w:firstLine="0"/>
+        <w:rPr>
+          <w:u w:val="single"/>
+        </w:rPr>
+      </w:pPr>
+      <w:r>
+        <w:rPr>
+          <w:u w:val="single"/>
+        </w:rPr>
+        <w:t>Falar sobre os itens todos:</w:t>
+      </w:r>
+    </w:p>
+    <w:p>
+      <w:pPr>
+        <w:ind w:firstLine="0"/>
+        <w:rPr>
+          <w:u w:val="single"/>
+        </w:rPr>
+      </w:pPr>
+      <w:proofErr w:type="spellStart"/>
+      <w:r>
+        <w:rPr>
+          <w:u w:val="single"/>
+        </w:rPr>
+        <w:lastRenderedPageBreak/>
+        <w:t>Pinch</w:t>
+      </w:r>
+      <w:proofErr w:type="spellEnd"/>
+      <w:r>
+        <w:rPr>
+          <w:u w:val="single"/>
+        </w:rPr>
+        <w:t xml:space="preserve">, </w:t>
+      </w:r>
+      <w:proofErr w:type="spellStart"/>
+      <w:r>
+        <w:rPr>
+          <w:u w:val="single"/>
+        </w:rPr>
+        <w:t>spawn</w:t>
+      </w:r>
+      <w:proofErr w:type="spellEnd"/>
+      <w:r>
+        <w:rPr>
+          <w:u w:val="single"/>
+        </w:rPr>
+        <w:t xml:space="preserve"> to bola, transporte da bola, </w:t>
+      </w:r>
+      <w:proofErr w:type="spellStart"/>
+      <w:r>
+        <w:rPr>
+          <w:u w:val="single"/>
+        </w:rPr>
+        <w:t>spawn</w:t>
+      </w:r>
+      <w:proofErr w:type="spellEnd"/>
+      <w:r>
+        <w:rPr>
+          <w:u w:val="single"/>
+        </w:rPr>
+        <w:t xml:space="preserve"> do cesto, </w:t>
+      </w:r>
+      <w:proofErr w:type="spellStart"/>
+      <w:r>
+        <w:rPr>
+          <w:u w:val="single"/>
+        </w:rPr>
+        <w:t>scoring</w:t>
+      </w:r>
+      <w:proofErr w:type="spellEnd"/>
+      <w:r>
+        <w:rPr>
+          <w:u w:val="single"/>
+        </w:rPr>
+        <w:t xml:space="preserve">, dificuldades, jogo entra em pausa, e </w:t>
+      </w:r>
+      <w:proofErr w:type="spellStart"/>
+      <w:proofErr w:type="gramStart"/>
+      <w:r>
+        <w:rPr>
+          <w:u w:val="single"/>
+        </w:rPr>
+        <w:t>confetis,display</w:t>
+      </w:r>
+      <w:proofErr w:type="spellEnd"/>
+      <w:proofErr w:type="gramEnd"/>
+      <w:r>
+        <w:rPr>
+          <w:u w:val="single"/>
+        </w:rPr>
+        <w:t xml:space="preserve"> dos scores e dificuldades</w:t>
+      </w:r>
+    </w:p>
+    <w:p>
+      <w:pPr>
+        <w:ind w:firstLine="0"/>
+      </w:pPr>
+      <w:r>
+        <w:rPr>
+          <w:u w:val="single"/>
+        </w:rPr>
         <w:t>É a parte mais importante do relatório.</w:t>
       </w:r>
       <w:r>
@@ -1514,10 +1872,7 @@
         <w:t>É a</w:t>
       </w:r>
       <w:r>
-        <w:t xml:space="preserve">qui que verificamos se o relator efetivamente está consciente dos objetivos do trabalho. Como procedimento geral, recomenda-se que os resultados de cada procedimento experimental sejam verificados. Não deve ser perdida nenhuma oportunidade de </w:t>
-      </w:r>
-      <w:r>
-        <w:t>comparação entre os resultados obtidos e a teoria, ou entre os diversos procedimentos de medida. Em particular, deve-se sempre procurar valorizar os seguintes aspetos:</w:t>
+        <w:t>qui que verificamos se o relator efetivamente está consciente dos objetivos do trabalho. Como procedimento geral, recomenda-se que os resultados de cada procedimento experimental sejam verificados. Não deve ser perdida nenhuma oportunidade de comparação entre os resultados obtidos e a teoria, ou entre os diversos procedimentos de medida. Em particular, deve-se sempre procurar valorizar os seguintes aspetos:</w:t>
       </w:r>
     </w:p>
     <w:p>
@@ -1581,6 +1936,72 @@
         <w:ind w:firstLine="0"/>
       </w:pPr>
       <w:r>
+        <w:t xml:space="preserve">Uma das conclusões a que chego ao fim deste trabalho é que o </w:t>
+      </w:r>
+      <w:proofErr w:type="spellStart"/>
+      <w:r>
+        <w:rPr>
+          <w:i/>
+          <w:iCs/>
+        </w:rPr>
+        <w:t>m</w:t>
+      </w:r>
+      <w:r>
+        <w:rPr>
+          <w:i/>
+          <w:iCs/>
+        </w:rPr>
+        <w:t>edia</w:t>
+      </w:r>
+      <w:r>
+        <w:rPr>
+          <w:i/>
+          <w:iCs/>
+        </w:rPr>
+        <w:t>p</w:t>
+      </w:r>
+      <w:r>
+        <w:rPr>
+          <w:i/>
+          <w:iCs/>
+        </w:rPr>
+        <w:t>ipe</w:t>
+      </w:r>
+      <w:proofErr w:type="spellEnd"/>
+      <w:r>
+        <w:t xml:space="preserve"> é uma excelente livraria para </w:t>
+      </w:r>
+      <w:r>
+        <w:t xml:space="preserve">nos iniciarmos na computação visual. </w:t>
+      </w:r>
+      <w:r>
+        <w:t xml:space="preserve">Tem vários modelos pré-trabalhados, que permitem reconhecimento facial, mãos e de pose. É bastante versátil e eficiente. </w:t>
+      </w:r>
+      <w:r>
+        <w:t>Não obstante, quando queremos ter mais controlo sobre o processamento e ao mesmo tempo aumentar precisão, é necessário adotar estratégias que impliquem usar modelos específicos para as tarefas que estamos a tentar executar.</w:t>
+      </w:r>
+    </w:p>
+    <w:p>
+      <w:pPr>
+        <w:ind w:firstLine="0"/>
+      </w:pPr>
+      <w:r>
+        <w:t>O trabalho pode ser melhorado em muitos aspetos. Talvez o principal, seja com um outro programador a analisar o código. Este trabalho foi realizado por uma única pessoa. Nestes casos, é frequente perder-se a perspetiva e estou seguro que isso influenciou algumas das decisões que foram tomadas.</w:t>
+      </w:r>
+    </w:p>
+    <w:p>
+      <w:pPr>
+        <w:ind w:firstLine="0"/>
+      </w:pPr>
+      <w:r>
+        <w:t xml:space="preserve"> </w:t>
+      </w:r>
+    </w:p>
+    <w:p>
+      <w:pPr>
+        <w:ind w:firstLine="0"/>
+      </w:pPr>
+      <w:r>
         <w:t xml:space="preserve">Esta </w:t>
       </w:r>
       <w:r>
@@ -1593,7 +2014,10 @@
         <w:t>apresenta um resumo do trabalho e</w:t>
       </w:r>
       <w:r>
-        <w:t xml:space="preserve"> as principais descobertas do estudo, reflete sobre a importância dessas descobertas e discute </w:t>
+        <w:t xml:space="preserve"> as principais descobertas do estudo, reflete sobre a </w:t>
+      </w:r>
+      <w:r>
+        <w:t xml:space="preserve">importância dessas descobertas e discute </w:t>
       </w:r>
       <w:r>
         <w:t xml:space="preserve">as </w:t>
@@ -1658,13 +2082,7 @@
         <w:ind w:firstLine="0"/>
       </w:pPr>
       <w:r>
-        <w:t xml:space="preserve">Nesta </w:t>
-      </w:r>
-      <w:r>
-        <w:t>secção</w:t>
-      </w:r>
-      <w:r>
-        <w:t>, deve-se agradecer às pessoas ou instituições que contribuíram de forma significativa para a realização do trabalho. Isso pode incluir agradecimentos a orientadores, colegas que ajudaram na investigação, instituições que forneceram recursos ou apoio financeiro, entre outros. Lembre-se de pedir permissão antes de agradecer a alguém pelo nome.</w:t>
+        <w:t>Gostaria apenas de agradecer à minha Mulher, o apoio constante durante esta fase, diferente, da minha vida.</w:t>
       </w:r>
     </w:p>
     <w:p>
@@ -1677,7 +2095,6 @@
         <w:ind w:left="357" w:hanging="357"/>
       </w:pPr>
       <w:r>
-        <w:lastRenderedPageBreak/>
         <w:t>Referências</w:t>
       </w:r>
     </w:p>
@@ -1685,6 +2102,40 @@
       <w:pPr>
         <w:ind w:firstLine="0"/>
       </w:pPr>
+      <w:proofErr w:type="spellStart"/>
+      <w:r>
+        <w:t>Indices</w:t>
+      </w:r>
+      <w:proofErr w:type="spellEnd"/>
+      <w:r>
+        <w:t xml:space="preserve"> </w:t>
+      </w:r>
+      <w:proofErr w:type="spellStart"/>
+      <w:r>
+        <w:t>MediaPipe</w:t>
+      </w:r>
+      <w:proofErr w:type="spellEnd"/>
+      <w:r>
+        <w:t xml:space="preserve"> para dedos: </w:t>
+      </w:r>
+      <w:hyperlink r:id="rId22" w:history="1">
+        <w:r>
+          <w:rPr>
+            <w:rStyle w:val="Hyperlink"/>
+          </w:rPr>
+          <w:t>https://developers.google.com/mediapipe/solutions/vision/hand_landmarker</w:t>
+        </w:r>
+      </w:hyperlink>
+    </w:p>
+    <w:p>
+      <w:pPr>
+        <w:ind w:firstLine="0"/>
+      </w:pPr>
+    </w:p>
+    <w:p>
+      <w:pPr>
+        <w:ind w:firstLine="0"/>
+      </w:pPr>
       <w:r>
         <w:t>Lista todas as fontes citadas no relatório. Deve-se seguir um estilo de citação apropriado (APA, MLA, Chicago, etc.) Ao citar uma fonte, deve-se fornecer informações suficientes para que os leitores possam localizá-la.</w:t>
       </w:r>
@@ -1711,13 +2162,7 @@
         <w:rPr>
           <w:b/>
         </w:rPr>
-        <w:t xml:space="preserve">[número da referência] Iniciais e sobrenomes de todos os </w:t>
-      </w:r>
-      <w:r>
-        <w:rPr>
-          <w:b/>
-        </w:rPr>
-        <w:t>autores, título, editora e local de edição, volume, páginas, ano da edição.</w:t>
+        <w:t>[número da referência] Iniciais e sobrenomes de todos os autores, título, editora e local de edição, volume, páginas, ano da edição.</w:t>
       </w:r>
     </w:p>
     <w:p>
@@ -1784,6 +2229,7 @@
         <w:ind w:left="357" w:hanging="357"/>
       </w:pPr>
       <w:r>
+        <w:lastRenderedPageBreak/>
         <w:t>Anexos (se necessário)</w:t>
       </w:r>
     </w:p>
@@ -6217,7 +6663,2533 @@
       <w:u w:val="single"/>
     </w:rPr>
   </w:style>
+  <w:style w:type="character" w:styleId="UnresolvedMention">
+    <w:name w:val="Unresolved Mention"/>
+    <w:basedOn w:val="DefaultParagraphFont"/>
+    <w:uiPriority w:val="99"/>
+    <w:semiHidden/>
+    <w:unhideWhenUsed/>
+    <w:rsid w:val="0098446C"/>
+    <w:rPr>
+      <w:color w:val="605E5C"/>
+      <w:shd w:val="clear" w:color="auto" w:fill="E1DFDD"/>
+    </w:rPr>
+  </w:style>
 </w:styles>
+</file>
+
+<file path=word/diagrams/colors1.xml><?xml version="1.0" encoding="utf-8"?>
+<dgm:colorsDef xmlns:dgm="http://schemas.openxmlformats.org/drawingml/2006/diagram" xmlns:a="http://schemas.openxmlformats.org/drawingml/2006/main" uniqueId="urn:microsoft.com/office/officeart/2005/8/colors/accent1_2">
+  <dgm:title val=""/>
+  <dgm:desc val=""/>
+  <dgm:catLst>
+    <dgm:cat type="accent1" pri="11200"/>
+  </dgm:catLst>
+  <dgm:styleLbl name="node0">
+    <dgm:fillClrLst meth="repeat">
+      <a:schemeClr val="accent1"/>
+    </dgm:fillClrLst>
+    <dgm:linClrLst meth="repeat">
+      <a:schemeClr val="lt1"/>
+    </dgm:linClrLst>
+    <dgm:effectClrLst/>
+    <dgm:txLinClrLst/>
+    <dgm:txFillClrLst/>
+    <dgm:txEffectClrLst/>
+  </dgm:styleLbl>
+  <dgm:styleLbl name="alignNode1">
+    <dgm:fillClrLst meth="repeat">
+      <a:schemeClr val="accent1"/>
+    </dgm:fillClrLst>
+    <dgm:linClrLst meth="repeat">
+      <a:schemeClr val="accent1"/>
+    </dgm:linClrLst>
+    <dgm:effectClrLst/>
+    <dgm:txLinClrLst/>
+    <dgm:txFillClrLst/>
+    <dgm:txEffectClrLst/>
+  </dgm:styleLbl>
+  <dgm:styleLbl name="node1">
+    <dgm:fillClrLst meth="repeat">
+      <a:schemeClr val="accent1"/>
+    </dgm:fillClrLst>
+    <dgm:linClrLst meth="repeat">
+      <a:schemeClr val="lt1"/>
+    </dgm:linClrLst>
+    <dgm:effectClrLst/>
+    <dgm:txLinClrLst/>
+    <dgm:txFillClrLst/>
+    <dgm:txEffectClrLst/>
+  </dgm:styleLbl>
+  <dgm:styleLbl name="lnNode1">
+    <dgm:fillClrLst meth="repeat">
+      <a:schemeClr val="accent1"/>
+    </dgm:fillClrLst>
+    <dgm:linClrLst meth="repeat">
+      <a:schemeClr val="lt1"/>
+    </dgm:linClrLst>
+    <dgm:effectClrLst/>
+    <dgm:txLinClrLst/>
+    <dgm:txFillClrLst/>
+    <dgm:txEffectClrLst/>
+  </dgm:styleLbl>
+  <dgm:styleLbl name="vennNode1">
+    <dgm:fillClrLst meth="repeat">
+      <a:schemeClr val="accent1">
+        <a:alpha val="50000"/>
+      </a:schemeClr>
+    </dgm:fillClrLst>
+    <dgm:linClrLst meth="repeat">
+      <a:schemeClr val="lt1"/>
+    </dgm:linClrLst>
+    <dgm:effectClrLst/>
+    <dgm:txLinClrLst/>
+    <dgm:txFillClrLst/>
+    <dgm:txEffectClrLst/>
+  </dgm:styleLbl>
+  <dgm:styleLbl name="node2">
+    <dgm:fillClrLst meth="repeat">
+      <a:schemeClr val="accent1"/>
+    </dgm:fillClrLst>
+    <dgm:linClrLst meth="repeat">
+      <a:schemeClr val="lt1"/>
+    </dgm:linClrLst>
+    <dgm:effectClrLst/>
+    <dgm:txLinClrLst/>
+    <dgm:txFillClrLst/>
+    <dgm:txEffectClrLst/>
+  </dgm:styleLbl>
+  <dgm:styleLbl name="node3">
+    <dgm:fillClrLst meth="repeat">
+      <a:schemeClr val="accent1"/>
+    </dgm:fillClrLst>
+    <dgm:linClrLst meth="repeat">
+      <a:schemeClr val="lt1"/>
+    </dgm:linClrLst>
+    <dgm:effectClrLst/>
+    <dgm:txLinClrLst/>
+    <dgm:txFillClrLst/>
+    <dgm:txEffectClrLst/>
+  </dgm:styleLbl>
+  <dgm:styleLbl name="node4">
+    <dgm:fillClrLst meth="repeat">
+      <a:schemeClr val="accent1"/>
+    </dgm:fillClrLst>
+    <dgm:linClrLst meth="repeat">
+      <a:schemeClr val="lt1"/>
+    </dgm:linClrLst>
+    <dgm:effectClrLst/>
+    <dgm:txLinClrLst/>
+    <dgm:txFillClrLst/>
+    <dgm:txEffectClrLst/>
+  </dgm:styleLbl>
+  <dgm:styleLbl name="fgImgPlace1">
+    <dgm:fillClrLst meth="repeat">
+      <a:schemeClr val="accent1">
+        <a:tint val="50000"/>
+      </a:schemeClr>
+    </dgm:fillClrLst>
+    <dgm:linClrLst meth="repeat">
+      <a:schemeClr val="lt1"/>
+    </dgm:linClrLst>
+    <dgm:effectClrLst/>
+    <dgm:txLinClrLst/>
+    <dgm:txFillClrLst meth="repeat">
+      <a:schemeClr val="lt1"/>
+    </dgm:txFillClrLst>
+    <dgm:txEffectClrLst/>
+  </dgm:styleLbl>
+  <dgm:styleLbl name="alignImgPlace1">
+    <dgm:fillClrLst meth="repeat">
+      <a:schemeClr val="accent1">
+        <a:tint val="50000"/>
+      </a:schemeClr>
+    </dgm:fillClrLst>
+    <dgm:linClrLst meth="repeat">
+      <a:schemeClr val="lt1"/>
+    </dgm:linClrLst>
+    <dgm:effectClrLst/>
+    <dgm:txLinClrLst/>
+    <dgm:txFillClrLst meth="repeat">
+      <a:schemeClr val="lt1"/>
+    </dgm:txFillClrLst>
+    <dgm:txEffectClrLst/>
+  </dgm:styleLbl>
+  <dgm:styleLbl name="bgImgPlace1">
+    <dgm:fillClrLst meth="repeat">
+      <a:schemeClr val="accent1">
+        <a:tint val="50000"/>
+      </a:schemeClr>
+    </dgm:fillClrLst>
+    <dgm:linClrLst meth="repeat">
+      <a:schemeClr val="lt1"/>
+    </dgm:linClrLst>
+    <dgm:effectClrLst/>
+    <dgm:txLinClrLst/>
+    <dgm:txFillClrLst meth="repeat">
+      <a:schemeClr val="lt1"/>
+    </dgm:txFillClrLst>
+    <dgm:txEffectClrLst/>
+  </dgm:styleLbl>
+  <dgm:styleLbl name="sibTrans2D1">
+    <dgm:fillClrLst meth="repeat">
+      <a:schemeClr val="accent1">
+        <a:tint val="60000"/>
+      </a:schemeClr>
+    </dgm:fillClrLst>
+    <dgm:linClrLst meth="repeat">
+      <a:schemeClr val="accent1">
+        <a:tint val="60000"/>
+      </a:schemeClr>
+    </dgm:linClrLst>
+    <dgm:effectClrLst/>
+    <dgm:txLinClrLst/>
+    <dgm:txFillClrLst/>
+    <dgm:txEffectClrLst/>
+  </dgm:styleLbl>
+  <dgm:styleLbl name="fgSibTrans2D1">
+    <dgm:fillClrLst meth="repeat">
+      <a:schemeClr val="accent1">
+        <a:tint val="60000"/>
+      </a:schemeClr>
+    </dgm:fillClrLst>
+    <dgm:linClrLst meth="repeat">
+      <a:schemeClr val="accent1">
+        <a:tint val="60000"/>
+      </a:schemeClr>
+    </dgm:linClrLst>
+    <dgm:effectClrLst/>
+    <dgm:txLinClrLst/>
+    <dgm:txFillClrLst/>
+    <dgm:txEffectClrLst/>
+  </dgm:styleLbl>
+  <dgm:styleLbl name="bgSibTrans2D1">
+    <dgm:fillClrLst meth="repeat">
+      <a:schemeClr val="accent1">
+        <a:tint val="60000"/>
+      </a:schemeClr>
+    </dgm:fillClrLst>
+    <dgm:linClrLst meth="repeat">
+      <a:schemeClr val="accent1">
+        <a:tint val="60000"/>
+      </a:schemeClr>
+    </dgm:linClrLst>
+    <dgm:effectClrLst/>
+    <dgm:txLinClrLst/>
+    <dgm:txFillClrLst/>
+    <dgm:txEffectClrLst/>
+  </dgm:styleLbl>
+  <dgm:styleLbl name="sibTrans1D1">
+    <dgm:fillClrLst meth="repeat">
+      <a:schemeClr val="accent1"/>
+    </dgm:fillClrLst>
+    <dgm:linClrLst meth="repeat">
+      <a:schemeClr val="accent1"/>
+    </dgm:linClrLst>
+    <dgm:effectClrLst/>
+    <dgm:txLinClrLst/>
+    <dgm:txFillClrLst meth="repeat">
+      <a:schemeClr val="tx1"/>
+    </dgm:txFillClrLst>
+    <dgm:txEffectClrLst/>
+  </dgm:styleLbl>
+  <dgm:styleLbl name="callout">
+    <dgm:fillClrLst meth="repeat">
+      <a:schemeClr val="accent1"/>
+    </dgm:fillClrLst>
+    <dgm:linClrLst meth="repeat">
+      <a:schemeClr val="accent1">
+        <a:tint val="50000"/>
+      </a:schemeClr>
+    </dgm:linClrLst>
+    <dgm:effectClrLst/>
+    <dgm:txLinClrLst/>
+    <dgm:txFillClrLst meth="repeat">
+      <a:schemeClr val="tx1"/>
+    </dgm:txFillClrLst>
+    <dgm:txEffectClrLst/>
+  </dgm:styleLbl>
+  <dgm:styleLbl name="asst0">
+    <dgm:fillClrLst meth="repeat">
+      <a:schemeClr val="accent1"/>
+    </dgm:fillClrLst>
+    <dgm:linClrLst meth="repeat">
+      <a:schemeClr val="lt1"/>
+    </dgm:linClrLst>
+    <dgm:effectClrLst/>
+    <dgm:txLinClrLst/>
+    <dgm:txFillClrLst/>
+    <dgm:txEffectClrLst/>
+  </dgm:styleLbl>
+  <dgm:styleLbl name="asst1">
+    <dgm:fillClrLst meth="repeat">
+      <a:schemeClr val="accent1"/>
+    </dgm:fillClrLst>
+    <dgm:linClrLst meth="repeat">
+      <a:schemeClr val="lt1"/>
+    </dgm:linClrLst>
+    <dgm:effectClrLst/>
+    <dgm:txLinClrLst/>
+    <dgm:txFillClrLst/>
+    <dgm:txEffectClrLst/>
+  </dgm:styleLbl>
+  <dgm:styleLbl name="asst2">
+    <dgm:fillClrLst meth="repeat">
+      <a:schemeClr val="accent1"/>
+    </dgm:fillClrLst>
+    <dgm:linClrLst meth="repeat">
+      <a:schemeClr val="lt1"/>
+    </dgm:linClrLst>
+    <dgm:effectClrLst/>
+    <dgm:txLinClrLst/>
+    <dgm:txFillClrLst/>
+    <dgm:txEffectClrLst/>
+  </dgm:styleLbl>
+  <dgm:styleLbl name="asst3">
+    <dgm:fillClrLst meth="repeat">
+      <a:schemeClr val="accent1"/>
+    </dgm:fillClrLst>
+    <dgm:linClrLst meth="repeat">
+      <a:schemeClr val="lt1"/>
+    </dgm:linClrLst>
+    <dgm:effectClrLst/>
+    <dgm:txLinClrLst/>
+    <dgm:txFillClrLst/>
+    <dgm:txEffectClrLst/>
+  </dgm:styleLbl>
+  <dgm:styleLbl name="asst4">
+    <dgm:fillClrLst meth="repeat">
+      <a:schemeClr val="accent1"/>
+    </dgm:fillClrLst>
+    <dgm:linClrLst meth="repeat">
+      <a:schemeClr val="lt1"/>
+    </dgm:linClrLst>
+    <dgm:effectClrLst/>
+    <dgm:txLinClrLst/>
+    <dgm:txFillClrLst/>
+    <dgm:txEffectClrLst/>
+  </dgm:styleLbl>
+  <dgm:styleLbl name="parChTrans2D1">
+    <dgm:fillClrLst meth="repeat">
+      <a:schemeClr val="accent1">
+        <a:tint val="60000"/>
+      </a:schemeClr>
+    </dgm:fillClrLst>
+    <dgm:linClrLst meth="repeat">
+      <a:schemeClr val="accent1">
+        <a:tint val="60000"/>
+      </a:schemeClr>
+    </dgm:linClrLst>
+    <dgm:effectClrLst/>
+    <dgm:txLinClrLst/>
+    <dgm:txFillClrLst meth="repeat">
+      <a:schemeClr val="lt1"/>
+    </dgm:txFillClrLst>
+    <dgm:txEffectClrLst/>
+  </dgm:styleLbl>
+  <dgm:styleLbl name="parChTrans2D2">
+    <dgm:fillClrLst meth="repeat">
+      <a:schemeClr val="accent1"/>
+    </dgm:fillClrLst>
+    <dgm:linClrLst meth="repeat">
+      <a:schemeClr val="accent1"/>
+    </dgm:linClrLst>
+    <dgm:effectClrLst/>
+    <dgm:txLinClrLst/>
+    <dgm:txFillClrLst meth="repeat">
+      <a:schemeClr val="lt1"/>
+    </dgm:txFillClrLst>
+    <dgm:txEffectClrLst/>
+  </dgm:styleLbl>
+  <dgm:styleLbl name="parChTrans2D3">
+    <dgm:fillClrLst meth="repeat">
+      <a:schemeClr val="accent1"/>
+    </dgm:fillClrLst>
+    <dgm:linClrLst meth="repeat">
+      <a:schemeClr val="accent1"/>
+    </dgm:linClrLst>
+    <dgm:effectClrLst/>
+    <dgm:txLinClrLst/>
+    <dgm:txFillClrLst meth="repeat">
+      <a:schemeClr val="lt1"/>
+    </dgm:txFillClrLst>
+    <dgm:txEffectClrLst/>
+  </dgm:styleLbl>
+  <dgm:styleLbl name="parChTrans2D4">
+    <dgm:fillClrLst meth="repeat">
+      <a:schemeClr val="accent1"/>
+    </dgm:fillClrLst>
+    <dgm:linClrLst meth="repeat">
+      <a:schemeClr val="accent1"/>
+    </dgm:linClrLst>
+    <dgm:effectClrLst/>
+    <dgm:txLinClrLst/>
+    <dgm:txFillClrLst meth="repeat">
+      <a:schemeClr val="lt1"/>
+    </dgm:txFillClrLst>
+    <dgm:txEffectClrLst/>
+  </dgm:styleLbl>
+  <dgm:styleLbl name="parChTrans1D1">
+    <dgm:fillClrLst meth="repeat">
+      <a:schemeClr val="accent1"/>
+    </dgm:fillClrLst>
+    <dgm:linClrLst meth="repeat">
+      <a:schemeClr val="accent1">
+        <a:shade val="60000"/>
+      </a:schemeClr>
+    </dgm:linClrLst>
+    <dgm:effectClrLst/>
+    <dgm:txLinClrLst/>
+    <dgm:txFillClrLst meth="repeat">
+      <a:schemeClr val="tx1"/>
+    </dgm:txFillClrLst>
+    <dgm:txEffectClrLst/>
+  </dgm:styleLbl>
+  <dgm:styleLbl name="parChTrans1D2">
+    <dgm:fillClrLst meth="repeat">
+      <a:schemeClr val="accent1"/>
+    </dgm:fillClrLst>
+    <dgm:linClrLst meth="repeat">
+      <a:schemeClr val="accent1">
+        <a:shade val="60000"/>
+      </a:schemeClr>
+    </dgm:linClrLst>
+    <dgm:effectClrLst/>
+    <dgm:txLinClrLst/>
+    <dgm:txFillClrLst meth="repeat">
+      <a:schemeClr val="tx1"/>
+    </dgm:txFillClrLst>
+    <dgm:txEffectClrLst/>
+  </dgm:styleLbl>
+  <dgm:styleLbl name="parChTrans1D3">
+    <dgm:fillClrLst meth="repeat">
+      <a:schemeClr val="accent1"/>
+    </dgm:fillClrLst>
+    <dgm:linClrLst meth="repeat">
+      <a:schemeClr val="accent1">
+        <a:shade val="80000"/>
+      </a:schemeClr>
+    </dgm:linClrLst>
+    <dgm:effectClrLst/>
+    <dgm:txLinClrLst/>
+    <dgm:txFillClrLst meth="repeat">
+      <a:schemeClr val="tx1"/>
+    </dgm:txFillClrLst>
+    <dgm:txEffectClrLst/>
+  </dgm:styleLbl>
+  <dgm:styleLbl name="parChTrans1D4">
+    <dgm:fillClrLst meth="repeat">
+      <a:schemeClr val="accent1"/>
+    </dgm:fillClrLst>
+    <dgm:linClrLst meth="repeat">
+      <a:schemeClr val="accent1">
+        <a:shade val="80000"/>
+      </a:schemeClr>
+    </dgm:linClrLst>
+    <dgm:effectClrLst/>
+    <dgm:txLinClrLst/>
+    <dgm:txFillClrLst meth="repeat">
+      <a:schemeClr val="tx1"/>
+    </dgm:txFillClrLst>
+    <dgm:txEffectClrLst/>
+  </dgm:styleLbl>
+  <dgm:styleLbl name="fgAcc1">
+    <dgm:fillClrLst meth="repeat">
+      <a:schemeClr val="lt1">
+        <a:alpha val="90000"/>
+      </a:schemeClr>
+    </dgm:fillClrLst>
+    <dgm:linClrLst meth="repeat">
+      <a:schemeClr val="accent1"/>
+    </dgm:linClrLst>
+    <dgm:effectClrLst/>
+    <dgm:txLinClrLst/>
+    <dgm:txFillClrLst meth="repeat">
+      <a:schemeClr val="dk1"/>
+    </dgm:txFillClrLst>
+    <dgm:txEffectClrLst/>
+  </dgm:styleLbl>
+  <dgm:styleLbl name="conFgAcc1">
+    <dgm:fillClrLst meth="repeat">
+      <a:schemeClr val="lt1">
+        <a:alpha val="90000"/>
+      </a:schemeClr>
+    </dgm:fillClrLst>
+    <dgm:linClrLst meth="repeat">
+      <a:schemeClr val="accent1"/>
+    </dgm:linClrLst>
+    <dgm:effectClrLst/>
+    <dgm:txLinClrLst/>
+    <dgm:txFillClrLst meth="repeat">
+      <a:schemeClr val="dk1"/>
+    </dgm:txFillClrLst>
+    <dgm:txEffectClrLst/>
+  </dgm:styleLbl>
+  <dgm:styleLbl name="alignAcc1">
+    <dgm:fillClrLst meth="repeat">
+      <a:schemeClr val="lt1">
+        <a:alpha val="90000"/>
+      </a:schemeClr>
+    </dgm:fillClrLst>
+    <dgm:linClrLst meth="repeat">
+      <a:schemeClr val="accent1"/>
+    </dgm:linClrLst>
+    <dgm:effectClrLst/>
+    <dgm:txLinClrLst/>
+    <dgm:txFillClrLst meth="repeat">
+      <a:schemeClr val="dk1"/>
+    </dgm:txFillClrLst>
+    <dgm:txEffectClrLst/>
+  </dgm:styleLbl>
+  <dgm:styleLbl name="trAlignAcc1">
+    <dgm:fillClrLst meth="repeat">
+      <a:schemeClr val="lt1">
+        <a:alpha val="40000"/>
+      </a:schemeClr>
+    </dgm:fillClrLst>
+    <dgm:linClrLst meth="repeat">
+      <a:schemeClr val="accent1"/>
+    </dgm:linClrLst>
+    <dgm:effectClrLst/>
+    <dgm:txLinClrLst/>
+    <dgm:txFillClrLst meth="repeat">
+      <a:schemeClr val="dk1"/>
+    </dgm:txFillClrLst>
+    <dgm:txEffectClrLst/>
+  </dgm:styleLbl>
+  <dgm:styleLbl name="bgAcc1">
+    <dgm:fillClrLst meth="repeat">
+      <a:schemeClr val="lt1">
+        <a:alpha val="90000"/>
+      </a:schemeClr>
+    </dgm:fillClrLst>
+    <dgm:linClrLst meth="repeat">
+      <a:schemeClr val="accent1"/>
+    </dgm:linClrLst>
+    <dgm:effectClrLst/>
+    <dgm:txLinClrLst/>
+    <dgm:txFillClrLst meth="repeat">
+      <a:schemeClr val="dk1"/>
+    </dgm:txFillClrLst>
+    <dgm:txEffectClrLst/>
+  </dgm:styleLbl>
+  <dgm:styleLbl name="solidFgAcc1">
+    <dgm:fillClrLst meth="repeat">
+      <a:schemeClr val="lt1"/>
+    </dgm:fillClrLst>
+    <dgm:linClrLst meth="repeat">
+      <a:schemeClr val="accent1"/>
+    </dgm:linClrLst>
+    <dgm:effectClrLst/>
+    <dgm:txLinClrLst/>
+    <dgm:txFillClrLst meth="repeat">
+      <a:schemeClr val="dk1"/>
+    </dgm:txFillClrLst>
+    <dgm:txEffectClrLst/>
+  </dgm:styleLbl>
+  <dgm:styleLbl name="solidAlignAcc1">
+    <dgm:fillClrLst meth="repeat">
+      <a:schemeClr val="lt1"/>
+    </dgm:fillClrLst>
+    <dgm:linClrLst meth="repeat">
+      <a:schemeClr val="accent1"/>
+    </dgm:linClrLst>
+    <dgm:effectClrLst/>
+    <dgm:txLinClrLst/>
+    <dgm:txFillClrLst meth="repeat">
+      <a:schemeClr val="dk1"/>
+    </dgm:txFillClrLst>
+    <dgm:txEffectClrLst/>
+  </dgm:styleLbl>
+  <dgm:styleLbl name="solidBgAcc1">
+    <dgm:fillClrLst meth="repeat">
+      <a:schemeClr val="lt1"/>
+    </dgm:fillClrLst>
+    <dgm:linClrLst meth="repeat">
+      <a:schemeClr val="accent1"/>
+    </dgm:linClrLst>
+    <dgm:effectClrLst/>
+    <dgm:txLinClrLst/>
+    <dgm:txFillClrLst meth="repeat">
+      <a:schemeClr val="dk1"/>
+    </dgm:txFillClrLst>
+    <dgm:txEffectClrLst/>
+  </dgm:styleLbl>
+  <dgm:styleLbl name="fgAccFollowNode1">
+    <dgm:fillClrLst meth="repeat">
+      <a:schemeClr val="accent1">
+        <a:alpha val="90000"/>
+        <a:tint val="40000"/>
+      </a:schemeClr>
+    </dgm:fillClrLst>
+    <dgm:linClrLst meth="repeat">
+      <a:schemeClr val="accent1">
+        <a:alpha val="90000"/>
+        <a:tint val="40000"/>
+      </a:schemeClr>
+    </dgm:linClrLst>
+    <dgm:effectClrLst/>
+    <dgm:txLinClrLst/>
+    <dgm:txFillClrLst meth="repeat">
+      <a:schemeClr val="dk1"/>
+    </dgm:txFillClrLst>
+    <dgm:txEffectClrLst/>
+  </dgm:styleLbl>
+  <dgm:styleLbl name="alignAccFollowNode1">
+    <dgm:fillClrLst meth="repeat">
+      <a:schemeClr val="accent1">
+        <a:alpha val="90000"/>
+        <a:tint val="40000"/>
+      </a:schemeClr>
+    </dgm:fillClrLst>
+    <dgm:linClrLst meth="repeat">
+      <a:schemeClr val="accent1">
+        <a:alpha val="90000"/>
+        <a:tint val="40000"/>
+      </a:schemeClr>
+    </dgm:linClrLst>
+    <dgm:effectClrLst/>
+    <dgm:txLinClrLst/>
+    <dgm:txFillClrLst meth="repeat">
+      <a:schemeClr val="dk1"/>
+    </dgm:txFillClrLst>
+    <dgm:txEffectClrLst/>
+  </dgm:styleLbl>
+  <dgm:styleLbl name="bgAccFollowNode1">
+    <dgm:fillClrLst meth="repeat">
+      <a:schemeClr val="accent1">
+        <a:alpha val="90000"/>
+        <a:tint val="40000"/>
+      </a:schemeClr>
+    </dgm:fillClrLst>
+    <dgm:linClrLst meth="repeat">
+      <a:schemeClr val="accent1">
+        <a:alpha val="90000"/>
+        <a:tint val="40000"/>
+      </a:schemeClr>
+    </dgm:linClrLst>
+    <dgm:effectClrLst/>
+    <dgm:txLinClrLst/>
+    <dgm:txFillClrLst meth="repeat">
+      <a:schemeClr val="dk1"/>
+    </dgm:txFillClrLst>
+    <dgm:txEffectClrLst/>
+  </dgm:styleLbl>
+  <dgm:styleLbl name="fgAcc0">
+    <dgm:fillClrLst meth="repeat">
+      <a:schemeClr val="lt1">
+        <a:alpha val="90000"/>
+      </a:schemeClr>
+    </dgm:fillClrLst>
+    <dgm:linClrLst meth="repeat">
+      <a:schemeClr val="accent1"/>
+    </dgm:linClrLst>
+    <dgm:effectClrLst/>
+    <dgm:txLinClrLst/>
+    <dgm:txFillClrLst meth="repeat">
+      <a:schemeClr val="dk1"/>
+    </dgm:txFillClrLst>
+    <dgm:txEffectClrLst/>
+  </dgm:styleLbl>
+  <dgm:styleLbl name="fgAcc2">
+    <dgm:fillClrLst meth="repeat">
+      <a:schemeClr val="lt1">
+        <a:alpha val="90000"/>
+      </a:schemeClr>
+    </dgm:fillClrLst>
+    <dgm:linClrLst meth="repeat">
+      <a:schemeClr val="accent1"/>
+    </dgm:linClrLst>
+    <dgm:effectClrLst/>
+    <dgm:txLinClrLst/>
+    <dgm:txFillClrLst meth="repeat">
+      <a:schemeClr val="dk1"/>
+    </dgm:txFillClrLst>
+    <dgm:txEffectClrLst/>
+  </dgm:styleLbl>
+  <dgm:styleLbl name="fgAcc3">
+    <dgm:fillClrLst meth="repeat">
+      <a:schemeClr val="lt1">
+        <a:alpha val="90000"/>
+      </a:schemeClr>
+    </dgm:fillClrLst>
+    <dgm:linClrLst meth="repeat">
+      <a:schemeClr val="accent1"/>
+    </dgm:linClrLst>
+    <dgm:effectClrLst/>
+    <dgm:txLinClrLst/>
+    <dgm:txFillClrLst meth="repeat">
+      <a:schemeClr val="dk1"/>
+    </dgm:txFillClrLst>
+    <dgm:txEffectClrLst/>
+  </dgm:styleLbl>
+  <dgm:styleLbl name="fgAcc4">
+    <dgm:fillClrLst meth="repeat">
+      <a:schemeClr val="lt1">
+        <a:alpha val="90000"/>
+      </a:schemeClr>
+    </dgm:fillClrLst>
+    <dgm:linClrLst meth="repeat">
+      <a:schemeClr val="accent1"/>
+    </dgm:linClrLst>
+    <dgm:effectClrLst/>
+    <dgm:txLinClrLst/>
+    <dgm:txFillClrLst meth="repeat">
+      <a:schemeClr val="dk1"/>
+    </dgm:txFillClrLst>
+    <dgm:txEffectClrLst/>
+  </dgm:styleLbl>
+  <dgm:styleLbl name="bgShp">
+    <dgm:fillClrLst meth="repeat">
+      <a:schemeClr val="accent1">
+        <a:tint val="40000"/>
+      </a:schemeClr>
+    </dgm:fillClrLst>
+    <dgm:linClrLst meth="repeat">
+      <a:schemeClr val="accent1"/>
+    </dgm:linClrLst>
+    <dgm:effectClrLst/>
+    <dgm:txLinClrLst/>
+    <dgm:txFillClrLst meth="repeat">
+      <a:schemeClr val="dk1"/>
+    </dgm:txFillClrLst>
+    <dgm:txEffectClrLst/>
+  </dgm:styleLbl>
+  <dgm:styleLbl name="dkBgShp">
+    <dgm:fillClrLst meth="repeat">
+      <a:schemeClr val="accent1">
+        <a:shade val="80000"/>
+      </a:schemeClr>
+    </dgm:fillClrLst>
+    <dgm:linClrLst meth="repeat">
+      <a:schemeClr val="accent1"/>
+    </dgm:linClrLst>
+    <dgm:effectClrLst/>
+    <dgm:txLinClrLst/>
+    <dgm:txFillClrLst meth="repeat">
+      <a:schemeClr val="lt1"/>
+    </dgm:txFillClrLst>
+    <dgm:txEffectClrLst/>
+  </dgm:styleLbl>
+  <dgm:styleLbl name="trBgShp">
+    <dgm:fillClrLst meth="repeat">
+      <a:schemeClr val="accent1">
+        <a:tint val="50000"/>
+        <a:alpha val="40000"/>
+      </a:schemeClr>
+    </dgm:fillClrLst>
+    <dgm:linClrLst meth="repeat">
+      <a:schemeClr val="accent1"/>
+    </dgm:linClrLst>
+    <dgm:effectClrLst/>
+    <dgm:txLinClrLst/>
+    <dgm:txFillClrLst meth="repeat">
+      <a:schemeClr val="lt1"/>
+    </dgm:txFillClrLst>
+    <dgm:txEffectClrLst/>
+  </dgm:styleLbl>
+  <dgm:styleLbl name="fgShp">
+    <dgm:fillClrLst meth="repeat">
+      <a:schemeClr val="accent1">
+        <a:tint val="60000"/>
+      </a:schemeClr>
+    </dgm:fillClrLst>
+    <dgm:linClrLst meth="repeat">
+      <a:schemeClr val="lt1"/>
+    </dgm:linClrLst>
+    <dgm:effectClrLst/>
+    <dgm:txLinClrLst/>
+    <dgm:txFillClrLst meth="repeat">
+      <a:schemeClr val="dk1"/>
+    </dgm:txFillClrLst>
+    <dgm:txEffectClrLst/>
+  </dgm:styleLbl>
+  <dgm:styleLbl name="revTx">
+    <dgm:fillClrLst meth="repeat">
+      <a:schemeClr val="lt1">
+        <a:alpha val="0"/>
+      </a:schemeClr>
+    </dgm:fillClrLst>
+    <dgm:linClrLst meth="repeat">
+      <a:schemeClr val="dk1">
+        <a:alpha val="0"/>
+      </a:schemeClr>
+    </dgm:linClrLst>
+    <dgm:effectClrLst/>
+    <dgm:txLinClrLst/>
+    <dgm:txFillClrLst meth="repeat">
+      <a:schemeClr val="tx1"/>
+    </dgm:txFillClrLst>
+    <dgm:txEffectClrLst/>
+  </dgm:styleLbl>
+</dgm:colorsDef>
+</file>
+
+<file path=word/diagrams/data1.xml><?xml version="1.0" encoding="utf-8"?>
+<dgm:dataModel xmlns:dgm="http://schemas.openxmlformats.org/drawingml/2006/diagram" xmlns:a="http://schemas.openxmlformats.org/drawingml/2006/main">
+  <dgm:ptLst>
+    <dgm:pt modelId="{BFD491DF-500E-7246-A2A1-D445D2B4FD2D}" type="doc">
+      <dgm:prSet loTypeId="urn:microsoft.com/office/officeart/2005/8/layout/process1" loCatId="" qsTypeId="urn:microsoft.com/office/officeart/2005/8/quickstyle/simple1" qsCatId="simple" csTypeId="urn:microsoft.com/office/officeart/2005/8/colors/accent1_2" csCatId="accent1" phldr="1"/>
+      <dgm:spPr/>
+    </dgm:pt>
+    <dgm:pt modelId="{538A8675-46B0-DC43-A6FC-7543BE638CE6}">
+      <dgm:prSet phldrT="[Text]"/>
+      <dgm:spPr/>
+      <dgm:t>
+        <a:bodyPr/>
+        <a:lstStyle/>
+        <a:p>
+          <a:r>
+            <a:rPr lang="en-GB"/>
+            <a:t>Planeamento</a:t>
+          </a:r>
+        </a:p>
+      </dgm:t>
+    </dgm:pt>
+    <dgm:pt modelId="{519DFD87-9B72-574D-B9E9-7D00865C2F39}" type="parTrans" cxnId="{243D8E8B-49D8-0B45-8720-3AD3ABA53FED}">
+      <dgm:prSet/>
+      <dgm:spPr/>
+      <dgm:t>
+        <a:bodyPr/>
+        <a:lstStyle/>
+        <a:p>
+          <a:endParaRPr lang="en-GB"/>
+        </a:p>
+      </dgm:t>
+    </dgm:pt>
+    <dgm:pt modelId="{CAB3F52B-FB41-9945-942B-82BCFA2B75A5}" type="sibTrans" cxnId="{243D8E8B-49D8-0B45-8720-3AD3ABA53FED}">
+      <dgm:prSet/>
+      <dgm:spPr/>
+      <dgm:t>
+        <a:bodyPr/>
+        <a:lstStyle/>
+        <a:p>
+          <a:endParaRPr lang="en-GB"/>
+        </a:p>
+      </dgm:t>
+    </dgm:pt>
+    <dgm:pt modelId="{FFF155ED-8356-AC44-BC06-AF8CEFA79336}">
+      <dgm:prSet phldrT="[Text]"/>
+      <dgm:spPr/>
+      <dgm:t>
+        <a:bodyPr/>
+        <a:lstStyle/>
+        <a:p>
+          <a:r>
+            <a:rPr lang="en-GB"/>
+            <a:t>Desenvolvimento</a:t>
+          </a:r>
+        </a:p>
+      </dgm:t>
+    </dgm:pt>
+    <dgm:pt modelId="{F246089D-FC95-F04B-A78D-9FABC1B886EF}" type="parTrans" cxnId="{D8302E9B-EB63-7C4C-A0F4-83D003BA4878}">
+      <dgm:prSet/>
+      <dgm:spPr/>
+      <dgm:t>
+        <a:bodyPr/>
+        <a:lstStyle/>
+        <a:p>
+          <a:endParaRPr lang="en-GB"/>
+        </a:p>
+      </dgm:t>
+    </dgm:pt>
+    <dgm:pt modelId="{4B9AAAEE-991B-0649-80F8-11E4F9CF4215}" type="sibTrans" cxnId="{D8302E9B-EB63-7C4C-A0F4-83D003BA4878}">
+      <dgm:prSet/>
+      <dgm:spPr/>
+      <dgm:t>
+        <a:bodyPr/>
+        <a:lstStyle/>
+        <a:p>
+          <a:endParaRPr lang="en-GB"/>
+        </a:p>
+      </dgm:t>
+    </dgm:pt>
+    <dgm:pt modelId="{9E263042-B97B-4540-9780-660244E3FC26}">
+      <dgm:prSet phldrT="[Text]"/>
+      <dgm:spPr/>
+      <dgm:t>
+        <a:bodyPr/>
+        <a:lstStyle/>
+        <a:p>
+          <a:r>
+            <a:rPr lang="en-GB"/>
+            <a:t>Testes</a:t>
+          </a:r>
+        </a:p>
+      </dgm:t>
+    </dgm:pt>
+    <dgm:pt modelId="{CFCA046D-2565-E046-837A-83D2BEDBE036}" type="parTrans" cxnId="{C44FEC50-E876-4D4D-BD72-BBCDE34AB196}">
+      <dgm:prSet/>
+      <dgm:spPr/>
+      <dgm:t>
+        <a:bodyPr/>
+        <a:lstStyle/>
+        <a:p>
+          <a:endParaRPr lang="en-GB"/>
+        </a:p>
+      </dgm:t>
+    </dgm:pt>
+    <dgm:pt modelId="{272FBA3B-192F-C643-8009-BD751A84540B}" type="sibTrans" cxnId="{C44FEC50-E876-4D4D-BD72-BBCDE34AB196}">
+      <dgm:prSet/>
+      <dgm:spPr/>
+      <dgm:t>
+        <a:bodyPr/>
+        <a:lstStyle/>
+        <a:p>
+          <a:endParaRPr lang="en-GB"/>
+        </a:p>
+      </dgm:t>
+    </dgm:pt>
+    <dgm:pt modelId="{BB20C1E6-3A6A-AC4D-B9E1-A23567C68D4B}" type="pres">
+      <dgm:prSet presAssocID="{BFD491DF-500E-7246-A2A1-D445D2B4FD2D}" presName="Name0" presStyleCnt="0">
+        <dgm:presLayoutVars>
+          <dgm:dir/>
+          <dgm:resizeHandles val="exact"/>
+        </dgm:presLayoutVars>
+      </dgm:prSet>
+      <dgm:spPr/>
+    </dgm:pt>
+    <dgm:pt modelId="{8F24AC80-5E57-9B4D-AEEF-48710A0C69A0}" type="pres">
+      <dgm:prSet presAssocID="{538A8675-46B0-DC43-A6FC-7543BE638CE6}" presName="node" presStyleLbl="node1" presStyleIdx="0" presStyleCnt="3">
+        <dgm:presLayoutVars>
+          <dgm:bulletEnabled val="1"/>
+        </dgm:presLayoutVars>
+      </dgm:prSet>
+      <dgm:spPr/>
+    </dgm:pt>
+    <dgm:pt modelId="{7C63B12E-3A7E-CF49-9EB8-9070B9D64038}" type="pres">
+      <dgm:prSet presAssocID="{CAB3F52B-FB41-9945-942B-82BCFA2B75A5}" presName="sibTrans" presStyleLbl="sibTrans2D1" presStyleIdx="0" presStyleCnt="2"/>
+      <dgm:spPr/>
+    </dgm:pt>
+    <dgm:pt modelId="{E80AA74C-8870-D84D-BDBF-EDD3A3EED72F}" type="pres">
+      <dgm:prSet presAssocID="{CAB3F52B-FB41-9945-942B-82BCFA2B75A5}" presName="connectorText" presStyleLbl="sibTrans2D1" presStyleIdx="0" presStyleCnt="2"/>
+      <dgm:spPr/>
+    </dgm:pt>
+    <dgm:pt modelId="{E2738367-5B34-F84F-9B33-D477A336AD53}" type="pres">
+      <dgm:prSet presAssocID="{FFF155ED-8356-AC44-BC06-AF8CEFA79336}" presName="node" presStyleLbl="node1" presStyleIdx="1" presStyleCnt="3">
+        <dgm:presLayoutVars>
+          <dgm:bulletEnabled val="1"/>
+        </dgm:presLayoutVars>
+      </dgm:prSet>
+      <dgm:spPr/>
+    </dgm:pt>
+    <dgm:pt modelId="{58829F08-8C96-944E-8A57-6A4A68CB08F4}" type="pres">
+      <dgm:prSet presAssocID="{4B9AAAEE-991B-0649-80F8-11E4F9CF4215}" presName="sibTrans" presStyleLbl="sibTrans2D1" presStyleIdx="1" presStyleCnt="2"/>
+      <dgm:spPr/>
+    </dgm:pt>
+    <dgm:pt modelId="{64742577-06BA-B941-9312-A3FF8E916049}" type="pres">
+      <dgm:prSet presAssocID="{4B9AAAEE-991B-0649-80F8-11E4F9CF4215}" presName="connectorText" presStyleLbl="sibTrans2D1" presStyleIdx="1" presStyleCnt="2"/>
+      <dgm:spPr/>
+    </dgm:pt>
+    <dgm:pt modelId="{87788D43-7BBE-D040-BA81-A35FECDACF8B}" type="pres">
+      <dgm:prSet presAssocID="{9E263042-B97B-4540-9780-660244E3FC26}" presName="node" presStyleLbl="node1" presStyleIdx="2" presStyleCnt="3">
+        <dgm:presLayoutVars>
+          <dgm:bulletEnabled val="1"/>
+        </dgm:presLayoutVars>
+      </dgm:prSet>
+      <dgm:spPr/>
+    </dgm:pt>
+  </dgm:ptLst>
+  <dgm:cxnLst>
+    <dgm:cxn modelId="{D75B2504-8D56-DA4E-A90E-C7AA11465391}" type="presOf" srcId="{4B9AAAEE-991B-0649-80F8-11E4F9CF4215}" destId="{64742577-06BA-B941-9312-A3FF8E916049}" srcOrd="1" destOrd="0" presId="urn:microsoft.com/office/officeart/2005/8/layout/process1"/>
+    <dgm:cxn modelId="{49EF113E-90A7-7E49-8C73-C970C8D67B6C}" type="presOf" srcId="{BFD491DF-500E-7246-A2A1-D445D2B4FD2D}" destId="{BB20C1E6-3A6A-AC4D-B9E1-A23567C68D4B}" srcOrd="0" destOrd="0" presId="urn:microsoft.com/office/officeart/2005/8/layout/process1"/>
+    <dgm:cxn modelId="{C44FEC50-E876-4D4D-BD72-BBCDE34AB196}" srcId="{BFD491DF-500E-7246-A2A1-D445D2B4FD2D}" destId="{9E263042-B97B-4540-9780-660244E3FC26}" srcOrd="2" destOrd="0" parTransId="{CFCA046D-2565-E046-837A-83D2BEDBE036}" sibTransId="{272FBA3B-192F-C643-8009-BD751A84540B}"/>
+    <dgm:cxn modelId="{EDA65052-CBAC-3D42-8759-5ED90672823E}" type="presOf" srcId="{9E263042-B97B-4540-9780-660244E3FC26}" destId="{87788D43-7BBE-D040-BA81-A35FECDACF8B}" srcOrd="0" destOrd="0" presId="urn:microsoft.com/office/officeart/2005/8/layout/process1"/>
+    <dgm:cxn modelId="{0B169260-FE15-C549-A687-22431D3DCF94}" type="presOf" srcId="{4B9AAAEE-991B-0649-80F8-11E4F9CF4215}" destId="{58829F08-8C96-944E-8A57-6A4A68CB08F4}" srcOrd="0" destOrd="0" presId="urn:microsoft.com/office/officeart/2005/8/layout/process1"/>
+    <dgm:cxn modelId="{0C913B6A-C482-A749-A7AC-F60AB6E9009A}" type="presOf" srcId="{CAB3F52B-FB41-9945-942B-82BCFA2B75A5}" destId="{E80AA74C-8870-D84D-BDBF-EDD3A3EED72F}" srcOrd="1" destOrd="0" presId="urn:microsoft.com/office/officeart/2005/8/layout/process1"/>
+    <dgm:cxn modelId="{243D8E8B-49D8-0B45-8720-3AD3ABA53FED}" srcId="{BFD491DF-500E-7246-A2A1-D445D2B4FD2D}" destId="{538A8675-46B0-DC43-A6FC-7543BE638CE6}" srcOrd="0" destOrd="0" parTransId="{519DFD87-9B72-574D-B9E9-7D00865C2F39}" sibTransId="{CAB3F52B-FB41-9945-942B-82BCFA2B75A5}"/>
+    <dgm:cxn modelId="{37384697-014F-0F44-BA53-8B29FC0B4BC7}" type="presOf" srcId="{FFF155ED-8356-AC44-BC06-AF8CEFA79336}" destId="{E2738367-5B34-F84F-9B33-D477A336AD53}" srcOrd="0" destOrd="0" presId="urn:microsoft.com/office/officeart/2005/8/layout/process1"/>
+    <dgm:cxn modelId="{6F1CC198-F0DE-B940-97D0-93CFDD753A90}" type="presOf" srcId="{538A8675-46B0-DC43-A6FC-7543BE638CE6}" destId="{8F24AC80-5E57-9B4D-AEEF-48710A0C69A0}" srcOrd="0" destOrd="0" presId="urn:microsoft.com/office/officeart/2005/8/layout/process1"/>
+    <dgm:cxn modelId="{D8302E9B-EB63-7C4C-A0F4-83D003BA4878}" srcId="{BFD491DF-500E-7246-A2A1-D445D2B4FD2D}" destId="{FFF155ED-8356-AC44-BC06-AF8CEFA79336}" srcOrd="1" destOrd="0" parTransId="{F246089D-FC95-F04B-A78D-9FABC1B886EF}" sibTransId="{4B9AAAEE-991B-0649-80F8-11E4F9CF4215}"/>
+    <dgm:cxn modelId="{53A830FD-2738-F746-912E-6F4265FA2996}" type="presOf" srcId="{CAB3F52B-FB41-9945-942B-82BCFA2B75A5}" destId="{7C63B12E-3A7E-CF49-9EB8-9070B9D64038}" srcOrd="0" destOrd="0" presId="urn:microsoft.com/office/officeart/2005/8/layout/process1"/>
+    <dgm:cxn modelId="{4D511E7E-7717-BB4F-8051-A4E32B29C49E}" type="presParOf" srcId="{BB20C1E6-3A6A-AC4D-B9E1-A23567C68D4B}" destId="{8F24AC80-5E57-9B4D-AEEF-48710A0C69A0}" srcOrd="0" destOrd="0" presId="urn:microsoft.com/office/officeart/2005/8/layout/process1"/>
+    <dgm:cxn modelId="{839E4261-C50A-2F47-BAC6-1F3C2A7C32BF}" type="presParOf" srcId="{BB20C1E6-3A6A-AC4D-B9E1-A23567C68D4B}" destId="{7C63B12E-3A7E-CF49-9EB8-9070B9D64038}" srcOrd="1" destOrd="0" presId="urn:microsoft.com/office/officeart/2005/8/layout/process1"/>
+    <dgm:cxn modelId="{8D1220EC-028E-2348-B277-A6967B2A0C52}" type="presParOf" srcId="{7C63B12E-3A7E-CF49-9EB8-9070B9D64038}" destId="{E80AA74C-8870-D84D-BDBF-EDD3A3EED72F}" srcOrd="0" destOrd="0" presId="urn:microsoft.com/office/officeart/2005/8/layout/process1"/>
+    <dgm:cxn modelId="{F153A382-6D05-AF44-AA22-60424DC1FA13}" type="presParOf" srcId="{BB20C1E6-3A6A-AC4D-B9E1-A23567C68D4B}" destId="{E2738367-5B34-F84F-9B33-D477A336AD53}" srcOrd="2" destOrd="0" presId="urn:microsoft.com/office/officeart/2005/8/layout/process1"/>
+    <dgm:cxn modelId="{F4292A2B-18B2-D94D-8512-5763AD01D7B1}" type="presParOf" srcId="{BB20C1E6-3A6A-AC4D-B9E1-A23567C68D4B}" destId="{58829F08-8C96-944E-8A57-6A4A68CB08F4}" srcOrd="3" destOrd="0" presId="urn:microsoft.com/office/officeart/2005/8/layout/process1"/>
+    <dgm:cxn modelId="{173299BF-E7A4-F940-824E-2AD8C1F79740}" type="presParOf" srcId="{58829F08-8C96-944E-8A57-6A4A68CB08F4}" destId="{64742577-06BA-B941-9312-A3FF8E916049}" srcOrd="0" destOrd="0" presId="urn:microsoft.com/office/officeart/2005/8/layout/process1"/>
+    <dgm:cxn modelId="{AC54DC90-92F6-CF49-9869-B63FBD87309D}" type="presParOf" srcId="{BB20C1E6-3A6A-AC4D-B9E1-A23567C68D4B}" destId="{87788D43-7BBE-D040-BA81-A35FECDACF8B}" srcOrd="4" destOrd="0" presId="urn:microsoft.com/office/officeart/2005/8/layout/process1"/>
+  </dgm:cxnLst>
+  <dgm:bg/>
+  <dgm:whole/>
+  <dgm:extLst>
+    <a:ext uri="http://schemas.microsoft.com/office/drawing/2008/diagram">
+      <dsp:dataModelExt xmlns:dsp="http://schemas.microsoft.com/office/drawing/2008/diagram" relId="rId15" minVer="http://schemas.openxmlformats.org/drawingml/2006/diagram"/>
+    </a:ext>
+  </dgm:extLst>
+</dgm:dataModel>
+</file>
+
+<file path=word/diagrams/drawing1.xml><?xml version="1.0" encoding="utf-8"?>
+<dsp:drawing xmlns:dgm="http://schemas.openxmlformats.org/drawingml/2006/diagram" xmlns:dsp="http://schemas.microsoft.com/office/drawing/2008/diagram" xmlns:a="http://schemas.openxmlformats.org/drawingml/2006/main">
+  <dsp:spTree>
+    <dsp:nvGrpSpPr>
+      <dsp:cNvPr id="0" name=""/>
+      <dsp:cNvGrpSpPr/>
+    </dsp:nvGrpSpPr>
+    <dsp:grpSpPr/>
+    <dsp:sp modelId="{8F24AC80-5E57-9B4D-AEEF-48710A0C69A0}">
+      <dsp:nvSpPr>
+        <dsp:cNvPr id="0" name=""/>
+        <dsp:cNvSpPr/>
+      </dsp:nvSpPr>
+      <dsp:spPr>
+        <a:xfrm>
+          <a:off x="2291" y="299101"/>
+          <a:ext cx="685039" cy="411023"/>
+        </a:xfrm>
+        <a:prstGeom prst="roundRect">
+          <a:avLst>
+            <a:gd name="adj" fmla="val 10000"/>
+          </a:avLst>
+        </a:prstGeom>
+        <a:solidFill>
+          <a:schemeClr val="accent1">
+            <a:hueOff val="0"/>
+            <a:satOff val="0"/>
+            <a:lumOff val="0"/>
+            <a:alphaOff val="0"/>
+          </a:schemeClr>
+        </a:solidFill>
+        <a:ln w="12700" cap="flat" cmpd="sng" algn="ctr">
+          <a:solidFill>
+            <a:schemeClr val="lt1">
+              <a:hueOff val="0"/>
+              <a:satOff val="0"/>
+              <a:lumOff val="0"/>
+              <a:alphaOff val="0"/>
+            </a:schemeClr>
+          </a:solidFill>
+          <a:prstDash val="solid"/>
+          <a:miter lim="800000"/>
+        </a:ln>
+        <a:effectLst/>
+      </dsp:spPr>
+      <dsp:style>
+        <a:lnRef idx="2">
+          <a:scrgbClr r="0" g="0" b="0"/>
+        </a:lnRef>
+        <a:fillRef idx="1">
+          <a:scrgbClr r="0" g="0" b="0"/>
+        </a:fillRef>
+        <a:effectRef idx="0">
+          <a:scrgbClr r="0" g="0" b="0"/>
+        </a:effectRef>
+        <a:fontRef idx="minor">
+          <a:schemeClr val="lt1"/>
+        </a:fontRef>
+      </dsp:style>
+      <dsp:txBody>
+        <a:bodyPr spcFirstLastPara="0" vert="horz" wrap="square" lIns="22860" tIns="22860" rIns="22860" bIns="22860" numCol="1" spcCol="1270" anchor="ctr" anchorCtr="0">
+          <a:noAutofit/>
+        </a:bodyPr>
+        <a:lstStyle/>
+        <a:p>
+          <a:pPr marL="0" lvl="0" indent="0" algn="ctr" defTabSz="266700">
+            <a:lnSpc>
+              <a:spcPct val="90000"/>
+            </a:lnSpc>
+            <a:spcBef>
+              <a:spcPct val="0"/>
+            </a:spcBef>
+            <a:spcAft>
+              <a:spcPct val="35000"/>
+            </a:spcAft>
+            <a:buNone/>
+          </a:pPr>
+          <a:r>
+            <a:rPr lang="en-GB" sz="600" kern="1200"/>
+            <a:t>Planeamento</a:t>
+          </a:r>
+        </a:p>
+      </dsp:txBody>
+      <dsp:txXfrm>
+        <a:off x="14329" y="311139"/>
+        <a:ext cx="660963" cy="386947"/>
+      </dsp:txXfrm>
+    </dsp:sp>
+    <dsp:sp modelId="{7C63B12E-3A7E-CF49-9EB8-9070B9D64038}">
+      <dsp:nvSpPr>
+        <dsp:cNvPr id="0" name=""/>
+        <dsp:cNvSpPr/>
+      </dsp:nvSpPr>
+      <dsp:spPr>
+        <a:xfrm>
+          <a:off x="755835" y="419668"/>
+          <a:ext cx="145228" cy="169889"/>
+        </a:xfrm>
+        <a:prstGeom prst="rightArrow">
+          <a:avLst>
+            <a:gd name="adj1" fmla="val 60000"/>
+            <a:gd name="adj2" fmla="val 50000"/>
+          </a:avLst>
+        </a:prstGeom>
+        <a:solidFill>
+          <a:schemeClr val="accent1">
+            <a:tint val="60000"/>
+            <a:hueOff val="0"/>
+            <a:satOff val="0"/>
+            <a:lumOff val="0"/>
+            <a:alphaOff val="0"/>
+          </a:schemeClr>
+        </a:solidFill>
+        <a:ln>
+          <a:noFill/>
+        </a:ln>
+        <a:effectLst/>
+      </dsp:spPr>
+      <dsp:style>
+        <a:lnRef idx="0">
+          <a:scrgbClr r="0" g="0" b="0"/>
+        </a:lnRef>
+        <a:fillRef idx="1">
+          <a:scrgbClr r="0" g="0" b="0"/>
+        </a:fillRef>
+        <a:effectRef idx="0">
+          <a:scrgbClr r="0" g="0" b="0"/>
+        </a:effectRef>
+        <a:fontRef idx="minor">
+          <a:schemeClr val="lt1"/>
+        </a:fontRef>
+      </dsp:style>
+      <dsp:txBody>
+        <a:bodyPr spcFirstLastPara="0" vert="horz" wrap="square" lIns="0" tIns="0" rIns="0" bIns="0" numCol="1" spcCol="1270" anchor="ctr" anchorCtr="0">
+          <a:noAutofit/>
+        </a:bodyPr>
+        <a:lstStyle/>
+        <a:p>
+          <a:pPr marL="0" lvl="0" indent="0" algn="ctr" defTabSz="222250">
+            <a:lnSpc>
+              <a:spcPct val="90000"/>
+            </a:lnSpc>
+            <a:spcBef>
+              <a:spcPct val="0"/>
+            </a:spcBef>
+            <a:spcAft>
+              <a:spcPct val="35000"/>
+            </a:spcAft>
+            <a:buNone/>
+          </a:pPr>
+          <a:endParaRPr lang="en-GB" sz="500" kern="1200"/>
+        </a:p>
+      </dsp:txBody>
+      <dsp:txXfrm>
+        <a:off x="755835" y="453646"/>
+        <a:ext cx="101660" cy="101933"/>
+      </dsp:txXfrm>
+    </dsp:sp>
+    <dsp:sp modelId="{E2738367-5B34-F84F-9B33-D477A336AD53}">
+      <dsp:nvSpPr>
+        <dsp:cNvPr id="0" name=""/>
+        <dsp:cNvSpPr/>
+      </dsp:nvSpPr>
+      <dsp:spPr>
+        <a:xfrm>
+          <a:off x="961346" y="299101"/>
+          <a:ext cx="685039" cy="411023"/>
+        </a:xfrm>
+        <a:prstGeom prst="roundRect">
+          <a:avLst>
+            <a:gd name="adj" fmla="val 10000"/>
+          </a:avLst>
+        </a:prstGeom>
+        <a:solidFill>
+          <a:schemeClr val="accent1">
+            <a:hueOff val="0"/>
+            <a:satOff val="0"/>
+            <a:lumOff val="0"/>
+            <a:alphaOff val="0"/>
+          </a:schemeClr>
+        </a:solidFill>
+        <a:ln w="12700" cap="flat" cmpd="sng" algn="ctr">
+          <a:solidFill>
+            <a:schemeClr val="lt1">
+              <a:hueOff val="0"/>
+              <a:satOff val="0"/>
+              <a:lumOff val="0"/>
+              <a:alphaOff val="0"/>
+            </a:schemeClr>
+          </a:solidFill>
+          <a:prstDash val="solid"/>
+          <a:miter lim="800000"/>
+        </a:ln>
+        <a:effectLst/>
+      </dsp:spPr>
+      <dsp:style>
+        <a:lnRef idx="2">
+          <a:scrgbClr r="0" g="0" b="0"/>
+        </a:lnRef>
+        <a:fillRef idx="1">
+          <a:scrgbClr r="0" g="0" b="0"/>
+        </a:fillRef>
+        <a:effectRef idx="0">
+          <a:scrgbClr r="0" g="0" b="0"/>
+        </a:effectRef>
+        <a:fontRef idx="minor">
+          <a:schemeClr val="lt1"/>
+        </a:fontRef>
+      </dsp:style>
+      <dsp:txBody>
+        <a:bodyPr spcFirstLastPara="0" vert="horz" wrap="square" lIns="22860" tIns="22860" rIns="22860" bIns="22860" numCol="1" spcCol="1270" anchor="ctr" anchorCtr="0">
+          <a:noAutofit/>
+        </a:bodyPr>
+        <a:lstStyle/>
+        <a:p>
+          <a:pPr marL="0" lvl="0" indent="0" algn="ctr" defTabSz="266700">
+            <a:lnSpc>
+              <a:spcPct val="90000"/>
+            </a:lnSpc>
+            <a:spcBef>
+              <a:spcPct val="0"/>
+            </a:spcBef>
+            <a:spcAft>
+              <a:spcPct val="35000"/>
+            </a:spcAft>
+            <a:buNone/>
+          </a:pPr>
+          <a:r>
+            <a:rPr lang="en-GB" sz="600" kern="1200"/>
+            <a:t>Desenvolvimento</a:t>
+          </a:r>
+        </a:p>
+      </dsp:txBody>
+      <dsp:txXfrm>
+        <a:off x="973384" y="311139"/>
+        <a:ext cx="660963" cy="386947"/>
+      </dsp:txXfrm>
+    </dsp:sp>
+    <dsp:sp modelId="{58829F08-8C96-944E-8A57-6A4A68CB08F4}">
+      <dsp:nvSpPr>
+        <dsp:cNvPr id="0" name=""/>
+        <dsp:cNvSpPr/>
+      </dsp:nvSpPr>
+      <dsp:spPr>
+        <a:xfrm>
+          <a:off x="1714890" y="419668"/>
+          <a:ext cx="145228" cy="169889"/>
+        </a:xfrm>
+        <a:prstGeom prst="rightArrow">
+          <a:avLst>
+            <a:gd name="adj1" fmla="val 60000"/>
+            <a:gd name="adj2" fmla="val 50000"/>
+          </a:avLst>
+        </a:prstGeom>
+        <a:solidFill>
+          <a:schemeClr val="accent1">
+            <a:tint val="60000"/>
+            <a:hueOff val="0"/>
+            <a:satOff val="0"/>
+            <a:lumOff val="0"/>
+            <a:alphaOff val="0"/>
+          </a:schemeClr>
+        </a:solidFill>
+        <a:ln>
+          <a:noFill/>
+        </a:ln>
+        <a:effectLst/>
+      </dsp:spPr>
+      <dsp:style>
+        <a:lnRef idx="0">
+          <a:scrgbClr r="0" g="0" b="0"/>
+        </a:lnRef>
+        <a:fillRef idx="1">
+          <a:scrgbClr r="0" g="0" b="0"/>
+        </a:fillRef>
+        <a:effectRef idx="0">
+          <a:scrgbClr r="0" g="0" b="0"/>
+        </a:effectRef>
+        <a:fontRef idx="minor">
+          <a:schemeClr val="lt1"/>
+        </a:fontRef>
+      </dsp:style>
+      <dsp:txBody>
+        <a:bodyPr spcFirstLastPara="0" vert="horz" wrap="square" lIns="0" tIns="0" rIns="0" bIns="0" numCol="1" spcCol="1270" anchor="ctr" anchorCtr="0">
+          <a:noAutofit/>
+        </a:bodyPr>
+        <a:lstStyle/>
+        <a:p>
+          <a:pPr marL="0" lvl="0" indent="0" algn="ctr" defTabSz="222250">
+            <a:lnSpc>
+              <a:spcPct val="90000"/>
+            </a:lnSpc>
+            <a:spcBef>
+              <a:spcPct val="0"/>
+            </a:spcBef>
+            <a:spcAft>
+              <a:spcPct val="35000"/>
+            </a:spcAft>
+            <a:buNone/>
+          </a:pPr>
+          <a:endParaRPr lang="en-GB" sz="500" kern="1200"/>
+        </a:p>
+      </dsp:txBody>
+      <dsp:txXfrm>
+        <a:off x="1714890" y="453646"/>
+        <a:ext cx="101660" cy="101933"/>
+      </dsp:txXfrm>
+    </dsp:sp>
+    <dsp:sp modelId="{87788D43-7BBE-D040-BA81-A35FECDACF8B}">
+      <dsp:nvSpPr>
+        <dsp:cNvPr id="0" name=""/>
+        <dsp:cNvSpPr/>
+      </dsp:nvSpPr>
+      <dsp:spPr>
+        <a:xfrm>
+          <a:off x="1920401" y="299101"/>
+          <a:ext cx="685039" cy="411023"/>
+        </a:xfrm>
+        <a:prstGeom prst="roundRect">
+          <a:avLst>
+            <a:gd name="adj" fmla="val 10000"/>
+          </a:avLst>
+        </a:prstGeom>
+        <a:solidFill>
+          <a:schemeClr val="accent1">
+            <a:hueOff val="0"/>
+            <a:satOff val="0"/>
+            <a:lumOff val="0"/>
+            <a:alphaOff val="0"/>
+          </a:schemeClr>
+        </a:solidFill>
+        <a:ln w="12700" cap="flat" cmpd="sng" algn="ctr">
+          <a:solidFill>
+            <a:schemeClr val="lt1">
+              <a:hueOff val="0"/>
+              <a:satOff val="0"/>
+              <a:lumOff val="0"/>
+              <a:alphaOff val="0"/>
+            </a:schemeClr>
+          </a:solidFill>
+          <a:prstDash val="solid"/>
+          <a:miter lim="800000"/>
+        </a:ln>
+        <a:effectLst/>
+      </dsp:spPr>
+      <dsp:style>
+        <a:lnRef idx="2">
+          <a:scrgbClr r="0" g="0" b="0"/>
+        </a:lnRef>
+        <a:fillRef idx="1">
+          <a:scrgbClr r="0" g="0" b="0"/>
+        </a:fillRef>
+        <a:effectRef idx="0">
+          <a:scrgbClr r="0" g="0" b="0"/>
+        </a:effectRef>
+        <a:fontRef idx="minor">
+          <a:schemeClr val="lt1"/>
+        </a:fontRef>
+      </dsp:style>
+      <dsp:txBody>
+        <a:bodyPr spcFirstLastPara="0" vert="horz" wrap="square" lIns="22860" tIns="22860" rIns="22860" bIns="22860" numCol="1" spcCol="1270" anchor="ctr" anchorCtr="0">
+          <a:noAutofit/>
+        </a:bodyPr>
+        <a:lstStyle/>
+        <a:p>
+          <a:pPr marL="0" lvl="0" indent="0" algn="ctr" defTabSz="266700">
+            <a:lnSpc>
+              <a:spcPct val="90000"/>
+            </a:lnSpc>
+            <a:spcBef>
+              <a:spcPct val="0"/>
+            </a:spcBef>
+            <a:spcAft>
+              <a:spcPct val="35000"/>
+            </a:spcAft>
+            <a:buNone/>
+          </a:pPr>
+          <a:r>
+            <a:rPr lang="en-GB" sz="600" kern="1200"/>
+            <a:t>Testes</a:t>
+          </a:r>
+        </a:p>
+      </dsp:txBody>
+      <dsp:txXfrm>
+        <a:off x="1932439" y="311139"/>
+        <a:ext cx="660963" cy="386947"/>
+      </dsp:txXfrm>
+    </dsp:sp>
+  </dsp:spTree>
+</dsp:drawing>
+</file>
+
+<file path=word/diagrams/layout1.xml><?xml version="1.0" encoding="utf-8"?>
+<dgm:layoutDef xmlns:dgm="http://schemas.openxmlformats.org/drawingml/2006/diagram" xmlns:a="http://schemas.openxmlformats.org/drawingml/2006/main" uniqueId="urn:microsoft.com/office/officeart/2005/8/layout/process1">
+  <dgm:title val=""/>
+  <dgm:desc val=""/>
+  <dgm:catLst>
+    <dgm:cat type="process" pri="1000"/>
+    <dgm:cat type="convert" pri="15000"/>
+  </dgm:catLst>
+  <dgm:sampData useDef="1">
+    <dgm:dataModel>
+      <dgm:ptLst/>
+      <dgm:bg/>
+      <dgm:whole/>
+    </dgm:dataModel>
+  </dgm:sampData>
+  <dgm:styleData>
+    <dgm:dataModel>
+      <dgm:ptLst>
+        <dgm:pt modelId="0" type="doc"/>
+        <dgm:pt modelId="1"/>
+        <dgm:pt modelId="2"/>
+      </dgm:ptLst>
+      <dgm:cxnLst>
+        <dgm:cxn modelId="3" srcId="0" destId="1" srcOrd="0" destOrd="0"/>
+        <dgm:cxn modelId="4" srcId="0" destId="2" srcOrd="1" destOrd="0"/>
+      </dgm:cxnLst>
+      <dgm:bg/>
+      <dgm:whole/>
+    </dgm:dataModel>
+  </dgm:styleData>
+  <dgm:clrData>
+    <dgm:dataModel>
+      <dgm:ptLst>
+        <dgm:pt modelId="0" type="doc"/>
+        <dgm:pt modelId="1"/>
+        <dgm:pt modelId="2"/>
+        <dgm:pt modelId="3"/>
+        <dgm:pt modelId="4"/>
+      </dgm:ptLst>
+      <dgm:cxnLst>
+        <dgm:cxn modelId="5" srcId="0" destId="1" srcOrd="0" destOrd="0"/>
+        <dgm:cxn modelId="6" srcId="0" destId="2" srcOrd="1" destOrd="0"/>
+        <dgm:cxn modelId="7" srcId="0" destId="3" srcOrd="2" destOrd="0"/>
+        <dgm:cxn modelId="8" srcId="0" destId="4" srcOrd="3" destOrd="0"/>
+      </dgm:cxnLst>
+      <dgm:bg/>
+      <dgm:whole/>
+    </dgm:dataModel>
+  </dgm:clrData>
+  <dgm:layoutNode name="Name0">
+    <dgm:varLst>
+      <dgm:dir/>
+      <dgm:resizeHandles val="exact"/>
+    </dgm:varLst>
+    <dgm:choose name="Name1">
+      <dgm:if name="Name2" func="var" arg="dir" op="equ" val="norm">
+        <dgm:alg type="lin"/>
+      </dgm:if>
+      <dgm:else name="Name3">
+        <dgm:alg type="lin">
+          <dgm:param type="linDir" val="fromR"/>
+        </dgm:alg>
+      </dgm:else>
+    </dgm:choose>
+    <dgm:shape xmlns:r="http://schemas.openxmlformats.org/officeDocument/2006/relationships" r:blip="">
+      <dgm:adjLst/>
+    </dgm:shape>
+    <dgm:presOf/>
+    <dgm:constrLst>
+      <dgm:constr type="w" for="ch" ptType="node" refType="w"/>
+      <dgm:constr type="h" for="ch" ptType="node" op="equ"/>
+      <dgm:constr type="primFontSz" for="ch" ptType="node" op="equ" val="65"/>
+      <dgm:constr type="w" for="ch" ptType="sibTrans" refType="w" refFor="ch" refPtType="node" op="equ" fact="0.4"/>
+      <dgm:constr type="h" for="ch" ptType="sibTrans" op="equ"/>
+      <dgm:constr type="primFontSz" for="des" forName="connectorText" op="equ" val="55"/>
+      <dgm:constr type="primFontSz" for="des" forName="connectorText" refType="primFontSz" refFor="ch" refPtType="node" op="lte" fact="0.8"/>
+    </dgm:constrLst>
+    <dgm:ruleLst/>
+    <dgm:forEach name="nodesForEach" axis="ch" ptType="node">
+      <dgm:layoutNode name="node">
+        <dgm:varLst>
+          <dgm:bulletEnabled val="1"/>
+        </dgm:varLst>
+        <dgm:alg type="tx"/>
+        <dgm:shape xmlns:r="http://schemas.openxmlformats.org/officeDocument/2006/relationships" type="roundRect" r:blip="">
+          <dgm:adjLst>
+            <dgm:adj idx="1" val="0.1"/>
+          </dgm:adjLst>
+        </dgm:shape>
+        <dgm:presOf axis="desOrSelf" ptType="node"/>
+        <dgm:constrLst>
+          <dgm:constr type="h" refType="w" fact="0.6"/>
+          <dgm:constr type="tMarg" refType="primFontSz" fact="0.3"/>
+          <dgm:constr type="bMarg" refType="primFontSz" fact="0.3"/>
+          <dgm:constr type="lMarg" refType="primFontSz" fact="0.3"/>
+          <dgm:constr type="rMarg" refType="primFontSz" fact="0.3"/>
+        </dgm:constrLst>
+        <dgm:ruleLst>
+          <dgm:rule type="primFontSz" val="18" fact="NaN" max="NaN"/>
+          <dgm:rule type="h" val="NaN" fact="1.5" max="NaN"/>
+          <dgm:rule type="primFontSz" val="5" fact="NaN" max="NaN"/>
+          <dgm:rule type="h" val="INF" fact="NaN" max="NaN"/>
+        </dgm:ruleLst>
+      </dgm:layoutNode>
+      <dgm:forEach name="sibTransForEach" axis="followSib" ptType="sibTrans" cnt="1">
+        <dgm:layoutNode name="sibTrans">
+          <dgm:alg type="conn">
+            <dgm:param type="begPts" val="auto"/>
+            <dgm:param type="endPts" val="auto"/>
+          </dgm:alg>
+          <dgm:shape xmlns:r="http://schemas.openxmlformats.org/officeDocument/2006/relationships" type="conn" r:blip="">
+            <dgm:adjLst/>
+          </dgm:shape>
+          <dgm:presOf axis="self"/>
+          <dgm:constrLst>
+            <dgm:constr type="h" refType="w" fact="0.62"/>
+            <dgm:constr type="connDist"/>
+            <dgm:constr type="begPad" refType="connDist" fact="0.25"/>
+            <dgm:constr type="endPad" refType="connDist" fact="0.22"/>
+          </dgm:constrLst>
+          <dgm:ruleLst/>
+          <dgm:layoutNode name="connectorText">
+            <dgm:alg type="tx">
+              <dgm:param type="autoTxRot" val="grav"/>
+            </dgm:alg>
+            <dgm:shape xmlns:r="http://schemas.openxmlformats.org/officeDocument/2006/relationships" type="conn" r:blip="" hideGeom="1">
+              <dgm:adjLst/>
+            </dgm:shape>
+            <dgm:presOf axis="self"/>
+            <dgm:constrLst>
+              <dgm:constr type="lMarg"/>
+              <dgm:constr type="rMarg"/>
+              <dgm:constr type="tMarg"/>
+              <dgm:constr type="bMarg"/>
+            </dgm:constrLst>
+            <dgm:ruleLst>
+              <dgm:rule type="primFontSz" val="5" fact="NaN" max="NaN"/>
+            </dgm:ruleLst>
+          </dgm:layoutNode>
+        </dgm:layoutNode>
+      </dgm:forEach>
+    </dgm:forEach>
+  </dgm:layoutNode>
+</dgm:layoutDef>
+</file>
+
+<file path=word/diagrams/quickStyle1.xml><?xml version="1.0" encoding="utf-8"?>
+<dgm:styleDef xmlns:dgm="http://schemas.openxmlformats.org/drawingml/2006/diagram" xmlns:a="http://schemas.openxmlformats.org/drawingml/2006/main" uniqueId="urn:microsoft.com/office/officeart/2005/8/quickstyle/simple1">
+  <dgm:title val=""/>
+  <dgm:desc val=""/>
+  <dgm:catLst>
+    <dgm:cat type="simple" pri="10100"/>
+  </dgm:catLst>
+  <dgm:scene3d>
+    <a:camera prst="orthographicFront"/>
+    <a:lightRig rig="threePt" dir="t"/>
+  </dgm:scene3d>
+  <dgm:styleLbl name="node0">
+    <dgm:scene3d>
+      <a:camera prst="orthographicFront"/>
+      <a:lightRig rig="threePt" dir="t"/>
+    </dgm:scene3d>
+    <dgm:sp3d/>
+    <dgm:txPr/>
+    <dgm:style>
+      <a:lnRef idx="2">
+        <a:scrgbClr r="0" g="0" b="0"/>
+      </a:lnRef>
+      <a:fillRef idx="1">
+        <a:scrgbClr r="0" g="0" b="0"/>
+      </a:fillRef>
+      <a:effectRef idx="0">
+        <a:scrgbClr r="0" g="0" b="0"/>
+      </a:effectRef>
+      <a:fontRef idx="minor">
+        <a:schemeClr val="lt1"/>
+      </a:fontRef>
+    </dgm:style>
+  </dgm:styleLbl>
+  <dgm:styleLbl name="lnNode1">
+    <dgm:scene3d>
+      <a:camera prst="orthographicFront"/>
+      <a:lightRig rig="threePt" dir="t"/>
+    </dgm:scene3d>
+    <dgm:sp3d/>
+    <dgm:txPr/>
+    <dgm:style>
+      <a:lnRef idx="2">
+        <a:scrgbClr r="0" g="0" b="0"/>
+      </a:lnRef>
+      <a:fillRef idx="1">
+        <a:scrgbClr r="0" g="0" b="0"/>
+      </a:fillRef>
+      <a:effectRef idx="0">
+        <a:scrgbClr r="0" g="0" b="0"/>
+      </a:effectRef>
+      <a:fontRef idx="minor">
+        <a:schemeClr val="lt1"/>
+      </a:fontRef>
+    </dgm:style>
+  </dgm:styleLbl>
+  <dgm:styleLbl name="vennNode1">
+    <dgm:scene3d>
+      <a:camera prst="orthographicFront"/>
+      <a:lightRig rig="threePt" dir="t"/>
+    </dgm:scene3d>
+    <dgm:sp3d/>
+    <dgm:txPr/>
+    <dgm:style>
+      <a:lnRef idx="2">
+        <a:scrgbClr r="0" g="0" b="0"/>
+      </a:lnRef>
+      <a:fillRef idx="1">
+        <a:scrgbClr r="0" g="0" b="0"/>
+      </a:fillRef>
+      <a:effectRef idx="0">
+        <a:scrgbClr r="0" g="0" b="0"/>
+      </a:effectRef>
+      <a:fontRef idx="minor">
+        <a:schemeClr val="tx1"/>
+      </a:fontRef>
+    </dgm:style>
+  </dgm:styleLbl>
+  <dgm:styleLbl name="alignNode1">
+    <dgm:scene3d>
+      <a:camera prst="orthographicFront"/>
+      <a:lightRig rig="threePt" dir="t"/>
+    </dgm:scene3d>
+    <dgm:sp3d/>
+    <dgm:txPr/>
+    <dgm:style>
+      <a:lnRef idx="2">
+        <a:scrgbClr r="0" g="0" b="0"/>
+      </a:lnRef>
+      <a:fillRef idx="1">
+        <a:scrgbClr r="0" g="0" b="0"/>
+      </a:fillRef>
+      <a:effectRef idx="0">
+        <a:scrgbClr r="0" g="0" b="0"/>
+      </a:effectRef>
+      <a:fontRef idx="minor">
+        <a:schemeClr val="lt1"/>
+      </a:fontRef>
+    </dgm:style>
+  </dgm:styleLbl>
+  <dgm:styleLbl name="node1">
+    <dgm:scene3d>
+      <a:camera prst="orthographicFront"/>
+      <a:lightRig rig="threePt" dir="t"/>
+    </dgm:scene3d>
+    <dgm:sp3d/>
+    <dgm:txPr/>
+    <dgm:style>
+      <a:lnRef idx="2">
+        <a:scrgbClr r="0" g="0" b="0"/>
+      </a:lnRef>
+      <a:fillRef idx="1">
+        <a:scrgbClr r="0" g="0" b="0"/>
+      </a:fillRef>
+      <a:effectRef idx="0">
+        <a:scrgbClr r="0" g="0" b="0"/>
+      </a:effectRef>
+      <a:fontRef idx="minor">
+        <a:schemeClr val="lt1"/>
+      </a:fontRef>
+    </dgm:style>
+  </dgm:styleLbl>
+  <dgm:styleLbl name="node2">
+    <dgm:scene3d>
+      <a:camera prst="orthographicFront"/>
+      <a:lightRig rig="threePt" dir="t"/>
+    </dgm:scene3d>
+    <dgm:sp3d/>
+    <dgm:txPr/>
+    <dgm:style>
+      <a:lnRef idx="2">
+        <a:scrgbClr r="0" g="0" b="0"/>
+      </a:lnRef>
+      <a:fillRef idx="1">
+        <a:scrgbClr r="0" g="0" b="0"/>
+      </a:fillRef>
+      <a:effectRef idx="0">
+        <a:scrgbClr r="0" g="0" b="0"/>
+      </a:effectRef>
+      <a:fontRef idx="minor">
+        <a:schemeClr val="lt1"/>
+      </a:fontRef>
+    </dgm:style>
+  </dgm:styleLbl>
+  <dgm:styleLbl name="node3">
+    <dgm:scene3d>
+      <a:camera prst="orthographicFront"/>
+      <a:lightRig rig="threePt" dir="t"/>
+    </dgm:scene3d>
+    <dgm:sp3d/>
+    <dgm:txPr/>
+    <dgm:style>
+      <a:lnRef idx="2">
+        <a:scrgbClr r="0" g="0" b="0"/>
+      </a:lnRef>
+      <a:fillRef idx="1">
+        <a:scrgbClr r="0" g="0" b="0"/>
+      </a:fillRef>
+      <a:effectRef idx="0">
+        <a:scrgbClr r="0" g="0" b="0"/>
+      </a:effectRef>
+      <a:fontRef idx="minor">
+        <a:schemeClr val="lt1"/>
+      </a:fontRef>
+    </dgm:style>
+  </dgm:styleLbl>
+  <dgm:styleLbl name="node4">
+    <dgm:scene3d>
+      <a:camera prst="orthographicFront"/>
+      <a:lightRig rig="threePt" dir="t"/>
+    </dgm:scene3d>
+    <dgm:sp3d/>
+    <dgm:txPr/>
+    <dgm:style>
+      <a:lnRef idx="2">
+        <a:scrgbClr r="0" g="0" b="0"/>
+      </a:lnRef>
+      <a:fillRef idx="1">
+        <a:scrgbClr r="0" g="0" b="0"/>
+      </a:fillRef>
+      <a:effectRef idx="0">
+        <a:scrgbClr r="0" g="0" b="0"/>
+      </a:effectRef>
+      <a:fontRef idx="minor">
+        <a:schemeClr val="lt1"/>
+      </a:fontRef>
+    </dgm:style>
+  </dgm:styleLbl>
+  <dgm:styleLbl name="fgImgPlace1">
+    <dgm:scene3d>
+      <a:camera prst="orthographicFront"/>
+      <a:lightRig rig="threePt" dir="t"/>
+    </dgm:scene3d>
+    <dgm:sp3d/>
+    <dgm:txPr/>
+    <dgm:style>
+      <a:lnRef idx="2">
+        <a:scrgbClr r="0" g="0" b="0"/>
+      </a:lnRef>
+      <a:fillRef idx="1">
+        <a:scrgbClr r="0" g="0" b="0"/>
+      </a:fillRef>
+      <a:effectRef idx="0">
+        <a:scrgbClr r="0" g="0" b="0"/>
+      </a:effectRef>
+      <a:fontRef idx="minor"/>
+    </dgm:style>
+  </dgm:styleLbl>
+  <dgm:styleLbl name="alignImgPlace1">
+    <dgm:scene3d>
+      <a:camera prst="orthographicFront"/>
+      <a:lightRig rig="threePt" dir="t"/>
+    </dgm:scene3d>
+    <dgm:sp3d/>
+    <dgm:txPr/>
+    <dgm:style>
+      <a:lnRef idx="2">
+        <a:scrgbClr r="0" g="0" b="0"/>
+      </a:lnRef>
+      <a:fillRef idx="1">
+        <a:scrgbClr r="0" g="0" b="0"/>
+      </a:fillRef>
+      <a:effectRef idx="0">
+        <a:scrgbClr r="0" g="0" b="0"/>
+      </a:effectRef>
+      <a:fontRef idx="minor"/>
+    </dgm:style>
+  </dgm:styleLbl>
+  <dgm:styleLbl name="bgImgPlace1">
+    <dgm:scene3d>
+      <a:camera prst="orthographicFront"/>
+      <a:lightRig rig="threePt" dir="t"/>
+    </dgm:scene3d>
+    <dgm:sp3d/>
+    <dgm:txPr/>
+    <dgm:style>
+      <a:lnRef idx="2">
+        <a:scrgbClr r="0" g="0" b="0"/>
+      </a:lnRef>
+      <a:fillRef idx="1">
+        <a:scrgbClr r="0" g="0" b="0"/>
+      </a:fillRef>
+      <a:effectRef idx="0">
+        <a:scrgbClr r="0" g="0" b="0"/>
+      </a:effectRef>
+      <a:fontRef idx="minor"/>
+    </dgm:style>
+  </dgm:styleLbl>
+  <dgm:styleLbl name="sibTrans2D1">
+    <dgm:scene3d>
+      <a:camera prst="orthographicFront"/>
+      <a:lightRig rig="threePt" dir="t"/>
+    </dgm:scene3d>
+    <dgm:sp3d/>
+    <dgm:txPr/>
+    <dgm:style>
+      <a:lnRef idx="0">
+        <a:scrgbClr r="0" g="0" b="0"/>
+      </a:lnRef>
+      <a:fillRef idx="1">
+        <a:scrgbClr r="0" g="0" b="0"/>
+      </a:fillRef>
+      <a:effectRef idx="0">
+        <a:scrgbClr r="0" g="0" b="0"/>
+      </a:effectRef>
+      <a:fontRef idx="minor">
+        <a:schemeClr val="lt1"/>
+      </a:fontRef>
+    </dgm:style>
+  </dgm:styleLbl>
+  <dgm:styleLbl name="fgSibTrans2D1">
+    <dgm:scene3d>
+      <a:camera prst="orthographicFront"/>
+      <a:lightRig rig="threePt" dir="t"/>
+    </dgm:scene3d>
+    <dgm:sp3d/>
+    <dgm:txPr/>
+    <dgm:style>
+      <a:lnRef idx="0">
+        <a:scrgbClr r="0" g="0" b="0"/>
+      </a:lnRef>
+      <a:fillRef idx="1">
+        <a:scrgbClr r="0" g="0" b="0"/>
+      </a:fillRef>
+      <a:effectRef idx="0">
+        <a:scrgbClr r="0" g="0" b="0"/>
+      </a:effectRef>
+      <a:fontRef idx="minor">
+        <a:schemeClr val="lt1"/>
+      </a:fontRef>
+    </dgm:style>
+  </dgm:styleLbl>
+  <dgm:styleLbl name="bgSibTrans2D1">
+    <dgm:scene3d>
+      <a:camera prst="orthographicFront"/>
+      <a:lightRig rig="threePt" dir="t"/>
+    </dgm:scene3d>
+    <dgm:sp3d/>
+    <dgm:txPr/>
+    <dgm:style>
+      <a:lnRef idx="0">
+        <a:scrgbClr r="0" g="0" b="0"/>
+      </a:lnRef>
+      <a:fillRef idx="1">
+        <a:scrgbClr r="0" g="0" b="0"/>
+      </a:fillRef>
+      <a:effectRef idx="0">
+        <a:scrgbClr r="0" g="0" b="0"/>
+      </a:effectRef>
+      <a:fontRef idx="minor">
+        <a:schemeClr val="lt1"/>
+      </a:fontRef>
+    </dgm:style>
+  </dgm:styleLbl>
+  <dgm:styleLbl name="sibTrans1D1">
+    <dgm:scene3d>
+      <a:camera prst="orthographicFront"/>
+      <a:lightRig rig="threePt" dir="t"/>
+    </dgm:scene3d>
+    <dgm:sp3d/>
+    <dgm:txPr/>
+    <dgm:style>
+      <a:lnRef idx="1">
+        <a:scrgbClr r="0" g="0" b="0"/>
+      </a:lnRef>
+      <a:fillRef idx="0">
+        <a:scrgbClr r="0" g="0" b="0"/>
+      </a:fillRef>
+      <a:effectRef idx="0">
+        <a:scrgbClr r="0" g="0" b="0"/>
+      </a:effectRef>
+      <a:fontRef idx="minor"/>
+    </dgm:style>
+  </dgm:styleLbl>
+  <dgm:styleLbl name="callout">
+    <dgm:scene3d>
+      <a:camera prst="orthographicFront"/>
+      <a:lightRig rig="threePt" dir="t"/>
+    </dgm:scene3d>
+    <dgm:sp3d/>
+    <dgm:txPr/>
+    <dgm:style>
+      <a:lnRef idx="2">
+        <a:scrgbClr r="0" g="0" b="0"/>
+      </a:lnRef>
+      <a:fillRef idx="1">
+        <a:scrgbClr r="0" g="0" b="0"/>
+      </a:fillRef>
+      <a:effectRef idx="0">
+        <a:scrgbClr r="0" g="0" b="0"/>
+      </a:effectRef>
+      <a:fontRef idx="minor"/>
+    </dgm:style>
+  </dgm:styleLbl>
+  <dgm:styleLbl name="asst0">
+    <dgm:scene3d>
+      <a:camera prst="orthographicFront"/>
+      <a:lightRig rig="threePt" dir="t"/>
+    </dgm:scene3d>
+    <dgm:sp3d/>
+    <dgm:txPr/>
+    <dgm:style>
+      <a:lnRef idx="2">
+        <a:scrgbClr r="0" g="0" b="0"/>
+      </a:lnRef>
+      <a:fillRef idx="1">
+        <a:scrgbClr r="0" g="0" b="0"/>
+      </a:fillRef>
+      <a:effectRef idx="0">
+        <a:scrgbClr r="0" g="0" b="0"/>
+      </a:effectRef>
+      <a:fontRef idx="minor">
+        <a:schemeClr val="lt1"/>
+      </a:fontRef>
+    </dgm:style>
+  </dgm:styleLbl>
+  <dgm:styleLbl name="asst1">
+    <dgm:scene3d>
+      <a:camera prst="orthographicFront"/>
+      <a:lightRig rig="threePt" dir="t"/>
+    </dgm:scene3d>
+    <dgm:sp3d/>
+    <dgm:txPr/>
+    <dgm:style>
+      <a:lnRef idx="2">
+        <a:scrgbClr r="0" g="0" b="0"/>
+      </a:lnRef>
+      <a:fillRef idx="1">
+        <a:scrgbClr r="0" g="0" b="0"/>
+      </a:fillRef>
+      <a:effectRef idx="0">
+        <a:scrgbClr r="0" g="0" b="0"/>
+      </a:effectRef>
+      <a:fontRef idx="minor">
+        <a:schemeClr val="lt1"/>
+      </a:fontRef>
+    </dgm:style>
+  </dgm:styleLbl>
+  <dgm:styleLbl name="asst2">
+    <dgm:scene3d>
+      <a:camera prst="orthographicFront"/>
+      <a:lightRig rig="threePt" dir="t"/>
+    </dgm:scene3d>
+    <dgm:sp3d/>
+    <dgm:txPr/>
+    <dgm:style>
+      <a:lnRef idx="2">
+        <a:scrgbClr r="0" g="0" b="0"/>
+      </a:lnRef>
+      <a:fillRef idx="1">
+        <a:scrgbClr r="0" g="0" b="0"/>
+      </a:fillRef>
+      <a:effectRef idx="0">
+        <a:scrgbClr r="0" g="0" b="0"/>
+      </a:effectRef>
+      <a:fontRef idx="minor">
+        <a:schemeClr val="lt1"/>
+      </a:fontRef>
+    </dgm:style>
+  </dgm:styleLbl>
+  <dgm:styleLbl name="asst3">
+    <dgm:scene3d>
+      <a:camera prst="orthographicFront"/>
+      <a:lightRig rig="threePt" dir="t"/>
+    </dgm:scene3d>
+    <dgm:sp3d/>
+    <dgm:txPr/>
+    <dgm:style>
+      <a:lnRef idx="2">
+        <a:scrgbClr r="0" g="0" b="0"/>
+      </a:lnRef>
+      <a:fillRef idx="1">
+        <a:scrgbClr r="0" g="0" b="0"/>
+      </a:fillRef>
+      <a:effectRef idx="0">
+        <a:scrgbClr r="0" g="0" b="0"/>
+      </a:effectRef>
+      <a:fontRef idx="minor">
+        <a:schemeClr val="lt1"/>
+      </a:fontRef>
+    </dgm:style>
+  </dgm:styleLbl>
+  <dgm:styleLbl name="asst4">
+    <dgm:scene3d>
+      <a:camera prst="orthographicFront"/>
+      <a:lightRig rig="threePt" dir="t"/>
+    </dgm:scene3d>
+    <dgm:sp3d/>
+    <dgm:txPr/>
+    <dgm:style>
+      <a:lnRef idx="2">
+        <a:scrgbClr r="0" g="0" b="0"/>
+      </a:lnRef>
+      <a:fillRef idx="1">
+        <a:scrgbClr r="0" g="0" b="0"/>
+      </a:fillRef>
+      <a:effectRef idx="0">
+        <a:scrgbClr r="0" g="0" b="0"/>
+      </a:effectRef>
+      <a:fontRef idx="minor">
+        <a:schemeClr val="lt1"/>
+      </a:fontRef>
+    </dgm:style>
+  </dgm:styleLbl>
+  <dgm:styleLbl name="parChTrans2D1">
+    <dgm:scene3d>
+      <a:camera prst="orthographicFront"/>
+      <a:lightRig rig="threePt" dir="t"/>
+    </dgm:scene3d>
+    <dgm:sp3d/>
+    <dgm:txPr/>
+    <dgm:style>
+      <a:lnRef idx="2">
+        <a:scrgbClr r="0" g="0" b="0"/>
+      </a:lnRef>
+      <a:fillRef idx="1">
+        <a:scrgbClr r="0" g="0" b="0"/>
+      </a:fillRef>
+      <a:effectRef idx="0">
+        <a:scrgbClr r="0" g="0" b="0"/>
+      </a:effectRef>
+      <a:fontRef idx="minor">
+        <a:schemeClr val="lt1"/>
+      </a:fontRef>
+    </dgm:style>
+  </dgm:styleLbl>
+  <dgm:styleLbl name="parChTrans2D2">
+    <dgm:scene3d>
+      <a:camera prst="orthographicFront"/>
+      <a:lightRig rig="threePt" dir="t"/>
+    </dgm:scene3d>
+    <dgm:sp3d/>
+    <dgm:txPr/>
+    <dgm:style>
+      <a:lnRef idx="2">
+        <a:scrgbClr r="0" g="0" b="0"/>
+      </a:lnRef>
+      <a:fillRef idx="1">
+        <a:scrgbClr r="0" g="0" b="0"/>
+      </a:fillRef>
+      <a:effectRef idx="0">
+        <a:scrgbClr r="0" g="0" b="0"/>
+      </a:effectRef>
+      <a:fontRef idx="minor">
+        <a:schemeClr val="lt1"/>
+      </a:fontRef>
+    </dgm:style>
+  </dgm:styleLbl>
+  <dgm:styleLbl name="parChTrans2D3">
+    <dgm:scene3d>
+      <a:camera prst="orthographicFront"/>
+      <a:lightRig rig="threePt" dir="t"/>
+    </dgm:scene3d>
+    <dgm:sp3d/>
+    <dgm:txPr/>
+    <dgm:style>
+      <a:lnRef idx="2">
+        <a:scrgbClr r="0" g="0" b="0"/>
+      </a:lnRef>
+      <a:fillRef idx="1">
+        <a:scrgbClr r="0" g="0" b="0"/>
+      </a:fillRef>
+      <a:effectRef idx="0">
+        <a:scrgbClr r="0" g="0" b="0"/>
+      </a:effectRef>
+      <a:fontRef idx="minor">
+        <a:schemeClr val="lt1"/>
+      </a:fontRef>
+    </dgm:style>
+  </dgm:styleLbl>
+  <dgm:styleLbl name="parChTrans2D4">
+    <dgm:scene3d>
+      <a:camera prst="orthographicFront"/>
+      <a:lightRig rig="threePt" dir="t"/>
+    </dgm:scene3d>
+    <dgm:sp3d/>
+    <dgm:txPr/>
+    <dgm:style>
+      <a:lnRef idx="2">
+        <a:scrgbClr r="0" g="0" b="0"/>
+      </a:lnRef>
+      <a:fillRef idx="1">
+        <a:scrgbClr r="0" g="0" b="0"/>
+      </a:fillRef>
+      <a:effectRef idx="0">
+        <a:scrgbClr r="0" g="0" b="0"/>
+      </a:effectRef>
+      <a:fontRef idx="minor">
+        <a:schemeClr val="lt1"/>
+      </a:fontRef>
+    </dgm:style>
+  </dgm:styleLbl>
+  <dgm:styleLbl name="parChTrans1D1">
+    <dgm:scene3d>
+      <a:camera prst="orthographicFront"/>
+      <a:lightRig rig="threePt" dir="t"/>
+    </dgm:scene3d>
+    <dgm:sp3d/>
+    <dgm:txPr/>
+    <dgm:style>
+      <a:lnRef idx="2">
+        <a:scrgbClr r="0" g="0" b="0"/>
+      </a:lnRef>
+      <a:fillRef idx="0">
+        <a:scrgbClr r="0" g="0" b="0"/>
+      </a:fillRef>
+      <a:effectRef idx="0">
+        <a:scrgbClr r="0" g="0" b="0"/>
+      </a:effectRef>
+      <a:fontRef idx="minor"/>
+    </dgm:style>
+  </dgm:styleLbl>
+  <dgm:styleLbl name="parChTrans1D2">
+    <dgm:scene3d>
+      <a:camera prst="orthographicFront"/>
+      <a:lightRig rig="threePt" dir="t"/>
+    </dgm:scene3d>
+    <dgm:sp3d/>
+    <dgm:txPr/>
+    <dgm:style>
+      <a:lnRef idx="2">
+        <a:scrgbClr r="0" g="0" b="0"/>
+      </a:lnRef>
+      <a:fillRef idx="0">
+        <a:scrgbClr r="0" g="0" b="0"/>
+      </a:fillRef>
+      <a:effectRef idx="0">
+        <a:scrgbClr r="0" g="0" b="0"/>
+      </a:effectRef>
+      <a:fontRef idx="minor"/>
+    </dgm:style>
+  </dgm:styleLbl>
+  <dgm:styleLbl name="parChTrans1D3">
+    <dgm:scene3d>
+      <a:camera prst="orthographicFront"/>
+      <a:lightRig rig="threePt" dir="t"/>
+    </dgm:scene3d>
+    <dgm:sp3d/>
+    <dgm:txPr/>
+    <dgm:style>
+      <a:lnRef idx="2">
+        <a:scrgbClr r="0" g="0" b="0"/>
+      </a:lnRef>
+      <a:fillRef idx="0">
+        <a:scrgbClr r="0" g="0" b="0"/>
+      </a:fillRef>
+      <a:effectRef idx="0">
+        <a:scrgbClr r="0" g="0" b="0"/>
+      </a:effectRef>
+      <a:fontRef idx="minor"/>
+    </dgm:style>
+  </dgm:styleLbl>
+  <dgm:styleLbl name="parChTrans1D4">
+    <dgm:scene3d>
+      <a:camera prst="orthographicFront"/>
+      <a:lightRig rig="threePt" dir="t"/>
+    </dgm:scene3d>
+    <dgm:sp3d/>
+    <dgm:txPr/>
+    <dgm:style>
+      <a:lnRef idx="2">
+        <a:scrgbClr r="0" g="0" b="0"/>
+      </a:lnRef>
+      <a:fillRef idx="0">
+        <a:scrgbClr r="0" g="0" b="0"/>
+      </a:fillRef>
+      <a:effectRef idx="0">
+        <a:scrgbClr r="0" g="0" b="0"/>
+      </a:effectRef>
+      <a:fontRef idx="minor"/>
+    </dgm:style>
+  </dgm:styleLbl>
+  <dgm:styleLbl name="fgAcc1">
+    <dgm:scene3d>
+      <a:camera prst="orthographicFront"/>
+      <a:lightRig rig="threePt" dir="t"/>
+    </dgm:scene3d>
+    <dgm:sp3d/>
+    <dgm:txPr/>
+    <dgm:style>
+      <a:lnRef idx="2">
+        <a:scrgbClr r="0" g="0" b="0"/>
+      </a:lnRef>
+      <a:fillRef idx="1">
+        <a:scrgbClr r="0" g="0" b="0"/>
+      </a:fillRef>
+      <a:effectRef idx="0">
+        <a:scrgbClr r="0" g="0" b="0"/>
+      </a:effectRef>
+      <a:fontRef idx="minor"/>
+    </dgm:style>
+  </dgm:styleLbl>
+  <dgm:styleLbl name="conFgAcc1">
+    <dgm:scene3d>
+      <a:camera prst="orthographicFront"/>
+      <a:lightRig rig="threePt" dir="t"/>
+    </dgm:scene3d>
+    <dgm:sp3d/>
+    <dgm:txPr/>
+    <dgm:style>
+      <a:lnRef idx="2">
+        <a:scrgbClr r="0" g="0" b="0"/>
+      </a:lnRef>
+      <a:fillRef idx="1">
+        <a:scrgbClr r="0" g="0" b="0"/>
+      </a:fillRef>
+      <a:effectRef idx="0">
+        <a:scrgbClr r="0" g="0" b="0"/>
+      </a:effectRef>
+      <a:fontRef idx="minor"/>
+    </dgm:style>
+  </dgm:styleLbl>
+  <dgm:styleLbl name="alignAcc1">
+    <dgm:scene3d>
+      <a:camera prst="orthographicFront"/>
+      <a:lightRig rig="threePt" dir="t"/>
+    </dgm:scene3d>
+    <dgm:sp3d/>
+    <dgm:txPr/>
+    <dgm:style>
+      <a:lnRef idx="2">
+        <a:scrgbClr r="0" g="0" b="0"/>
+      </a:lnRef>
+      <a:fillRef idx="1">
+        <a:scrgbClr r="0" g="0" b="0"/>
+      </a:fillRef>
+      <a:effectRef idx="0">
+        <a:scrgbClr r="0" g="0" b="0"/>
+      </a:effectRef>
+      <a:fontRef idx="minor"/>
+    </dgm:style>
+  </dgm:styleLbl>
+  <dgm:styleLbl name="trAlignAcc1">
+    <dgm:scene3d>
+      <a:camera prst="orthographicFront"/>
+      <a:lightRig rig="threePt" dir="t"/>
+    </dgm:scene3d>
+    <dgm:sp3d/>
+    <dgm:txPr/>
+    <dgm:style>
+      <a:lnRef idx="1">
+        <a:scrgbClr r="0" g="0" b="0"/>
+      </a:lnRef>
+      <a:fillRef idx="1">
+        <a:scrgbClr r="0" g="0" b="0"/>
+      </a:fillRef>
+      <a:effectRef idx="0">
+        <a:scrgbClr r="0" g="0" b="0"/>
+      </a:effectRef>
+      <a:fontRef idx="minor"/>
+    </dgm:style>
+  </dgm:styleLbl>
+  <dgm:styleLbl name="bgAcc1">
+    <dgm:scene3d>
+      <a:camera prst="orthographicFront"/>
+      <a:lightRig rig="threePt" dir="t"/>
+    </dgm:scene3d>
+    <dgm:sp3d/>
+    <dgm:txPr/>
+    <dgm:style>
+      <a:lnRef idx="2">
+        <a:scrgbClr r="0" g="0" b="0"/>
+      </a:lnRef>
+      <a:fillRef idx="1">
+        <a:scrgbClr r="0" g="0" b="0"/>
+      </a:fillRef>
+      <a:effectRef idx="0">
+        <a:scrgbClr r="0" g="0" b="0"/>
+      </a:effectRef>
+      <a:fontRef idx="minor"/>
+    </dgm:style>
+  </dgm:styleLbl>
+  <dgm:styleLbl name="solidFgAcc1">
+    <dgm:scene3d>
+      <a:camera prst="orthographicFront"/>
+      <a:lightRig rig="threePt" dir="t"/>
+    </dgm:scene3d>
+    <dgm:sp3d/>
+    <dgm:txPr/>
+    <dgm:style>
+      <a:lnRef idx="2">
+        <a:scrgbClr r="0" g="0" b="0"/>
+      </a:lnRef>
+      <a:fillRef idx="1">
+        <a:scrgbClr r="0" g="0" b="0"/>
+      </a:fillRef>
+      <a:effectRef idx="0">
+        <a:scrgbClr r="0" g="0" b="0"/>
+      </a:effectRef>
+      <a:fontRef idx="minor"/>
+    </dgm:style>
+  </dgm:styleLbl>
+  <dgm:styleLbl name="solidAlignAcc1">
+    <dgm:scene3d>
+      <a:camera prst="orthographicFront"/>
+      <a:lightRig rig="threePt" dir="t"/>
+    </dgm:scene3d>
+    <dgm:sp3d/>
+    <dgm:txPr/>
+    <dgm:style>
+      <a:lnRef idx="2">
+        <a:scrgbClr r="0" g="0" b="0"/>
+      </a:lnRef>
+      <a:fillRef idx="1">
+        <a:scrgbClr r="0" g="0" b="0"/>
+      </a:fillRef>
+      <a:effectRef idx="0">
+        <a:scrgbClr r="0" g="0" b="0"/>
+      </a:effectRef>
+      <a:fontRef idx="minor"/>
+    </dgm:style>
+  </dgm:styleLbl>
+  <dgm:styleLbl name="solidBgAcc1">
+    <dgm:scene3d>
+      <a:camera prst="orthographicFront"/>
+      <a:lightRig rig="threePt" dir="t"/>
+    </dgm:scene3d>
+    <dgm:sp3d/>
+    <dgm:txPr/>
+    <dgm:style>
+      <a:lnRef idx="2">
+        <a:scrgbClr r="0" g="0" b="0"/>
+      </a:lnRef>
+      <a:fillRef idx="1">
+        <a:scrgbClr r="0" g="0" b="0"/>
+      </a:fillRef>
+      <a:effectRef idx="0">
+        <a:scrgbClr r="0" g="0" b="0"/>
+      </a:effectRef>
+      <a:fontRef idx="minor"/>
+    </dgm:style>
+  </dgm:styleLbl>
+  <dgm:styleLbl name="fgAccFollowNode1">
+    <dgm:scene3d>
+      <a:camera prst="orthographicFront"/>
+      <a:lightRig rig="threePt" dir="t"/>
+    </dgm:scene3d>
+    <dgm:sp3d/>
+    <dgm:txPr/>
+    <dgm:style>
+      <a:lnRef idx="2">
+        <a:scrgbClr r="0" g="0" b="0"/>
+      </a:lnRef>
+      <a:fillRef idx="1">
+        <a:scrgbClr r="0" g="0" b="0"/>
+      </a:fillRef>
+      <a:effectRef idx="0">
+        <a:scrgbClr r="0" g="0" b="0"/>
+      </a:effectRef>
+      <a:fontRef idx="minor"/>
+    </dgm:style>
+  </dgm:styleLbl>
+  <dgm:styleLbl name="alignAccFollowNode1">
+    <dgm:scene3d>
+      <a:camera prst="orthographicFront"/>
+      <a:lightRig rig="threePt" dir="t"/>
+    </dgm:scene3d>
+    <dgm:sp3d/>
+    <dgm:txPr/>
+    <dgm:style>
+      <a:lnRef idx="2">
+        <a:scrgbClr r="0" g="0" b="0"/>
+      </a:lnRef>
+      <a:fillRef idx="1">
+        <a:scrgbClr r="0" g="0" b="0"/>
+      </a:fillRef>
+      <a:effectRef idx="0">
+        <a:scrgbClr r="0" g="0" b="0"/>
+      </a:effectRef>
+      <a:fontRef idx="minor"/>
+    </dgm:style>
+  </dgm:styleLbl>
+  <dgm:styleLbl name="bgAccFollowNode1">
+    <dgm:scene3d>
+      <a:camera prst="orthographicFront"/>
+      <a:lightRig rig="threePt" dir="t"/>
+    </dgm:scene3d>
+    <dgm:sp3d/>
+    <dgm:txPr/>
+    <dgm:style>
+      <a:lnRef idx="2">
+        <a:scrgbClr r="0" g="0" b="0"/>
+      </a:lnRef>
+      <a:fillRef idx="1">
+        <a:scrgbClr r="0" g="0" b="0"/>
+      </a:fillRef>
+      <a:effectRef idx="0">
+        <a:scrgbClr r="0" g="0" b="0"/>
+      </a:effectRef>
+      <a:fontRef idx="minor"/>
+    </dgm:style>
+  </dgm:styleLbl>
+  <dgm:styleLbl name="fgAcc0">
+    <dgm:scene3d>
+      <a:camera prst="orthographicFront"/>
+      <a:lightRig rig="threePt" dir="t"/>
+    </dgm:scene3d>
+    <dgm:sp3d/>
+    <dgm:txPr/>
+    <dgm:style>
+      <a:lnRef idx="2">
+        <a:scrgbClr r="0" g="0" b="0"/>
+      </a:lnRef>
+      <a:fillRef idx="1">
+        <a:scrgbClr r="0" g="0" b="0"/>
+      </a:fillRef>
+      <a:effectRef idx="0">
+        <a:scrgbClr r="0" g="0" b="0"/>
+      </a:effectRef>
+      <a:fontRef idx="minor"/>
+    </dgm:style>
+  </dgm:styleLbl>
+  <dgm:styleLbl name="fgAcc2">
+    <dgm:scene3d>
+      <a:camera prst="orthographicFront"/>
+      <a:lightRig rig="threePt" dir="t"/>
+    </dgm:scene3d>
+    <dgm:sp3d/>
+    <dgm:txPr/>
+    <dgm:style>
+      <a:lnRef idx="2">
+        <a:scrgbClr r="0" g="0" b="0"/>
+      </a:lnRef>
+      <a:fillRef idx="1">
+        <a:scrgbClr r="0" g="0" b="0"/>
+      </a:fillRef>
+      <a:effectRef idx="0">
+        <a:scrgbClr r="0" g="0" b="0"/>
+      </a:effectRef>
+      <a:fontRef idx="minor"/>
+    </dgm:style>
+  </dgm:styleLbl>
+  <dgm:styleLbl name="fgAcc3">
+    <dgm:scene3d>
+      <a:camera prst="orthographicFront"/>
+      <a:lightRig rig="threePt" dir="t"/>
+    </dgm:scene3d>
+    <dgm:sp3d/>
+    <dgm:txPr/>
+    <dgm:style>
+      <a:lnRef idx="2">
+        <a:scrgbClr r="0" g="0" b="0"/>
+      </a:lnRef>
+      <a:fillRef idx="1">
+        <a:scrgbClr r="0" g="0" b="0"/>
+      </a:fillRef>
+      <a:effectRef idx="0">
+        <a:scrgbClr r="0" g="0" b="0"/>
+      </a:effectRef>
+      <a:fontRef idx="minor"/>
+    </dgm:style>
+  </dgm:styleLbl>
+  <dgm:styleLbl name="fgAcc4">
+    <dgm:scene3d>
+      <a:camera prst="orthographicFront"/>
+      <a:lightRig rig="threePt" dir="t"/>
+    </dgm:scene3d>
+    <dgm:sp3d/>
+    <dgm:txPr/>
+    <dgm:style>
+      <a:lnRef idx="2">
+        <a:scrgbClr r="0" g="0" b="0"/>
+      </a:lnRef>
+      <a:fillRef idx="1">
+        <a:scrgbClr r="0" g="0" b="0"/>
+      </a:fillRef>
+      <a:effectRef idx="0">
+        <a:scrgbClr r="0" g="0" b="0"/>
+      </a:effectRef>
+      <a:fontRef idx="minor"/>
+    </dgm:style>
+  </dgm:styleLbl>
+  <dgm:styleLbl name="bgShp">
+    <dgm:scene3d>
+      <a:camera prst="orthographicFront"/>
+      <a:lightRig rig="threePt" dir="t"/>
+    </dgm:scene3d>
+    <dgm:sp3d/>
+    <dgm:txPr/>
+    <dgm:style>
+      <a:lnRef idx="0">
+        <a:scrgbClr r="0" g="0" b="0"/>
+      </a:lnRef>
+      <a:fillRef idx="1">
+        <a:scrgbClr r="0" g="0" b="0"/>
+      </a:fillRef>
+      <a:effectRef idx="0">
+        <a:scrgbClr r="0" g="0" b="0"/>
+      </a:effectRef>
+      <a:fontRef idx="minor"/>
+    </dgm:style>
+  </dgm:styleLbl>
+  <dgm:styleLbl name="dkBgShp">
+    <dgm:scene3d>
+      <a:camera prst="orthographicFront"/>
+      <a:lightRig rig="threePt" dir="t"/>
+    </dgm:scene3d>
+    <dgm:sp3d/>
+    <dgm:txPr/>
+    <dgm:style>
+      <a:lnRef idx="0">
+        <a:scrgbClr r="0" g="0" b="0"/>
+      </a:lnRef>
+      <a:fillRef idx="1">
+        <a:scrgbClr r="0" g="0" b="0"/>
+      </a:fillRef>
+      <a:effectRef idx="0">
+        <a:scrgbClr r="0" g="0" b="0"/>
+      </a:effectRef>
+      <a:fontRef idx="minor"/>
+    </dgm:style>
+  </dgm:styleLbl>
+  <dgm:styleLbl name="trBgShp">
+    <dgm:scene3d>
+      <a:camera prst="orthographicFront"/>
+      <a:lightRig rig="threePt" dir="t"/>
+    </dgm:scene3d>
+    <dgm:sp3d/>
+    <dgm:txPr/>
+    <dgm:style>
+      <a:lnRef idx="0">
+        <a:scrgbClr r="0" g="0" b="0"/>
+      </a:lnRef>
+      <a:fillRef idx="1">
+        <a:scrgbClr r="0" g="0" b="0"/>
+      </a:fillRef>
+      <a:effectRef idx="0">
+        <a:scrgbClr r="0" g="0" b="0"/>
+      </a:effectRef>
+      <a:fontRef idx="minor"/>
+    </dgm:style>
+  </dgm:styleLbl>
+  <dgm:styleLbl name="fgShp">
+    <dgm:scene3d>
+      <a:camera prst="orthographicFront"/>
+      <a:lightRig rig="threePt" dir="t"/>
+    </dgm:scene3d>
+    <dgm:sp3d/>
+    <dgm:txPr/>
+    <dgm:style>
+      <a:lnRef idx="2">
+        <a:scrgbClr r="0" g="0" b="0"/>
+      </a:lnRef>
+      <a:fillRef idx="1">
+        <a:scrgbClr r="0" g="0" b="0"/>
+      </a:fillRef>
+      <a:effectRef idx="0">
+        <a:scrgbClr r="0" g="0" b="0"/>
+      </a:effectRef>
+      <a:fontRef idx="minor"/>
+    </dgm:style>
+  </dgm:styleLbl>
+  <dgm:styleLbl name="revTx">
+    <dgm:scene3d>
+      <a:camera prst="orthographicFront"/>
+      <a:lightRig rig="threePt" dir="t"/>
+    </dgm:scene3d>
+    <dgm:sp3d/>
+    <dgm:txPr/>
+    <dgm:style>
+      <a:lnRef idx="0">
+        <a:scrgbClr r="0" g="0" b="0"/>
+      </a:lnRef>
+      <a:fillRef idx="0">
+        <a:scrgbClr r="0" g="0" b="0"/>
+      </a:fillRef>
+      <a:effectRef idx="0">
+        <a:scrgbClr r="0" g="0" b="0"/>
+      </a:effectRef>
+      <a:fontRef idx="minor"/>
+    </dgm:style>
+  </dgm:styleLbl>
+</dgm:styleDef>
 </file>
 
 <file path=word/theme/theme1.xml><?xml version="1.0" encoding="utf-8"?>

</xml_diff>

<commit_message>
Holistic working and face pause too
</commit_message>
<xml_diff>
--- a/reports/RelatorioFinalNunoVivas74799.docx
+++ b/reports/RelatorioFinalNunoVivas74799.docx
@@ -259,329 +259,6 @@
     </w:p>
     <w:p>
       <w:pPr>
-        <w:pStyle w:val="Heading2"/>
-        <w:rPr>
-          <w:lang w:val="pt-PT"/>
-        </w:rPr>
-      </w:pPr>
-      <w:r>
-        <w:rPr>
-          <w:lang w:val="pt-PT"/>
-        </w:rPr>
-        <w:t>Cópia Integral de livros ou notas de aula</w:t>
-      </w:r>
-    </w:p>
-    <w:p>
-      <w:pPr>
-        <w:ind w:firstLine="0"/>
-      </w:pPr>
-      <w:r>
-        <w:t>Uma vez encontrada alguma publicação ou documento com um item de clara relevância para o trabalho, transferir</w:t>
-      </w:r>
-      <w:r>
-        <w:t xml:space="preserve"> – </w:t>
-      </w:r>
-      <w:r>
-        <w:t>palavra</w:t>
-      </w:r>
-      <w:r>
-        <w:t xml:space="preserve"> </w:t>
-      </w:r>
-      <w:r>
-        <w:t>por palavra</w:t>
-      </w:r>
-      <w:r>
-        <w:t xml:space="preserve"> – </w:t>
-      </w:r>
-      <w:r>
-        <w:t>do</w:t>
-      </w:r>
-      <w:r>
-        <w:t xml:space="preserve"> </w:t>
-      </w:r>
-      <w:r>
-        <w:t xml:space="preserve">livro para o relatório parece ser a solução mais simples. Este gesto representa, no entanto, uma </w:t>
-      </w:r>
-      <w:r>
-        <w:rPr>
-          <w:u w:val="single"/>
-        </w:rPr>
-        <w:t>enorme perda de tempo com ganho quase nulo em termos de aprendizagem</w:t>
-      </w:r>
-      <w:r>
-        <w:t xml:space="preserve">, e por isso esta prática </w:t>
-      </w:r>
-      <w:r>
-        <w:t>nunca</w:t>
-      </w:r>
-      <w:r>
-        <w:t xml:space="preserve"> deve ser adotada.</w:t>
-      </w:r>
-    </w:p>
-    <w:p>
-      <w:r>
-        <w:t xml:space="preserve">A razão é simples: este tipo de cópia é um gesto mecânico, que envolve um grau reduzidíssimo (quando muito) de crítica e perceção. Qualquer pessoa alfabetizada </w:t>
-      </w:r>
-      <w:r>
-        <w:t>consegue</w:t>
-      </w:r>
-      <w:r>
-        <w:t xml:space="preserve"> produzir um texto sobre qualquer assunto, em qualquer idioma, por meio de cópia</w:t>
-      </w:r>
-      <w:r>
-        <w:t xml:space="preserve"> simples</w:t>
-      </w:r>
-      <w:r>
-        <w:t xml:space="preserve">. Apenas no momento de “escrever com as suas próprias palavras” o relator é obrigado a verificar, sem </w:t>
-      </w:r>
-      <w:r>
-        <w:t>subterfúgios</w:t>
-      </w:r>
-      <w:r>
-        <w:t xml:space="preserve">, o que </w:t>
-      </w:r>
-      <w:r>
-        <w:t xml:space="preserve">verdadeiramente </w:t>
-      </w:r>
-      <w:r>
-        <w:t>compreendeu ou não do texto consultado.</w:t>
-      </w:r>
-    </w:p>
-    <w:p>
-      <w:r>
-        <w:t>Algumas sugestões para que esta prática seja devidamente evitada:</w:t>
-      </w:r>
-    </w:p>
-    <w:p>
-      <w:pPr>
-        <w:numPr>
-          <w:ilvl w:val="0"/>
-          <w:numId w:val="35"/>
-        </w:numPr>
-      </w:pPr>
-      <w:r>
-        <w:t xml:space="preserve">Leia as diversas partes de texto selecionadas, tomando notas. Para não se deixar influenciar pela redação original, não anote frases inteiras, mas apenas </w:t>
-      </w:r>
-      <w:r>
-        <w:t xml:space="preserve">tópicos ou </w:t>
-      </w:r>
-      <w:r>
-        <w:t>palavras-chave.</w:t>
-      </w:r>
-    </w:p>
-    <w:p>
-      <w:pPr>
-        <w:numPr>
-          <w:ilvl w:val="0"/>
-          <w:numId w:val="35"/>
-        </w:numPr>
-      </w:pPr>
-      <w:r>
-        <w:t xml:space="preserve">Reconstrua o texto </w:t>
-      </w:r>
-      <w:r>
-        <w:rPr>
-          <w:u w:val="single"/>
-        </w:rPr>
-        <w:t>a partir das suas notas, combinando o material de diversas fontes</w:t>
-      </w:r>
-      <w:r>
-        <w:t>. Isso vai obrigá-lo a escrever à sua maneira.</w:t>
-      </w:r>
-    </w:p>
-    <w:p>
-      <w:pPr>
-        <w:numPr>
-          <w:ilvl w:val="0"/>
-          <w:numId w:val="35"/>
-        </w:numPr>
-      </w:pPr>
-      <w:r>
-        <w:t>Só então deve voltar aos textos originais, procurando corrigir qualquer incoerência.</w:t>
-      </w:r>
-    </w:p>
-    <w:p>
-      <w:pPr>
-        <w:ind w:firstLine="0"/>
-      </w:pPr>
-      <w:r>
-        <w:t>Este procedimento é mais trabalhoso, menos “seguro” (</w:t>
-      </w:r>
-      <w:r>
-        <w:t xml:space="preserve">os </w:t>
-      </w:r>
-      <w:r>
-        <w:t>erros serão mais frequentes), mas aqui sim podemos observar um processo de aprendizagem em andamento.</w:t>
-      </w:r>
-    </w:p>
-    <w:p>
-      <w:pPr>
-        <w:pStyle w:val="Heading2"/>
-        <w:rPr>
-          <w:lang w:val="pt-PT"/>
-        </w:rPr>
-      </w:pPr>
-      <w:r>
-        <w:rPr>
-          <w:lang w:val="pt-PT"/>
-        </w:rPr>
-        <w:lastRenderedPageBreak/>
-        <w:t>Tradução</w:t>
-      </w:r>
-    </w:p>
-    <w:p>
-      <w:pPr>
-        <w:ind w:firstLine="0"/>
-      </w:pPr>
-      <w:r>
-        <w:t xml:space="preserve">Boa parte dos textos mais importantes da área de Engenharia está em inglês. Ao aluno com pouco conhecimento de inglês (mesmo apenas na forma escrita) recomenda-se procurar sanar esta </w:t>
-      </w:r>
-      <w:r>
-        <w:t>carência</w:t>
-      </w:r>
-      <w:r>
-        <w:t xml:space="preserve">, que lhe trará problemas crescentes. Há, no entanto, </w:t>
-      </w:r>
-      <w:r>
-        <w:t>algumas</w:t>
-      </w:r>
-      <w:r>
-        <w:t xml:space="preserve"> recomendações gerais que evitam vários dos erros mais grosseiros de tradução:</w:t>
-      </w:r>
-    </w:p>
-    <w:p>
-      <w:pPr>
-        <w:numPr>
-          <w:ilvl w:val="0"/>
-          <w:numId w:val="36"/>
-        </w:numPr>
-      </w:pPr>
-      <w:r>
-        <w:rPr>
-          <w:u w:val="single"/>
-        </w:rPr>
-        <w:t xml:space="preserve">Cuidado com </w:t>
-      </w:r>
-      <w:r>
-        <w:rPr>
-          <w:u w:val="single"/>
-        </w:rPr>
-        <w:t xml:space="preserve">as </w:t>
-      </w:r>
-      <w:r>
-        <w:rPr>
-          <w:u w:val="single"/>
-        </w:rPr>
-        <w:t>traduções literais</w:t>
-      </w:r>
-      <w:r>
-        <w:rPr>
-          <w:u w:val="single"/>
-        </w:rPr>
-        <w:t>,</w:t>
-      </w:r>
-      <w:r>
-        <w:rPr>
-          <w:u w:val="single"/>
-        </w:rPr>
-        <w:t xml:space="preserve"> palavra por palavra</w:t>
-      </w:r>
-      <w:r>
-        <w:t xml:space="preserve">: Este é um problema diretamente relacionado </w:t>
-      </w:r>
-      <w:r>
-        <w:t>com a</w:t>
-      </w:r>
-      <w:r>
-        <w:t xml:space="preserve"> questão da cópia, abordada acima. A solução proposta é semelhante: ao invés de traduzir palavra por palavra, procure captar o conceito e reescrevê-lo em português.</w:t>
-      </w:r>
-    </w:p>
-    <w:p>
-      <w:pPr>
-        <w:numPr>
-          <w:ilvl w:val="0"/>
-          <w:numId w:val="36"/>
-        </w:numPr>
-      </w:pPr>
-      <w:r>
-        <w:rPr>
-          <w:u w:val="single"/>
-        </w:rPr>
-        <w:t>O texto em português deve ser compreensível</w:t>
-      </w:r>
-      <w:r>
-        <w:t xml:space="preserve"> (afinal, era isto o que se queria com a tradução!) Qualquer frase com construção estranha ou sem sentido é </w:t>
-      </w:r>
-      <w:r>
-        <w:t xml:space="preserve">um </w:t>
-      </w:r>
-      <w:r>
-        <w:t xml:space="preserve">forte indício de </w:t>
-      </w:r>
-      <w:r>
-        <w:t xml:space="preserve">uma </w:t>
-      </w:r>
-      <w:r>
-        <w:t xml:space="preserve">tradução errada. Deve-se então pesquisar melhor o assunto e procurar corrigir o erro. Isto </w:t>
-      </w:r>
-      <w:r>
-        <w:t>pode parecer</w:t>
-      </w:r>
-      <w:r>
-        <w:t xml:space="preserve"> óbvio (e de facto é), mas uma simples leitura do texto resultante em português evitaria alguns dos erros mais comuns.</w:t>
-      </w:r>
-    </w:p>
-    <w:p>
-      <w:pPr>
-        <w:numPr>
-          <w:ilvl w:val="0"/>
-          <w:numId w:val="36"/>
-        </w:numPr>
-      </w:pPr>
-      <w:r>
-        <w:t xml:space="preserve">Certos termos técnicos têm tradução consagrada pelo uso. Outros costumam ser deixados na sua forma original. Ex.: </w:t>
-      </w:r>
-      <w:proofErr w:type="spellStart"/>
-      <w:r>
-        <w:rPr>
-          <w:i/>
-        </w:rPr>
-        <w:t>threshold</w:t>
-      </w:r>
-      <w:proofErr w:type="spellEnd"/>
-      <w:r>
-        <w:t xml:space="preserve">, </w:t>
-      </w:r>
-      <w:r>
-        <w:rPr>
-          <w:i/>
-        </w:rPr>
-        <w:t>pixel</w:t>
-      </w:r>
-      <w:r>
-        <w:t xml:space="preserve">, </w:t>
-      </w:r>
-      <w:r>
-        <w:rPr>
-          <w:i/>
-        </w:rPr>
-        <w:t>buffer</w:t>
-      </w:r>
-      <w:r>
-        <w:rPr>
-          <w:i/>
-        </w:rPr>
-        <w:t>, cache</w:t>
-      </w:r>
-      <w:r>
-        <w:t>. Qualquer uma das possíveis soluções poderá estar sujeita a polémica e crítica, o que não é necessariamente mau</w:t>
-      </w:r>
-      <w:r>
-        <w:t>, mas evitável.</w:t>
-      </w:r>
-    </w:p>
-    <w:p>
-      <w:pPr>
         <w:pStyle w:val="Heading1"/>
       </w:pPr>
       <w:r>
@@ -617,10 +294,7 @@
       </w:r>
       <w:proofErr w:type="spellEnd"/>
       <w:r>
-        <w:t xml:space="preserve">” de uma forma, pelo menos, </w:t>
-      </w:r>
-      <w:r>
-        <w:t>introdutória o que facilitará não só o planeamento como eventual trabalho futuro na área, caso surja.</w:t>
+        <w:t>” de uma forma, pelo menos, introdutória o que facilitará não só o planeamento como eventual trabalho futuro na área, caso surja.</w:t>
       </w:r>
     </w:p>
     <w:p>
@@ -680,7 +354,17 @@
       </w:r>
       <w:proofErr w:type="gramEnd"/>
       <w:r>
-        <w:t xml:space="preserve"> de forma intercalada. Sempre que possível, foram usadas funções para aplicar as mesmas soluções em várias zonas do código. O projeto teve 3 fases, a saber:</w:t>
+        <w:t xml:space="preserve"> de forma intercalada. </w:t>
+      </w:r>
+      <w:r>
+        <w:t xml:space="preserve">Inicialmente foi definido um roteiro, discutido com o Professor e este serviu como base para a execução do trabalho. </w:t>
+      </w:r>
+      <w:r>
+        <w:t xml:space="preserve">Sempre que possível, foram usadas funções para aplicar as </w:t>
+      </w:r>
+      <w:r>
+        <w:lastRenderedPageBreak/>
+        <w:t>mesmas soluções em várias zonas do código. O projeto teve 3 fases, a saber:</w:t>
       </w:r>
     </w:p>
     <w:p>
@@ -745,11 +429,9 @@
       <w:r>
         <w:t xml:space="preserve">. Como ferramentas, foram </w:t>
       </w:r>
-      <w:proofErr w:type="spellStart"/>
-      <w:r>
-        <w:t>utilziadas</w:t>
-      </w:r>
-      <w:proofErr w:type="spellEnd"/>
+      <w:r>
+        <w:t>utilizadas</w:t>
+      </w:r>
       <w:r>
         <w:t xml:space="preserve"> o </w:t>
       </w:r>
@@ -850,6 +532,9 @@
         <w:t xml:space="preserve"> como repositório.</w:t>
       </w:r>
       <w:r>
+        <w:t xml:space="preserve"> Este repositório é publico e pode ser consultado por qualquer pessoa.</w:t>
+      </w:r>
+      <w:r>
         <w:t xml:space="preserve"> </w:t>
       </w:r>
     </w:p>
@@ -866,7 +551,19 @@
         <w:ind w:firstLine="0"/>
       </w:pPr>
       <w:r>
-        <w:t>Os objetivos foram conseguidos e o projeto implementa um jogo de “basquetebol virtual” onde o jogador apanha numa bola com qualquer uma das mãos e a transporta para um cesto, colocado ao acaso, no ecrã.</w:t>
+        <w:t>Os objetivos foram conseguidos e o projeto implementa um jogo de “basquetebol virtual” onde o jogador apanha numa bola</w:t>
+      </w:r>
+      <w:r>
+        <w:t>, colocada ao acaso no ecrã,</w:t>
+      </w:r>
+      <w:r>
+        <w:t xml:space="preserve"> com qualquer uma das mãos e a transporta para um cesto, </w:t>
+      </w:r>
+      <w:r>
+        <w:t xml:space="preserve">este também, </w:t>
+      </w:r>
+      <w:r>
+        <w:t>colocado ao acaso, no ecrã.</w:t>
       </w:r>
     </w:p>
     <w:p>
@@ -874,86 +571,226 @@
         <w:ind w:firstLine="0"/>
       </w:pPr>
       <w:r>
+        <w:t xml:space="preserve">Os resultados são apresentados nesta </w:t>
+      </w:r>
+      <w:r>
+        <w:t>secção</w:t>
+      </w:r>
+      <w:r>
+        <w:t xml:space="preserve"> em forma de texto, tabelas, gráficos ou figuras. A </w:t>
+      </w:r>
+      <w:r>
+        <w:t>análise de resultados/</w:t>
+      </w:r>
+      <w:r>
+        <w:t>discussão interpreta esses resultados em relação ao tema da investigação. Deve-se destacar quaisquer padrões, tendências ou relações observadas nos dados e comparar os resultados com estudos anteriores.</w:t>
+      </w:r>
+    </w:p>
+    <w:p>
+      <w:pPr>
+        <w:pStyle w:val="Heading2"/>
+        <w:rPr>
+          <w:lang w:val="pt-PT"/>
+        </w:rPr>
+      </w:pPr>
+      <w:proofErr w:type="gramStart"/>
+      <w:r>
+        <w:rPr>
+          <w:lang w:val="pt-PT"/>
+        </w:rPr>
+        <w:t>Resultados Experimentais</w:t>
+      </w:r>
+      <w:proofErr w:type="gramEnd"/>
+    </w:p>
+    <w:p>
+      <w:pPr>
+        <w:ind w:firstLine="0"/>
+      </w:pPr>
+      <w:r>
+        <w:t>Por aqui a tabela proposta e depois falar dos obstáculos encontrados e de as escolhas tomadas.</w:t>
+      </w:r>
+    </w:p>
+    <w:p>
+      <w:pPr>
+        <w:ind w:firstLine="0"/>
+      </w:pPr>
+      <w:r>
+        <w:t>Por também os problemas anotados no código.</w:t>
+      </w:r>
+    </w:p>
+    <w:p>
+      <w:pPr>
+        <w:ind w:firstLine="0"/>
+      </w:pPr>
+    </w:p>
+    <w:p>
+      <w:pPr>
+        <w:ind w:firstLine="0"/>
+      </w:pPr>
+      <w:r>
+        <w:t xml:space="preserve">O primeiro grande obstáculo foi a definição de </w:t>
+      </w:r>
+      <w:proofErr w:type="spellStart"/>
+      <w:r>
+        <w:rPr>
+          <w:i/>
+          <w:iCs/>
+        </w:rPr>
+        <w:t>pinch</w:t>
+      </w:r>
+      <w:proofErr w:type="spellEnd"/>
+      <w:r>
+        <w:t xml:space="preserve">. Tentou-se primeiro fazer de forma ótima, isto é, utilizando apenas o dedo indicador e o dedo gordo, mas provou-se não ser suficiente. Depois de analisado e discutido com o Professor, chegou-se à </w:t>
+      </w:r>
+      <w:r>
+        <w:t xml:space="preserve">conclusão que o melhor seria fazer com todos os dedos. Depois deste código implementado, o </w:t>
+      </w:r>
+      <w:proofErr w:type="spellStart"/>
+      <w:r>
+        <w:rPr>
+          <w:i/>
+          <w:iCs/>
+        </w:rPr>
+        <w:t>pinch</w:t>
+      </w:r>
+      <w:proofErr w:type="spellEnd"/>
+      <w:r>
+        <w:t xml:space="preserve"> ficou significativamente mais robusto.</w:t>
+      </w:r>
+      <w:r>
+        <w:t xml:space="preserve"> Depois foi o movimento da bola. É fundamental que o deslocar da bola seja natural para o jogador. Aqui, a opção tomada foi de ter como referência apenas o dedo indicador (pela simples razão de ser aquele que tem a maior probabilidade de ser identificado). Esta opção, mostrou-se bastante eficaz e tornou o jogo bastante fluido. A bola a girar, foi um desafio superado logo na definição. Têm-se uma série de imagens em sequência, pré-carregadas numa lista, as quais são mostradas na imagem consoante o índice de </w:t>
+      </w:r>
+      <w:proofErr w:type="spellStart"/>
+      <w:r>
+        <w:t>frame</w:t>
+      </w:r>
+      <w:proofErr w:type="spellEnd"/>
+      <w:r>
+        <w:t xml:space="preserve"> atual (baseado na média por segundo). O resultado é um movimento fluido, mesmo em computadores como o Mac M1 que são notoriamente mais lentos (por enquanto) a usar livrarias como o </w:t>
+      </w:r>
+      <w:proofErr w:type="spellStart"/>
+      <w:r>
+        <w:t>openCV</w:t>
+      </w:r>
+      <w:proofErr w:type="spellEnd"/>
+      <w:r>
+        <w:t xml:space="preserve">. Foi implementada uma função que, de forma aleatória faz </w:t>
+      </w:r>
+      <w:proofErr w:type="spellStart"/>
+      <w:r>
+        <w:rPr>
+          <w:i/>
+          <w:iCs/>
+        </w:rPr>
+        <w:t>spawn</w:t>
+      </w:r>
+      <w:proofErr w:type="spellEnd"/>
+      <w:r>
+        <w:t xml:space="preserve"> de uma caixa. Esta caixa pode ser usada para mostrar tanto a bola de basquetebol, como o cesto. O aparecer da bola em sítios ao acaso, torna o jogo mais interessante.</w:t>
+      </w:r>
+      <w:r>
+        <w:t xml:space="preserve"> São feitos alguns </w:t>
+      </w:r>
+      <w:r>
+        <w:t>displays</w:t>
+      </w:r>
+      <w:r>
+        <w:t xml:space="preserve"> no ecrã. </w:t>
+      </w:r>
+      <w:proofErr w:type="gramStart"/>
+      <w:r>
+        <w:t>É</w:t>
+      </w:r>
+      <w:proofErr w:type="gramEnd"/>
+      <w:r>
+        <w:t xml:space="preserve"> mostrado o resultado e dificuldade no canto inferior direito. No canto superior direito a aferição dos </w:t>
+      </w:r>
+      <w:r>
+        <w:rPr>
+          <w:i/>
+          <w:iCs/>
+        </w:rPr>
+        <w:t>pinches</w:t>
+      </w:r>
+      <w:r>
+        <w:t xml:space="preserve"> e na mão, os pontos </w:t>
+      </w:r>
+      <w:proofErr w:type="spellStart"/>
+      <w:r>
+        <w:t>actualmente</w:t>
+      </w:r>
+      <w:proofErr w:type="spellEnd"/>
+      <w:r>
+        <w:t xml:space="preserve"> detetados. Esta </w:t>
+      </w:r>
+      <w:proofErr w:type="gramStart"/>
+      <w:r>
+        <w:t>ultima</w:t>
+      </w:r>
+      <w:proofErr w:type="gramEnd"/>
+      <w:r>
+        <w:t xml:space="preserve"> opção foi tomada porque se verificou que havia alturas em que o algoritmo não deteta ponto nenhum e assim proporciona-se ao jogador uma pista visual do resultado dos seus movimentos. Por fim, como medida para evitar medidas inválidas no programa, foi definido que sempre que a bola sai do ecrã, é reiniciada para um ponto ao acaso no ecrã.</w:t>
+      </w:r>
+    </w:p>
+    <w:p>
+      <w:pPr>
+        <w:ind w:firstLine="0"/>
+      </w:pPr>
+    </w:p>
+    <w:p>
+      <w:pPr>
+        <w:ind w:firstLine="0"/>
+      </w:pPr>
+    </w:p>
+    <w:p>
+      <w:pPr>
+        <w:ind w:firstLine="0"/>
+      </w:pPr>
+      <w:r>
+        <w:t>A</w:t>
+      </w:r>
+      <w:r>
+        <w:t xml:space="preserve">s palavras-chave aqui são </w:t>
+      </w:r>
+      <w:r>
+        <w:rPr>
+          <w:u w:val="single"/>
+        </w:rPr>
+        <w:t>precisão</w:t>
+      </w:r>
+      <w:r>
+        <w:t xml:space="preserve"> e </w:t>
+      </w:r>
+      <w:r>
+        <w:rPr>
+          <w:u w:val="single"/>
+        </w:rPr>
+        <w:t>clareza</w:t>
+      </w:r>
+      <w:r>
+        <w:t>. Vale (como sempre) o bom senso. Não é necessário descrever textualmente a execução do programa linha a linha! Incluir todos os testes efetuados, recorrendo, caso seja possível, a tabelas dos resultados experimentais.</w:t>
+      </w:r>
+    </w:p>
+    <w:p>
+      <w:r>
+        <w:t xml:space="preserve">No caso de relatórios de experiências didáticas, é </w:t>
+      </w:r>
+      <w:r>
+        <w:rPr>
+          <w:b/>
+        </w:rPr>
+        <w:t xml:space="preserve">particularmente grave copiar o roteiro </w:t>
+      </w:r>
+      <w:r>
+        <w:t>e deixar de observar as pequenas alterações que são sempre necessárias quando o procedimento sugerido é efetivamente posto em prática.</w:t>
+      </w:r>
+    </w:p>
+    <w:p>
+      <w:pPr>
+        <w:pStyle w:val="BodyTextIndent"/>
+      </w:pPr>
+      <w:r>
         <w:lastRenderedPageBreak/>
-        <w:t xml:space="preserve">Os resultados são apresentados nesta </w:t>
-      </w:r>
-      <w:r>
-        <w:t>secção</w:t>
-      </w:r>
-      <w:r>
-        <w:t xml:space="preserve"> em forma de texto, tabelas, gráficos ou figuras. A </w:t>
-      </w:r>
-      <w:r>
-        <w:t>análise de resultados/</w:t>
-      </w:r>
-      <w:r>
-        <w:t>discussão interpreta esses resultados em relação ao tema da investigação. Deve-se destacar quaisquer padrões, tendências ou relações observadas nos dados e comparar os resultados com estudos anteriores.</w:t>
-      </w:r>
-    </w:p>
-    <w:p>
-      <w:pPr>
-        <w:pStyle w:val="Heading2"/>
-        <w:rPr>
-          <w:lang w:val="pt-PT"/>
-        </w:rPr>
-      </w:pPr>
-      <w:proofErr w:type="gramStart"/>
-      <w:r>
-        <w:rPr>
-          <w:lang w:val="pt-PT"/>
-        </w:rPr>
-        <w:t>Resultados Experimentais</w:t>
-      </w:r>
-      <w:proofErr w:type="gramEnd"/>
-    </w:p>
-    <w:p>
-      <w:pPr>
-        <w:ind w:firstLine="0"/>
-      </w:pPr>
-      <w:r>
-        <w:t>A</w:t>
-      </w:r>
-      <w:r>
-        <w:t xml:space="preserve">s palavras-chave aqui são </w:t>
-      </w:r>
-      <w:r>
-        <w:rPr>
-          <w:u w:val="single"/>
-        </w:rPr>
-        <w:t>precisão</w:t>
-      </w:r>
-      <w:r>
-        <w:t xml:space="preserve"> e </w:t>
-      </w:r>
-      <w:r>
-        <w:rPr>
-          <w:u w:val="single"/>
-        </w:rPr>
-        <w:t>clareza</w:t>
-      </w:r>
-      <w:r>
-        <w:t>. Vale (como sempre) o bom senso. Não é necessário descrever textualmente a execução do programa linha a linha! Incluir todos os testes efetuados, recorrendo, caso seja possível, a tabelas dos resultados experimentais.</w:t>
-      </w:r>
-    </w:p>
-    <w:p>
-      <w:r>
-        <w:t xml:space="preserve">No caso de relatórios de experiências didáticas, é </w:t>
-      </w:r>
-      <w:r>
-        <w:rPr>
-          <w:b/>
-        </w:rPr>
-        <w:t xml:space="preserve">particularmente grave copiar o roteiro </w:t>
-      </w:r>
-      <w:r>
-        <w:t>e deixar de observar as pequenas alterações que são sempre necessárias quando o procedimento sugerido é efetivamente posto em prática.</w:t>
-      </w:r>
-    </w:p>
-    <w:p>
-      <w:pPr>
-        <w:pStyle w:val="BodyTextIndent"/>
-      </w:pPr>
-      <w:r>
         <w:t>Devem ser incluídas as medidas e observações que servirão de base para as análises e conclusões do relatório. Mais uma vez, clareza e precisão são as palavras-chave. Tendo isto em mente, um resultado experimental similar ao apresentado na Tabela 1 deve ser apresentado no formato de tabela.</w:t>
       </w:r>
       <w:r>
@@ -1687,183 +1524,152 @@
     <w:p>
       <w:pPr>
         <w:ind w:firstLine="0"/>
-        <w:rPr>
-          <w:u w:val="single"/>
-        </w:rPr>
-      </w:pPr>
-      <w:r>
-        <w:rPr>
-          <w:u w:val="single"/>
-        </w:rPr>
+      </w:pPr>
+      <w:r>
         <w:t xml:space="preserve">A ideia inicial – o </w:t>
+      </w:r>
+      <w:r>
+        <w:t>requerimento/</w:t>
+      </w:r>
+      <w:proofErr w:type="spellStart"/>
+      <w:r>
+        <w:t>requirement</w:t>
+      </w:r>
+      <w:proofErr w:type="spellEnd"/>
+      <w:r>
+        <w:t xml:space="preserve"> - de ter </w:t>
       </w:r>
       <w:proofErr w:type="spellStart"/>
       <w:r>
         <w:rPr>
           <w:i/>
           <w:iCs/>
-          <w:u w:val="single"/>
-        </w:rPr>
-        <w:t>requirement</w:t>
+        </w:rPr>
+        <w:t>swipes</w:t>
       </w:r>
       <w:proofErr w:type="spellEnd"/>
       <w:r>
-        <w:rPr>
-          <w:u w:val="single"/>
-        </w:rPr>
-        <w:t xml:space="preserve"> - de ter </w:t>
+        <w:t xml:space="preserve"> para alterar a dificuldade provou criar muitas dificuldades na execução já que afeta diretamente o transporte da bola de basquetebol. Depois de várias iterações, concluiu-se que a melhor hipótese seria ter reconhecimento de gestos</w:t>
+      </w:r>
+      <w:r>
+        <w:t>, ou solução semelhante.</w:t>
+      </w:r>
+      <w:r>
+        <w:t xml:space="preserve"> Atualmente, o </w:t>
+      </w:r>
+      <w:proofErr w:type="spellStart"/>
+      <w:r>
+        <w:t>MediaPipe</w:t>
+      </w:r>
+      <w:proofErr w:type="spellEnd"/>
+      <w:r>
+        <w:t xml:space="preserve"> já oferece este tipo de reconhecimento, não utilizando diretamente a livraria, mas através de </w:t>
       </w:r>
       <w:proofErr w:type="spellStart"/>
       <w:r>
         <w:rPr>
           <w:i/>
           <w:iCs/>
-          <w:u w:val="single"/>
-        </w:rPr>
-        <w:t>swipes</w:t>
+        </w:rPr>
+        <w:t>tasks</w:t>
       </w:r>
       <w:proofErr w:type="spellEnd"/>
       <w:r>
-        <w:rPr>
-          <w:u w:val="single"/>
-        </w:rPr>
-        <w:t xml:space="preserve"> para alterar a dificuldade provou criar muitas dificuldades na execução já que afeta diretamente o transporte da bola de basquetebol. Depois de várias iterações, concluiu-se que a melhor hipótese seria ter reconhecimento de gestos. Atualmente, o </w:t>
-      </w:r>
+        <w:t xml:space="preserve"> e de modelos pré-treinados próprios. </w:t>
+      </w:r>
+      <w:r>
+        <w:t xml:space="preserve">Este tipo de tecnologia fica fora do </w:t>
+      </w:r>
+      <w:r>
+        <w:t>scope</w:t>
+      </w:r>
+      <w:r>
+        <w:t xml:space="preserve"> deste projeto, que visa cimentar a utilização básica das livrarias estudadas nas aulas. </w:t>
+      </w:r>
+      <w:r>
+        <w:t>Se</w:t>
+      </w:r>
+      <w:r>
+        <w:t xml:space="preserve"> houver continuidade neste projeto esta será certamente uma opção a seguir até porque é computacionalmente mais eficiente.</w:t>
+      </w:r>
+    </w:p>
+    <w:p>
+      <w:pPr>
+        <w:ind w:firstLine="0"/>
+      </w:pPr>
+      <w:r>
+        <w:t>Falar sobre os itens todos:</w:t>
+      </w:r>
+    </w:p>
+    <w:p>
+      <w:pPr>
+        <w:ind w:firstLine="0"/>
+      </w:pPr>
       <w:proofErr w:type="spellStart"/>
       <w:r>
-        <w:rPr>
-          <w:u w:val="single"/>
-        </w:rPr>
-        <w:t>MediaPipe</w:t>
+        <w:t>Pinch</w:t>
       </w:r>
       <w:proofErr w:type="spellEnd"/>
       <w:r>
-        <w:rPr>
-          <w:u w:val="single"/>
-        </w:rPr>
-        <w:t xml:space="preserve"> já oferece este tipo de reconhecimento, não utilizando diretamente a livraria, mas através de </w:t>
+        <w:t xml:space="preserve">, </w:t>
       </w:r>
       <w:proofErr w:type="spellStart"/>
       <w:r>
-        <w:rPr>
-          <w:i/>
-          <w:iCs/>
-          <w:u w:val="single"/>
-        </w:rPr>
-        <w:t>tasks</w:t>
+        <w:t>spawn</w:t>
       </w:r>
       <w:proofErr w:type="spellEnd"/>
       <w:r>
-        <w:rPr>
-          <w:u w:val="single"/>
-        </w:rPr>
-        <w:t xml:space="preserve"> e de modelos pré-treinados próprios. Se houver continuidade neste projeto esta será certamente uma opção a seguir até porque é computacionalmente mais eficiente.</w:t>
-      </w:r>
-    </w:p>
-    <w:p>
-      <w:pPr>
-        <w:ind w:firstLine="0"/>
-        <w:rPr>
-          <w:u w:val="single"/>
-        </w:rPr>
-      </w:pPr>
-      <w:r>
-        <w:rPr>
-          <w:u w:val="single"/>
-        </w:rPr>
-        <w:t>Falar sobre os itens todos:</w:t>
-      </w:r>
-    </w:p>
-    <w:p>
-      <w:pPr>
-        <w:ind w:firstLine="0"/>
-        <w:rPr>
-          <w:u w:val="single"/>
-        </w:rPr>
-      </w:pPr>
+        <w:t xml:space="preserve"> to bola, transporte da bola, </w:t>
+      </w:r>
       <w:proofErr w:type="spellStart"/>
       <w:r>
-        <w:rPr>
-          <w:u w:val="single"/>
-        </w:rPr>
-        <w:lastRenderedPageBreak/>
-        <w:t>Pinch</w:t>
+        <w:t>spawn</w:t>
       </w:r>
       <w:proofErr w:type="spellEnd"/>
       <w:r>
-        <w:rPr>
-          <w:u w:val="single"/>
-        </w:rPr>
-        <w:t xml:space="preserve">, </w:t>
+        <w:t xml:space="preserve"> do cesto, </w:t>
       </w:r>
       <w:proofErr w:type="spellStart"/>
       <w:r>
-        <w:rPr>
-          <w:u w:val="single"/>
-        </w:rPr>
-        <w:t>spawn</w:t>
+        <w:t>scoring</w:t>
       </w:r>
       <w:proofErr w:type="spellEnd"/>
       <w:r>
-        <w:rPr>
-          <w:u w:val="single"/>
-        </w:rPr>
-        <w:t xml:space="preserve"> to bola, transporte da bola, </w:t>
-      </w:r>
-      <w:proofErr w:type="spellStart"/>
-      <w:r>
-        <w:rPr>
-          <w:u w:val="single"/>
-        </w:rPr>
-        <w:t>spawn</w:t>
-      </w:r>
-      <w:proofErr w:type="spellEnd"/>
-      <w:r>
-        <w:rPr>
-          <w:u w:val="single"/>
-        </w:rPr>
-        <w:t xml:space="preserve"> do cesto, </w:t>
-      </w:r>
-      <w:proofErr w:type="spellStart"/>
-      <w:r>
-        <w:rPr>
-          <w:u w:val="single"/>
-        </w:rPr>
-        <w:t>scoring</w:t>
-      </w:r>
-      <w:proofErr w:type="spellEnd"/>
-      <w:r>
-        <w:rPr>
-          <w:u w:val="single"/>
-        </w:rPr>
         <w:t xml:space="preserve">, dificuldades, jogo entra em pausa, e </w:t>
       </w:r>
       <w:proofErr w:type="spellStart"/>
       <w:proofErr w:type="gramStart"/>
       <w:r>
-        <w:rPr>
-          <w:u w:val="single"/>
-        </w:rPr>
         <w:t>confetis,display</w:t>
       </w:r>
       <w:proofErr w:type="spellEnd"/>
       <w:proofErr w:type="gramEnd"/>
       <w:r>
-        <w:rPr>
+        <w:t xml:space="preserve"> dos scores</w:t>
+      </w:r>
+    </w:p>
+    <w:p>
+      <w:pPr>
+        <w:ind w:firstLine="0"/>
+      </w:pPr>
+    </w:p>
+    <w:p>
+      <w:pPr>
+        <w:ind w:firstLine="0"/>
+      </w:pPr>
+      <w:r>
+        <w:rPr>
+          <w:b/>
+          <w:bCs/>
           <w:u w:val="single"/>
         </w:rPr>
-        <w:t xml:space="preserve"> dos scores e dificuldades</w:t>
-      </w:r>
-    </w:p>
-    <w:p>
-      <w:pPr>
-        <w:ind w:firstLine="0"/>
-      </w:pPr>
+        <w:t>É a parte mais importante do relatório</w:t>
+      </w:r>
       <w:r>
         <w:rPr>
           <w:u w:val="single"/>
         </w:rPr>
-        <w:t>É a parte mais importante do relatório.</w:t>
+        <w:t>.</w:t>
       </w:r>
       <w:r>
         <w:t xml:space="preserve"> </w:t>
@@ -1925,6 +1731,7 @@
         <w:pStyle w:val="Heading1"/>
       </w:pPr>
       <w:r>
+        <w:lastRenderedPageBreak/>
         <w:t>Conclus</w:t>
       </w:r>
       <w:r>
@@ -1986,7 +1793,13 @@
         <w:ind w:firstLine="0"/>
       </w:pPr>
       <w:r>
-        <w:t>O trabalho pode ser melhorado em muitos aspetos. Talvez o principal, seja com um outro programador a analisar o código. Este trabalho foi realizado por uma única pessoa. Nestes casos, é frequente perder-se a perspetiva e estou seguro que isso influenciou algumas das decisões que foram tomadas.</w:t>
+        <w:t xml:space="preserve">O trabalho pode ser melhorado em muitos aspetos. Talvez o principal, </w:t>
+      </w:r>
+      <w:r>
+        <w:t>tenha que ser um esforço suplementar para conseguir grupo de trabalho.</w:t>
+      </w:r>
+      <w:r>
+        <w:t xml:space="preserve"> Este trabalho foi realizado por uma única pessoa. Nestes casos, é frequente perder-se a perspetiva e estou seguro que isso influenciou algumas das decisões que foram tomadas.</w:t>
       </w:r>
     </w:p>
     <w:p>
@@ -1994,74 +1807,39 @@
         <w:ind w:firstLine="0"/>
       </w:pPr>
       <w:r>
+        <w:t xml:space="preserve">Julgo que todos os </w:t>
+      </w:r>
+      <w:proofErr w:type="spellStart"/>
+      <w:r>
+        <w:t>objectivos</w:t>
+      </w:r>
+      <w:proofErr w:type="spellEnd"/>
+      <w:r>
+        <w:t xml:space="preserve"> propostos foram alcançados. Não obstante ainda haver caminho a percorrer, julgo que evolui bastante na linguagem de programação </w:t>
+      </w:r>
+      <w:proofErr w:type="spellStart"/>
+      <w:r>
+        <w:t>Python</w:t>
+      </w:r>
+      <w:proofErr w:type="spellEnd"/>
+      <w:r>
+        <w:t xml:space="preserve"> e que os conceitos de computação visual ficaram bastante bem cimentados como resultado do trabalho posto neste </w:t>
+      </w:r>
+      <w:proofErr w:type="spellStart"/>
+      <w:r>
+        <w:t>projecto</w:t>
+      </w:r>
+      <w:proofErr w:type="spellEnd"/>
+      <w:r>
+        <w:t>.</w:t>
+      </w:r>
+    </w:p>
+    <w:p>
+      <w:pPr>
+        <w:ind w:firstLine="0"/>
+      </w:pPr>
+      <w:r>
         <w:t xml:space="preserve"> </w:t>
-      </w:r>
-    </w:p>
-    <w:p>
-      <w:pPr>
-        <w:ind w:firstLine="0"/>
-      </w:pPr>
-      <w:r>
-        <w:t xml:space="preserve">Esta </w:t>
-      </w:r>
-      <w:r>
-        <w:t>secção</w:t>
-      </w:r>
-      <w:r>
-        <w:t xml:space="preserve"> </w:t>
-      </w:r>
-      <w:r>
-        <w:t>apresenta um resumo do trabalho e</w:t>
-      </w:r>
-      <w:r>
-        <w:t xml:space="preserve"> as principais descobertas do estudo, reflete sobre a </w:t>
-      </w:r>
-      <w:r>
-        <w:t xml:space="preserve">importância dessas descobertas e discute </w:t>
-      </w:r>
-      <w:r>
-        <w:t xml:space="preserve">as </w:t>
-      </w:r>
-      <w:r>
-        <w:t>suas implicações. Também deve apresentar as limitações do estudo e sugestões para investigação futura.</w:t>
-      </w:r>
-    </w:p>
-    <w:p>
-      <w:r>
-        <w:t xml:space="preserve">Mesmo </w:t>
-      </w:r>
-      <w:r>
-        <w:t xml:space="preserve">nos casos em que existe apenas a </w:t>
-      </w:r>
-      <w:r>
-        <w:t>reprodução de um trabalho didático, onde nada é essencialmente novo, é sempre possível evitar as conclusões “padrão”, do tipo: “</w:t>
-      </w:r>
-      <w:r>
-        <w:rPr>
-          <w:b/>
-        </w:rPr>
-        <w:t xml:space="preserve">Os resultados foram satisfatórios </w:t>
-      </w:r>
-      <w:r>
-        <w:rPr>
-          <w:b/>
-        </w:rPr>
-        <w:t>e, portanto,</w:t>
-      </w:r>
-      <w:r>
-        <w:rPr>
-          <w:b/>
-        </w:rPr>
-        <w:t xml:space="preserve"> o trabalho alcançou os seus objetivos</w:t>
-      </w:r>
-      <w:r>
-        <w:t xml:space="preserve">”. Procure destacar o que aprendeu com o trabalho, factos inesperados ocorridos, possíveis aplicações dos procedimentos adotados (neste caso tome cuidado para não repetir desnecessariamente </w:t>
-      </w:r>
-      <w:r>
-        <w:t>texto que já foi utilizado noutras secções</w:t>
-      </w:r>
-      <w:r>
-        <w:t>).</w:t>
       </w:r>
     </w:p>
     <w:p>
@@ -2082,7 +1860,10 @@
         <w:ind w:firstLine="0"/>
       </w:pPr>
       <w:r>
-        <w:t>Gostaria apenas de agradecer à minha Mulher, o apoio constante durante esta fase, diferente, da minha vida.</w:t>
+        <w:t>Gostaria de agradecer à minha Mulher, o apoio constante durante esta fase, diferente, da minha vida.</w:t>
+      </w:r>
+      <w:r>
+        <w:t xml:space="preserve"> Ao Professor Jaime, a dedicação e disponibilidades mostradas para com os alunos desta disciplina.</w:t>
       </w:r>
     </w:p>
     <w:p>
@@ -2229,7 +2010,6 @@
         <w:ind w:left="357" w:hanging="357"/>
       </w:pPr>
       <w:r>
-        <w:lastRenderedPageBreak/>
         <w:t>Anexos (se necessário)</w:t>
       </w:r>
     </w:p>

</xml_diff>